<commit_message>
Atualização Plano de Iteração E2
</commit_message>
<xml_diff>
--- a/Acompanhamento/Plano de Iteração E2.docx
+++ b/Acompanhamento/Plano de Iteração E2.docx
@@ -145,7 +145,10 @@
           </w:tcPr>
           <w:p>
             <w:r>
-              <w:t>19/02/2014</w:t>
+              <w:t>05</w:t>
+            </w:r>
+            <w:r>
+              <w:t>/02/2014</w:t>
             </w:r>
           </w:p>
         </w:tc>
@@ -165,25 +168,7 @@
               <w:rPr>
                 <w:rFonts w:ascii="Arial" w:hAnsi="Arial" w:cs="Arial"/>
               </w:rPr>
-              <w:t xml:space="preserve">Criar Tela </w:t>
-            </w:r>
-            <w:r>
-              <w:rPr>
-                <w:rFonts w:ascii="Arial" w:hAnsi="Arial" w:cs="Arial"/>
-              </w:rPr>
-              <w:t>Alterar Senha</w:t>
-            </w:r>
-            <w:r>
-              <w:rPr>
-                <w:rFonts w:ascii="Arial" w:hAnsi="Arial" w:cs="Arial"/>
-              </w:rPr>
-              <w:t xml:space="preserve"> Gerê</w:t>
-            </w:r>
-            <w:r>
-              <w:rPr>
-                <w:rFonts w:ascii="Arial" w:hAnsi="Arial" w:cs="Arial"/>
-              </w:rPr>
-              <w:t>ncia</w:t>
+              <w:t>Especificar o caso de uso Alterar Senha Gerência</w:t>
             </w:r>
           </w:p>
         </w:tc>
@@ -193,7 +178,10 @@
           </w:tcPr>
           <w:p>
             <w:r>
-              <w:t>24/02/2014</w:t>
+              <w:t>06</w:t>
+            </w:r>
+            <w:r>
+              <w:t>/02/2014</w:t>
             </w:r>
           </w:p>
         </w:tc>
@@ -213,7 +201,7 @@
               <w:rPr>
                 <w:rFonts w:ascii="Arial" w:hAnsi="Arial" w:cs="Arial"/>
               </w:rPr>
-              <w:t xml:space="preserve">Especificar o caso de uso </w:t>
+              <w:t xml:space="preserve">Criar Tela </w:t>
             </w:r>
             <w:r>
               <w:rPr>
@@ -241,7 +229,10 @@
           </w:tcPr>
           <w:p>
             <w:r>
-              <w:t>27/02/2014</w:t>
+              <w:t>10</w:t>
+            </w:r>
+            <w:r>
+              <w:t>/02/2014</w:t>
             </w:r>
           </w:p>
         </w:tc>
@@ -272,7 +263,10 @@
           </w:tcPr>
           <w:p>
             <w:r>
-              <w:t>28/02/2014</w:t>
+              <w:t>14</w:t>
+            </w:r>
+            <w:r>
+              <w:t>/02/2014</w:t>
             </w:r>
           </w:p>
         </w:tc>
@@ -303,7 +297,10 @@
           </w:tcPr>
           <w:p>
             <w:r>
-              <w:t>03/03/2014</w:t>
+              <w:t>17/02</w:t>
+            </w:r>
+            <w:r>
+              <w:t>/2014</w:t>
             </w:r>
           </w:p>
         </w:tc>
@@ -323,7 +320,7 @@
               <w:rPr>
                 <w:rFonts w:ascii="Arial" w:hAnsi="Arial" w:cs="Arial"/>
               </w:rPr>
-              <w:t>Atualizar o Documento de Visão</w:t>
+              <w:t>Atualizar o Documento Especificação de Requisito</w:t>
             </w:r>
           </w:p>
         </w:tc>
@@ -333,7 +330,10 @@
           </w:tcPr>
           <w:p>
             <w:r>
-              <w:t>04/03/2014</w:t>
+              <w:t>18/03</w:t>
+            </w:r>
+            <w:r>
+              <w:t>/2014</w:t>
             </w:r>
           </w:p>
         </w:tc>
@@ -353,7 +353,7 @@
               <w:rPr>
                 <w:rFonts w:ascii="Arial" w:hAnsi="Arial" w:cs="Arial"/>
               </w:rPr>
-              <w:t>Atualizar o Plano de Projeto</w:t>
+              <w:t>Atualizar o Documento de Visão</w:t>
             </w:r>
           </w:p>
         </w:tc>
@@ -363,7 +363,10 @@
           </w:tcPr>
           <w:p>
             <w:r>
-              <w:t>04/03/2014</w:t>
+              <w:t>19</w:t>
+            </w:r>
+            <w:r>
+              <w:t>/03/2014</w:t>
             </w:r>
           </w:p>
         </w:tc>
@@ -383,7 +386,7 @@
               <w:rPr>
                 <w:rFonts w:ascii="Arial" w:hAnsi="Arial" w:cs="Arial"/>
               </w:rPr>
-              <w:t>Atualizar o Documento Lista de Riscos</w:t>
+              <w:t>Atualizar o Plano de Projeto</w:t>
             </w:r>
           </w:p>
         </w:tc>
@@ -393,7 +396,10 @@
           </w:tcPr>
           <w:p>
             <w:r>
-              <w:t>04/03/2014</w:t>
+              <w:t>19</w:t>
+            </w:r>
+            <w:r>
+              <w:t>/03/2014</w:t>
             </w:r>
           </w:p>
         </w:tc>
@@ -413,7 +419,7 @@
               <w:rPr>
                 <w:rFonts w:ascii="Arial" w:hAnsi="Arial" w:cs="Arial"/>
               </w:rPr>
-              <w:t>Atualizar o Documento Lista de Itens de Trabalho</w:t>
+              <w:t>Atualizar o Documento Lista de Riscos</w:t>
             </w:r>
           </w:p>
         </w:tc>
@@ -423,7 +429,10 @@
           </w:tcPr>
           <w:p>
             <w:r>
-              <w:t>04/03/2014</w:t>
+              <w:t>20</w:t>
+            </w:r>
+            <w:r>
+              <w:t>/03/2014</w:t>
             </w:r>
           </w:p>
         </w:tc>
@@ -443,7 +452,7 @@
               <w:rPr>
                 <w:rFonts w:ascii="Arial" w:hAnsi="Arial" w:cs="Arial"/>
               </w:rPr>
-              <w:t>Atualizar o Documento Especificação de Requisito</w:t>
+              <w:t>Atualizar o Documento Lista de Itens de Trabalho</w:t>
             </w:r>
           </w:p>
         </w:tc>
@@ -453,7 +462,10 @@
           </w:tcPr>
           <w:p>
             <w:r>
-              <w:t>04/03/2014</w:t>
+              <w:t>20</w:t>
+            </w:r>
+            <w:r>
+              <w:t>/03/2014</w:t>
             </w:r>
           </w:p>
         </w:tc>
@@ -474,11 +486,9 @@
             <w:tcW w:w="2410" w:type="dxa"/>
           </w:tcPr>
           <w:p>
-            <w:proofErr w:type="gramStart"/>
-            <w:r>
-              <w:t>??????????</w:t>
-            </w:r>
-            <w:proofErr w:type="gramEnd"/>
+            <w:r>
+              <w:t>26/02/2014</w:t>
+            </w:r>
           </w:p>
         </w:tc>
       </w:tr>
@@ -588,13 +598,7 @@
         <w:rPr>
           <w:rFonts w:ascii="Arial" w:hAnsi="Arial" w:cs="Arial"/>
         </w:rPr>
-        <w:t>Cr</w:t>
-      </w:r>
-      <w:r>
-        <w:rPr>
-          <w:rFonts w:ascii="Arial" w:hAnsi="Arial" w:cs="Arial"/>
-        </w:rPr>
-        <w:t xml:space="preserve">iar Tela </w:t>
+        <w:t xml:space="preserve">Especificar Caso de Uso </w:t>
       </w:r>
       <w:r>
         <w:rPr>
@@ -625,7 +629,13 @@
         <w:rPr>
           <w:rFonts w:ascii="Arial" w:hAnsi="Arial" w:cs="Arial"/>
         </w:rPr>
-        <w:t xml:space="preserve">Especificar Caso de Uso </w:t>
+        <w:t>Cr</w:t>
+      </w:r>
+      <w:r>
+        <w:rPr>
+          <w:rFonts w:ascii="Arial" w:hAnsi="Arial" w:cs="Arial"/>
+        </w:rPr>
+        <w:t xml:space="preserve">iar Tela </w:t>
       </w:r>
       <w:r>
         <w:rPr>
@@ -1249,19 +1259,19 @@
                 <w:rFonts w:ascii="Arial" w:hAnsi="Arial" w:cs="Arial"/>
               </w:rPr>
               <w:lastRenderedPageBreak/>
-              <w:t xml:space="preserve">Criar Tela </w:t>
-            </w:r>
-            <w:r>
-              <w:rPr>
-                <w:rFonts w:ascii="Arial" w:hAnsi="Arial" w:cs="Arial"/>
-              </w:rPr>
-              <w:t>Alterar Senha Gerê</w:t>
+              <w:t>Especificar o caso de uso Alterar Senha Gerê</w:t>
             </w:r>
             <w:r>
               <w:rPr>
                 <w:rFonts w:ascii="Arial" w:hAnsi="Arial" w:cs="Arial"/>
               </w:rPr>
               <w:t>ncia</w:t>
+            </w:r>
+            <w:r>
+              <w:rPr>
+                <w:rFonts w:ascii="Arial" w:hAnsi="Arial" w:cs="Arial"/>
+              </w:rPr>
+              <w:t xml:space="preserve"> </w:t>
             </w:r>
           </w:p>
         </w:tc>
@@ -1310,17 +1320,8 @@
           <w:tcPr>
             <w:tcW w:w="1276" w:type="dxa"/>
             <w:noWrap/>
-            <w:vAlign w:val="bottom"/>
-          </w:tcPr>
-          <w:p>
-            <w:pPr>
-              <w:widowControl/>
-              <w:spacing w:line="240" w:lineRule="auto"/>
-              <w:rPr>
-                <w:rFonts w:ascii="Arial" w:hAnsi="Arial" w:cs="Arial"/>
-                <w:lang w:eastAsia="ja-JP"/>
-              </w:rPr>
-            </w:pPr>
+          </w:tcPr>
+          <w:p>
             <w:r>
               <w:rPr>
                 <w:rFonts w:ascii="Arial" w:hAnsi="Arial" w:cs="Arial"/>
@@ -1415,7 +1416,7 @@
                 <w:rFonts w:ascii="Arial" w:hAnsi="Arial" w:cs="Arial"/>
                 <w:lang w:eastAsia="ja-JP"/>
               </w:rPr>
-              <w:t>4</w:t>
+              <w:t>1</w:t>
             </w:r>
             <w:proofErr w:type="gramEnd"/>
           </w:p>
@@ -1441,7 +1442,7 @@
                 <w:rFonts w:ascii="Arial" w:hAnsi="Arial" w:cs="Arial"/>
                 <w:lang w:eastAsia="ja-JP"/>
               </w:rPr>
-              <w:t>4</w:t>
+              <w:t>1</w:t>
             </w:r>
             <w:proofErr w:type="gramEnd"/>
           </w:p>
@@ -1467,7 +1468,7 @@
               <w:rPr>
                 <w:rFonts w:ascii="Arial" w:hAnsi="Arial" w:cs="Arial"/>
               </w:rPr>
-              <w:t xml:space="preserve">Especificar o caso de uso </w:t>
+              <w:t xml:space="preserve">Criar Tela </w:t>
             </w:r>
             <w:r>
               <w:rPr>
@@ -1480,12 +1481,6 @@
                 <w:rFonts w:ascii="Arial" w:hAnsi="Arial" w:cs="Arial"/>
               </w:rPr>
               <w:t>ncia</w:t>
-            </w:r>
-            <w:r>
-              <w:rPr>
-                <w:rFonts w:ascii="Arial" w:hAnsi="Arial" w:cs="Arial"/>
-              </w:rPr>
-              <w:t xml:space="preserve"> </w:t>
             </w:r>
           </w:p>
         </w:tc>
@@ -1534,8 +1529,17 @@
           <w:tcPr>
             <w:tcW w:w="1276" w:type="dxa"/>
             <w:noWrap/>
-          </w:tcPr>
-          <w:p>
+            <w:vAlign w:val="bottom"/>
+          </w:tcPr>
+          <w:p>
+            <w:pPr>
+              <w:widowControl/>
+              <w:spacing w:line="240" w:lineRule="auto"/>
+              <w:rPr>
+                <w:rFonts w:ascii="Arial" w:hAnsi="Arial" w:cs="Arial"/>
+                <w:lang w:eastAsia="ja-JP"/>
+              </w:rPr>
+            </w:pPr>
             <w:r>
               <w:rPr>
                 <w:rFonts w:ascii="Arial" w:hAnsi="Arial" w:cs="Arial"/>
@@ -1630,7 +1634,7 @@
                 <w:rFonts w:ascii="Arial" w:hAnsi="Arial" w:cs="Arial"/>
                 <w:lang w:eastAsia="ja-JP"/>
               </w:rPr>
-              <w:t>1</w:t>
+              <w:t>4</w:t>
             </w:r>
             <w:proofErr w:type="gramEnd"/>
           </w:p>
@@ -1656,7 +1660,7 @@
                 <w:rFonts w:ascii="Arial" w:hAnsi="Arial" w:cs="Arial"/>
                 <w:lang w:eastAsia="ja-JP"/>
               </w:rPr>
-              <w:t>1</w:t>
+              <w:t>4</w:t>
             </w:r>
             <w:proofErr w:type="gramEnd"/>
           </w:p>
@@ -3612,14 +3616,12 @@
                 <w:iCs/>
               </w:rPr>
             </w:pPr>
-            <w:proofErr w:type="gramStart"/>
             <w:r>
               <w:rPr>
                 <w:iCs/>
               </w:rPr>
-              <w:t>?????????????</w:t>
-            </w:r>
-            <w:proofErr w:type="gramEnd"/>
+              <w:t>26/02/2014</w:t>
+            </w:r>
           </w:p>
         </w:tc>
       </w:tr>
@@ -3943,7 +3945,7 @@
               <w:rStyle w:val="Nmerodepgina"/>
               <w:noProof/>
             </w:rPr>
-            <w:t>2</w:t>
+            <w:t>3</w:t>
           </w:r>
           <w:r>
             <w:rPr>
@@ -4137,7 +4139,7 @@
         </w:tcPr>
         <w:p>
           <w:r>
-            <w:t xml:space="preserve">  Data: 19</w:t>
+            <w:t xml:space="preserve">  Data: 05</w:t>
           </w:r>
           <w:r>
             <w:t>/</w:t>

</xml_diff>

<commit_message>
Revisão final de todos os documentos
</commit_message>
<xml_diff>
--- a/Acompanhamento/Plano de Iteração E2.docx
+++ b/Acompanhamento/Plano de Iteração E2.docx
@@ -43,9 +43,11 @@
           <w:numId w:val="38"/>
         </w:numPr>
       </w:pPr>
+      <w:proofErr w:type="gramStart"/>
       <w:r>
         <w:t>Principais Marcos</w:t>
       </w:r>
+      <w:proofErr w:type="gramEnd"/>
       <w:r>
         <w:tab/>
       </w:r>
@@ -168,7 +170,7 @@
               <w:rPr>
                 <w:rFonts w:ascii="Arial" w:hAnsi="Arial" w:cs="Arial"/>
               </w:rPr>
-              <w:t>Especificar o caso de uso Alterar Senha Gerência</w:t>
+              <w:t>Atualizar o Documento Especificação de Requisito</w:t>
             </w:r>
           </w:p>
         </w:tc>
@@ -178,10 +180,7 @@
           </w:tcPr>
           <w:p>
             <w:r>
-              <w:t>06</w:t>
-            </w:r>
-            <w:r>
-              <w:t>/02/2014</w:t>
+              <w:t>06/02/2014</w:t>
             </w:r>
           </w:p>
         </w:tc>
@@ -201,25 +200,7 @@
               <w:rPr>
                 <w:rFonts w:ascii="Arial" w:hAnsi="Arial" w:cs="Arial"/>
               </w:rPr>
-              <w:t xml:space="preserve">Criar Tela </w:t>
-            </w:r>
-            <w:r>
-              <w:rPr>
-                <w:rFonts w:ascii="Arial" w:hAnsi="Arial" w:cs="Arial"/>
-              </w:rPr>
-              <w:t>Alterar Senha</w:t>
-            </w:r>
-            <w:r>
-              <w:rPr>
-                <w:rFonts w:ascii="Arial" w:hAnsi="Arial" w:cs="Arial"/>
-              </w:rPr>
-              <w:t xml:space="preserve"> Gerê</w:t>
-            </w:r>
-            <w:r>
-              <w:rPr>
-                <w:rFonts w:ascii="Arial" w:hAnsi="Arial" w:cs="Arial"/>
-              </w:rPr>
-              <w:t>ncia</w:t>
+              <w:t>Atualizar o Documento de Visão</w:t>
             </w:r>
           </w:p>
         </w:tc>
@@ -229,7 +210,7 @@
           </w:tcPr>
           <w:p>
             <w:r>
-              <w:t>10</w:t>
+              <w:t>06</w:t>
             </w:r>
             <w:r>
               <w:t>/02/2014</w:t>
@@ -241,19 +222,18 @@
         <w:tc>
           <w:tcPr>
             <w:tcW w:w="5310" w:type="dxa"/>
-            <w:vAlign w:val="bottom"/>
-          </w:tcPr>
-          <w:p>
-            <w:pPr>
-              <w:rPr>
-                <w:rFonts w:ascii="Arial" w:hAnsi="Arial" w:cs="Arial"/>
-              </w:rPr>
-            </w:pPr>
-            <w:r>
-              <w:rPr>
-                <w:rFonts w:ascii="Arial" w:hAnsi="Arial" w:cs="Arial"/>
-              </w:rPr>
-              <w:t>Criar Planilha de Caso de Teste Alterar Senha Gerência</w:t>
+          </w:tcPr>
+          <w:p>
+            <w:pPr>
+              <w:rPr>
+                <w:rFonts w:ascii="Arial" w:hAnsi="Arial" w:cs="Arial"/>
+              </w:rPr>
+            </w:pPr>
+            <w:r>
+              <w:rPr>
+                <w:rFonts w:ascii="Arial" w:hAnsi="Arial" w:cs="Arial"/>
+              </w:rPr>
+              <w:t>Atualizar o Plano de Projeto</w:t>
             </w:r>
           </w:p>
         </w:tc>
@@ -263,7 +243,7 @@
           </w:tcPr>
           <w:p>
             <w:r>
-              <w:t>14</w:t>
+              <w:t>06</w:t>
             </w:r>
             <w:r>
               <w:t>/02/2014</w:t>
@@ -275,19 +255,18 @@
         <w:tc>
           <w:tcPr>
             <w:tcW w:w="5310" w:type="dxa"/>
-            <w:vAlign w:val="bottom"/>
-          </w:tcPr>
-          <w:p>
-            <w:pPr>
-              <w:rPr>
-                <w:rFonts w:ascii="Arial" w:hAnsi="Arial" w:cs="Arial"/>
-              </w:rPr>
-            </w:pPr>
-            <w:r>
-              <w:rPr>
-                <w:rFonts w:ascii="Arial" w:hAnsi="Arial" w:cs="Arial"/>
-              </w:rPr>
-              <w:t>Realizar Testes na Tela Alterar Senha Gerência</w:t>
+          </w:tcPr>
+          <w:p>
+            <w:pPr>
+              <w:rPr>
+                <w:rFonts w:ascii="Arial" w:hAnsi="Arial" w:cs="Arial"/>
+              </w:rPr>
+            </w:pPr>
+            <w:r>
+              <w:rPr>
+                <w:rFonts w:ascii="Arial" w:hAnsi="Arial" w:cs="Arial"/>
+              </w:rPr>
+              <w:t>Atualizar o Documento Lista de Riscos</w:t>
             </w:r>
           </w:p>
         </w:tc>
@@ -297,10 +276,10 @@
           </w:tcPr>
           <w:p>
             <w:r>
-              <w:t>17/02</w:t>
-            </w:r>
-            <w:r>
-              <w:t>/2014</w:t>
+              <w:t>06</w:t>
+            </w:r>
+            <w:r>
+              <w:t>/02/2014</w:t>
             </w:r>
           </w:p>
         </w:tc>
@@ -320,7 +299,7 @@
               <w:rPr>
                 <w:rFonts w:ascii="Arial" w:hAnsi="Arial" w:cs="Arial"/>
               </w:rPr>
-              <w:t>Atualizar o Documento Especificação de Requisito</w:t>
+              <w:t>Atualizar o Documento Lista de Itens de Trabalho</w:t>
             </w:r>
           </w:p>
         </w:tc>
@@ -330,7 +309,10 @@
           </w:tcPr>
           <w:p>
             <w:r>
-              <w:t>18/03</w:t>
+              <w:t>06</w:t>
+            </w:r>
+            <w:r>
+              <w:t>/02</w:t>
             </w:r>
             <w:r>
               <w:t>/2014</w:t>
@@ -353,7 +335,7 @@
               <w:rPr>
                 <w:rFonts w:ascii="Arial" w:hAnsi="Arial" w:cs="Arial"/>
               </w:rPr>
-              <w:t>Atualizar o Documento de Visão</w:t>
+              <w:t>Especificar o caso de uso Alterar Senha Gerência</w:t>
             </w:r>
           </w:p>
         </w:tc>
@@ -363,10 +345,10 @@
           </w:tcPr>
           <w:p>
             <w:r>
-              <w:t>19</w:t>
-            </w:r>
-            <w:r>
-              <w:t>/03/2014</w:t>
+              <w:t>25/02</w:t>
+            </w:r>
+            <w:r>
+              <w:t>/2014</w:t>
             </w:r>
           </w:p>
         </w:tc>
@@ -386,7 +368,13 @@
               <w:rPr>
                 <w:rFonts w:ascii="Arial" w:hAnsi="Arial" w:cs="Arial"/>
               </w:rPr>
-              <w:t>Atualizar o Plano de Projeto</w:t>
+              <w:t xml:space="preserve">Criar Tela </w:t>
+            </w:r>
+            <w:r>
+              <w:rPr>
+                <w:rFonts w:ascii="Arial" w:hAnsi="Arial" w:cs="Arial"/>
+              </w:rPr>
+              <w:t>Alterar Senha Gerência</w:t>
             </w:r>
           </w:p>
         </w:tc>
@@ -396,10 +384,16 @@
           </w:tcPr>
           <w:p>
             <w:r>
-              <w:t>19</w:t>
-            </w:r>
-            <w:r>
-              <w:t>/03/2014</w:t>
+              <w:t>26</w:t>
+            </w:r>
+            <w:r>
+              <w:t>/0</w:t>
+            </w:r>
+            <w:r>
+              <w:t>2</w:t>
+            </w:r>
+            <w:r>
+              <w:t>/2014</w:t>
             </w:r>
           </w:p>
         </w:tc>
@@ -408,18 +402,19 @@
         <w:tc>
           <w:tcPr>
             <w:tcW w:w="5310" w:type="dxa"/>
-          </w:tcPr>
-          <w:p>
-            <w:pPr>
-              <w:rPr>
-                <w:rFonts w:ascii="Arial" w:hAnsi="Arial" w:cs="Arial"/>
-              </w:rPr>
-            </w:pPr>
-            <w:r>
-              <w:rPr>
-                <w:rFonts w:ascii="Arial" w:hAnsi="Arial" w:cs="Arial"/>
-              </w:rPr>
-              <w:t>Atualizar o Documento Lista de Riscos</w:t>
+            <w:vAlign w:val="bottom"/>
+          </w:tcPr>
+          <w:p>
+            <w:pPr>
+              <w:rPr>
+                <w:rFonts w:ascii="Arial" w:hAnsi="Arial" w:cs="Arial"/>
+              </w:rPr>
+            </w:pPr>
+            <w:r>
+              <w:rPr>
+                <w:rFonts w:ascii="Arial" w:hAnsi="Arial" w:cs="Arial"/>
+              </w:rPr>
+              <w:t>Criar Planilha de Caso de Teste Alterar Senha Gerência</w:t>
             </w:r>
           </w:p>
         </w:tc>
@@ -432,7 +427,10 @@
               <w:t>20</w:t>
             </w:r>
             <w:r>
-              <w:t>/03/2014</w:t>
+              <w:t>/02</w:t>
+            </w:r>
+            <w:r>
+              <w:t>/2014</w:t>
             </w:r>
           </w:p>
         </w:tc>
@@ -441,18 +439,19 @@
         <w:tc>
           <w:tcPr>
             <w:tcW w:w="5310" w:type="dxa"/>
-          </w:tcPr>
-          <w:p>
-            <w:pPr>
-              <w:rPr>
-                <w:rFonts w:ascii="Arial" w:hAnsi="Arial" w:cs="Arial"/>
-              </w:rPr>
-            </w:pPr>
-            <w:r>
-              <w:rPr>
-                <w:rFonts w:ascii="Arial" w:hAnsi="Arial" w:cs="Arial"/>
-              </w:rPr>
-              <w:t>Atualizar o Documento Lista de Itens de Trabalho</w:t>
+            <w:vAlign w:val="bottom"/>
+          </w:tcPr>
+          <w:p>
+            <w:pPr>
+              <w:rPr>
+                <w:rFonts w:ascii="Arial" w:hAnsi="Arial" w:cs="Arial"/>
+              </w:rPr>
+            </w:pPr>
+            <w:r>
+              <w:rPr>
+                <w:rFonts w:ascii="Arial" w:hAnsi="Arial" w:cs="Arial"/>
+              </w:rPr>
+              <w:t>Realizar Testes na Tela Alterar Senha Gerência</w:t>
             </w:r>
           </w:p>
         </w:tc>
@@ -462,7 +461,7 @@
           </w:tcPr>
           <w:p>
             <w:r>
-              <w:t>20</w:t>
+              <w:t>11</w:t>
             </w:r>
             <w:r>
               <w:t>/03/2014</w:t>
@@ -487,7 +486,13 @@
           </w:tcPr>
           <w:p>
             <w:r>
-              <w:t>26/02/2014</w:t>
+              <w:t>12</w:t>
+            </w:r>
+            <w:r>
+              <w:t>/03</w:t>
+            </w:r>
+            <w:r>
+              <w:t>/2014</w:t>
             </w:r>
           </w:p>
         </w:tc>
@@ -692,18 +697,6 @@
         </w:rPr>
         <w:t xml:space="preserve">      </w:t>
       </w:r>
-    </w:p>
-    <w:p>
-      <w:pPr>
-        <w:pStyle w:val="Corpodetexto"/>
-        <w:ind w:left="426"/>
-      </w:pPr>
-    </w:p>
-    <w:p>
-      <w:pPr>
-        <w:pStyle w:val="Corpodetexto"/>
-        <w:ind w:left="426"/>
-      </w:pPr>
     </w:p>
     <w:p>
       <w:pPr>
@@ -1099,7 +1092,7 @@
                 <w:rFonts w:ascii="Arial" w:hAnsi="Arial" w:cs="Arial"/>
                 <w:lang w:eastAsia="ja-JP"/>
               </w:rPr>
-              <w:t>Incompleto</w:t>
+              <w:t>Completo</w:t>
             </w:r>
           </w:p>
         </w:tc>
@@ -1116,234 +1109,6 @@
               </w:rPr>
             </w:pPr>
             <w:hyperlink r:id="rId7" w:history="1">
-              <w:r>
-                <w:rPr>
-                  <w:rStyle w:val="Hyperlink"/>
-                  <w:rFonts w:ascii="Arial" w:hAnsi="Arial" w:cs="Arial"/>
-                </w:rPr>
-                <w:t>https://github.com/valtervasconcelos/Projeto_de_Softwar</w:t>
-              </w:r>
-              <w:r>
-                <w:rPr>
-                  <w:rStyle w:val="Hyperlink"/>
-                  <w:rFonts w:ascii="Arial" w:hAnsi="Arial" w:cs="Arial"/>
-                </w:rPr>
-                <w:lastRenderedPageBreak/>
-                <w:t>e_1</w:t>
-              </w:r>
-            </w:hyperlink>
-          </w:p>
-        </w:tc>
-        <w:tc>
-          <w:tcPr>
-            <w:tcW w:w="851" w:type="dxa"/>
-            <w:noWrap/>
-            <w:vAlign w:val="bottom"/>
-          </w:tcPr>
-          <w:p>
-            <w:pPr>
-              <w:widowControl/>
-              <w:spacing w:line="240" w:lineRule="auto"/>
-              <w:rPr>
-                <w:rFonts w:ascii="Arial" w:hAnsi="Arial" w:cs="Arial"/>
-                <w:lang w:eastAsia="ja-JP"/>
-              </w:rPr>
-            </w:pPr>
-          </w:p>
-        </w:tc>
-        <w:tc>
-          <w:tcPr>
-            <w:tcW w:w="1134" w:type="dxa"/>
-            <w:noWrap/>
-            <w:vAlign w:val="bottom"/>
-          </w:tcPr>
-          <w:p>
-            <w:pPr>
-              <w:widowControl/>
-              <w:spacing w:line="240" w:lineRule="auto"/>
-              <w:rPr>
-                <w:rFonts w:ascii="Arial" w:hAnsi="Arial" w:cs="Arial"/>
-                <w:lang w:eastAsia="ja-JP"/>
-              </w:rPr>
-            </w:pPr>
-            <w:r>
-              <w:rPr>
-                <w:rFonts w:ascii="Arial" w:hAnsi="Arial" w:cs="Arial"/>
-                <w:lang w:eastAsia="ja-JP"/>
-              </w:rPr>
-              <w:t>Valter Vasconcelos</w:t>
-            </w:r>
-          </w:p>
-        </w:tc>
-        <w:tc>
-          <w:tcPr>
-            <w:tcW w:w="850" w:type="dxa"/>
-            <w:noWrap/>
-            <w:vAlign w:val="bottom"/>
-          </w:tcPr>
-          <w:p>
-            <w:pPr>
-              <w:widowControl/>
-              <w:spacing w:line="240" w:lineRule="auto"/>
-              <w:rPr>
-                <w:rFonts w:ascii="Arial" w:hAnsi="Arial" w:cs="Arial"/>
-                <w:lang w:eastAsia="ja-JP"/>
-              </w:rPr>
-            </w:pPr>
-            <w:r>
-              <w:rPr>
-                <w:rFonts w:ascii="Arial" w:hAnsi="Arial" w:cs="Arial"/>
-                <w:lang w:eastAsia="ja-JP"/>
-              </w:rPr>
-              <w:t>9</w:t>
-            </w:r>
-            <w:r>
-              <w:rPr>
-                <w:rFonts w:ascii="Arial" w:hAnsi="Arial" w:cs="Arial"/>
-                <w:lang w:eastAsia="ja-JP"/>
-              </w:rPr>
-              <w:t>.20</w:t>
-            </w:r>
-          </w:p>
-        </w:tc>
-        <w:tc>
-          <w:tcPr>
-            <w:tcW w:w="709" w:type="dxa"/>
-            <w:noWrap/>
-            <w:vAlign w:val="bottom"/>
-          </w:tcPr>
-          <w:p>
-            <w:pPr>
-              <w:widowControl/>
-              <w:spacing w:line="240" w:lineRule="auto"/>
-              <w:rPr>
-                <w:rFonts w:ascii="Arial" w:hAnsi="Arial" w:cs="Arial"/>
-                <w:lang w:eastAsia="ja-JP"/>
-              </w:rPr>
-            </w:pPr>
-            <w:r>
-              <w:rPr>
-                <w:rFonts w:ascii="Arial" w:hAnsi="Arial" w:cs="Arial"/>
-                <w:lang w:eastAsia="ja-JP"/>
-              </w:rPr>
-              <w:t>9</w:t>
-            </w:r>
-            <w:r>
-              <w:rPr>
-                <w:rFonts w:ascii="Arial" w:hAnsi="Arial" w:cs="Arial"/>
-                <w:lang w:eastAsia="ja-JP"/>
-              </w:rPr>
-              <w:t>.20</w:t>
-            </w:r>
-          </w:p>
-        </w:tc>
-      </w:tr>
-      <w:tr>
-        <w:trPr>
-          <w:trHeight w:val="255"/>
-        </w:trPr>
-        <w:tc>
-          <w:tcPr>
-            <w:tcW w:w="1530" w:type="dxa"/>
-            <w:noWrap/>
-            <w:vAlign w:val="bottom"/>
-          </w:tcPr>
-          <w:p>
-            <w:pPr>
-              <w:rPr>
-                <w:rFonts w:ascii="Arial" w:hAnsi="Arial" w:cs="Arial"/>
-              </w:rPr>
-            </w:pPr>
-            <w:r>
-              <w:rPr>
-                <w:rFonts w:ascii="Arial" w:hAnsi="Arial" w:cs="Arial"/>
-              </w:rPr>
-              <w:lastRenderedPageBreak/>
-              <w:t>Especificar o caso de uso Alterar Senha Gerê</w:t>
-            </w:r>
-            <w:r>
-              <w:rPr>
-                <w:rFonts w:ascii="Arial" w:hAnsi="Arial" w:cs="Arial"/>
-              </w:rPr>
-              <w:t>ncia</w:t>
-            </w:r>
-            <w:r>
-              <w:rPr>
-                <w:rFonts w:ascii="Arial" w:hAnsi="Arial" w:cs="Arial"/>
-              </w:rPr>
-              <w:t xml:space="preserve"> </w:t>
-            </w:r>
-          </w:p>
-        </w:tc>
-        <w:tc>
-          <w:tcPr>
-            <w:tcW w:w="880" w:type="dxa"/>
-            <w:noWrap/>
-            <w:vAlign w:val="bottom"/>
-          </w:tcPr>
-          <w:p>
-            <w:pPr>
-              <w:widowControl/>
-              <w:spacing w:line="240" w:lineRule="auto"/>
-              <w:rPr>
-                <w:rFonts w:ascii="Arial" w:hAnsi="Arial" w:cs="Arial"/>
-                <w:lang w:eastAsia="ja-JP"/>
-              </w:rPr>
-            </w:pPr>
-            <w:r>
-              <w:rPr>
-                <w:rFonts w:ascii="Arial" w:hAnsi="Arial" w:cs="Arial"/>
-                <w:lang w:eastAsia="ja-JP"/>
-              </w:rPr>
-              <w:t>Média</w:t>
-            </w:r>
-          </w:p>
-        </w:tc>
-        <w:tc>
-          <w:tcPr>
-            <w:tcW w:w="709" w:type="dxa"/>
-            <w:noWrap/>
-            <w:vAlign w:val="bottom"/>
-          </w:tcPr>
-          <w:p>
-            <w:pPr>
-              <w:widowControl/>
-              <w:spacing w:line="240" w:lineRule="auto"/>
-              <w:rPr>
-                <w:rFonts w:ascii="Arial" w:hAnsi="Arial" w:cs="Arial"/>
-                <w:lang w:eastAsia="ja-JP"/>
-              </w:rPr>
-            </w:pPr>
-          </w:p>
-        </w:tc>
-        <w:tc>
-          <w:tcPr>
-            <w:tcW w:w="1276" w:type="dxa"/>
-            <w:noWrap/>
-          </w:tcPr>
-          <w:p>
-            <w:r>
-              <w:rPr>
-                <w:rFonts w:ascii="Arial" w:hAnsi="Arial" w:cs="Arial"/>
-                <w:lang w:eastAsia="ja-JP"/>
-              </w:rPr>
-              <w:t>Incompleto</w:t>
-            </w:r>
-          </w:p>
-        </w:tc>
-        <w:tc>
-          <w:tcPr>
-            <w:tcW w:w="1276" w:type="dxa"/>
-            <w:noWrap/>
-            <w:vAlign w:val="bottom"/>
-          </w:tcPr>
-          <w:p>
-            <w:pPr>
-              <w:rPr>
-                <w:rFonts w:ascii="Arial" w:hAnsi="Arial" w:cs="Arial"/>
-              </w:rPr>
-            </w:pPr>
-            <w:hyperlink r:id="rId8" w:history="1">
               <w:r>
                 <w:rPr>
                   <w:rStyle w:val="Hyperlink"/>
@@ -1393,6 +1158,13 @@
               </w:rPr>
               <w:t>Valter Vasconcelos</w:t>
             </w:r>
+            <w:r>
+              <w:rPr>
+                <w:rFonts w:ascii="Arial" w:hAnsi="Arial" w:cs="Arial"/>
+                <w:lang w:eastAsia="ja-JP"/>
+              </w:rPr>
+              <w:t xml:space="preserve"> / Edson Dias</w:t>
+            </w:r>
           </w:p>
         </w:tc>
         <w:tc>
@@ -1410,15 +1182,20 @@
                 <w:lang w:eastAsia="ja-JP"/>
               </w:rPr>
             </w:pPr>
-            <w:proofErr w:type="gramStart"/>
-            <w:r>
-              <w:rPr>
-                <w:rFonts w:ascii="Arial" w:hAnsi="Arial" w:cs="Arial"/>
-                <w:lang w:eastAsia="ja-JP"/>
-              </w:rPr>
-              <w:t>1</w:t>
-            </w:r>
-            <w:proofErr w:type="gramEnd"/>
+            <w:r>
+              <w:rPr>
+                <w:rFonts w:ascii="Arial" w:hAnsi="Arial" w:cs="Arial"/>
+                <w:lang w:eastAsia="ja-JP"/>
+              </w:rPr>
+              <w:t>9</w:t>
+            </w:r>
+            <w:r>
+              <w:rPr>
+                <w:rFonts w:ascii="Arial" w:hAnsi="Arial" w:cs="Arial"/>
+                <w:lang w:eastAsia="ja-JP"/>
+              </w:rPr>
+              <w:t>.20</w:t>
+            </w:r>
           </w:p>
         </w:tc>
         <w:tc>
@@ -1436,15 +1213,20 @@
                 <w:lang w:eastAsia="ja-JP"/>
               </w:rPr>
             </w:pPr>
-            <w:proofErr w:type="gramStart"/>
-            <w:r>
-              <w:rPr>
-                <w:rFonts w:ascii="Arial" w:hAnsi="Arial" w:cs="Arial"/>
-                <w:lang w:eastAsia="ja-JP"/>
-              </w:rPr>
-              <w:t>1</w:t>
-            </w:r>
-            <w:proofErr w:type="gramEnd"/>
+            <w:r>
+              <w:rPr>
+                <w:rFonts w:ascii="Arial" w:hAnsi="Arial" w:cs="Arial"/>
+                <w:lang w:eastAsia="ja-JP"/>
+              </w:rPr>
+              <w:t>9</w:t>
+            </w:r>
+            <w:r>
+              <w:rPr>
+                <w:rFonts w:ascii="Arial" w:hAnsi="Arial" w:cs="Arial"/>
+                <w:lang w:eastAsia="ja-JP"/>
+              </w:rPr>
+              <w:t>.20</w:t>
+            </w:r>
           </w:p>
         </w:tc>
       </w:tr>
@@ -1468,19 +1250,14 @@
               <w:rPr>
                 <w:rFonts w:ascii="Arial" w:hAnsi="Arial" w:cs="Arial"/>
               </w:rPr>
-              <w:t xml:space="preserve">Criar Tela </w:t>
-            </w:r>
-            <w:r>
-              <w:rPr>
-                <w:rFonts w:ascii="Arial" w:hAnsi="Arial" w:cs="Arial"/>
-              </w:rPr>
-              <w:t>Alterar Senha Gerê</w:t>
-            </w:r>
-            <w:r>
-              <w:rPr>
-                <w:rFonts w:ascii="Arial" w:hAnsi="Arial" w:cs="Arial"/>
-              </w:rPr>
-              <w:t>ncia</w:t>
+              <w:t xml:space="preserve">Atualizar o Documento </w:t>
+            </w:r>
+            <w:r>
+              <w:rPr>
+                <w:rFonts w:ascii="Arial" w:hAnsi="Arial" w:cs="Arial"/>
+              </w:rPr>
+              <w:lastRenderedPageBreak/>
+              <w:t>Especificação de Requisitos</w:t>
             </w:r>
           </w:p>
         </w:tc>
@@ -1504,6 +1281,7 @@
                 <w:rFonts w:ascii="Arial" w:hAnsi="Arial" w:cs="Arial"/>
                 <w:lang w:eastAsia="ja-JP"/>
               </w:rPr>
+              <w:lastRenderedPageBreak/>
               <w:t>Média</w:t>
             </w:r>
           </w:p>
@@ -1529,6 +1307,52 @@
           <w:tcPr>
             <w:tcW w:w="1276" w:type="dxa"/>
             <w:noWrap/>
+          </w:tcPr>
+          <w:p>
+            <w:r>
+              <w:rPr>
+                <w:rFonts w:ascii="Arial" w:hAnsi="Arial" w:cs="Arial"/>
+                <w:lang w:eastAsia="ja-JP"/>
+              </w:rPr>
+              <w:t>Completo</w:t>
+            </w:r>
+          </w:p>
+        </w:tc>
+        <w:tc>
+          <w:tcPr>
+            <w:tcW w:w="1276" w:type="dxa"/>
+            <w:noWrap/>
+            <w:vAlign w:val="bottom"/>
+          </w:tcPr>
+          <w:p>
+            <w:pPr>
+              <w:rPr>
+                <w:rFonts w:ascii="Arial" w:hAnsi="Arial" w:cs="Arial"/>
+              </w:rPr>
+            </w:pPr>
+            <w:hyperlink r:id="rId8" w:history="1">
+              <w:r>
+                <w:rPr>
+                  <w:rStyle w:val="Hyperlink"/>
+                  <w:rFonts w:ascii="Arial" w:hAnsi="Arial" w:cs="Arial"/>
+                </w:rPr>
+                <w:t>https://github.com/valte</w:t>
+              </w:r>
+              <w:r>
+                <w:rPr>
+                  <w:rStyle w:val="Hyperlink"/>
+                  <w:rFonts w:ascii="Arial" w:hAnsi="Arial" w:cs="Arial"/>
+                </w:rPr>
+                <w:lastRenderedPageBreak/>
+                <w:t>rvasconcelos/Projeto_de_Software_1</w:t>
+              </w:r>
+            </w:hyperlink>
+          </w:p>
+        </w:tc>
+        <w:tc>
+          <w:tcPr>
+            <w:tcW w:w="851" w:type="dxa"/>
+            <w:noWrap/>
             <w:vAlign w:val="bottom"/>
           </w:tcPr>
           <w:p>
@@ -1540,12 +1364,177 @@
                 <w:lang w:eastAsia="ja-JP"/>
               </w:rPr>
             </w:pPr>
-            <w:r>
-              <w:rPr>
-                <w:rFonts w:ascii="Arial" w:hAnsi="Arial" w:cs="Arial"/>
-                <w:lang w:eastAsia="ja-JP"/>
-              </w:rPr>
-              <w:t>Incompleto</w:t>
+          </w:p>
+        </w:tc>
+        <w:tc>
+          <w:tcPr>
+            <w:tcW w:w="1134" w:type="dxa"/>
+            <w:noWrap/>
+          </w:tcPr>
+          <w:p>
+            <w:r>
+              <w:rPr>
+                <w:rFonts w:ascii="Arial" w:hAnsi="Arial" w:cs="Arial"/>
+                <w:lang w:eastAsia="ja-JP"/>
+              </w:rPr>
+              <w:t>Valter Vasconce</w:t>
+            </w:r>
+            <w:r>
+              <w:rPr>
+                <w:rFonts w:ascii="Arial" w:hAnsi="Arial" w:cs="Arial"/>
+                <w:lang w:eastAsia="ja-JP"/>
+              </w:rPr>
+              <w:lastRenderedPageBreak/>
+              <w:t>los / Edson Dias</w:t>
+            </w:r>
+          </w:p>
+        </w:tc>
+        <w:tc>
+          <w:tcPr>
+            <w:tcW w:w="850" w:type="dxa"/>
+            <w:noWrap/>
+            <w:vAlign w:val="bottom"/>
+          </w:tcPr>
+          <w:p>
+            <w:pPr>
+              <w:widowControl/>
+              <w:spacing w:line="240" w:lineRule="auto"/>
+              <w:rPr>
+                <w:rFonts w:ascii="Arial" w:hAnsi="Arial" w:cs="Arial"/>
+                <w:lang w:eastAsia="ja-JP"/>
+              </w:rPr>
+            </w:pPr>
+            <w:proofErr w:type="gramStart"/>
+            <w:r>
+              <w:rPr>
+                <w:rFonts w:ascii="Arial" w:hAnsi="Arial" w:cs="Arial"/>
+                <w:lang w:eastAsia="ja-JP"/>
+              </w:rPr>
+              <w:lastRenderedPageBreak/>
+              <w:t>1</w:t>
+            </w:r>
+            <w:proofErr w:type="gramEnd"/>
+          </w:p>
+        </w:tc>
+        <w:tc>
+          <w:tcPr>
+            <w:tcW w:w="709" w:type="dxa"/>
+            <w:noWrap/>
+            <w:vAlign w:val="bottom"/>
+          </w:tcPr>
+          <w:p>
+            <w:pPr>
+              <w:widowControl/>
+              <w:spacing w:line="240" w:lineRule="auto"/>
+              <w:rPr>
+                <w:rFonts w:ascii="Arial" w:hAnsi="Arial" w:cs="Arial"/>
+                <w:lang w:eastAsia="ja-JP"/>
+              </w:rPr>
+            </w:pPr>
+            <w:proofErr w:type="gramStart"/>
+            <w:r>
+              <w:rPr>
+                <w:rFonts w:ascii="Arial" w:hAnsi="Arial" w:cs="Arial"/>
+                <w:lang w:eastAsia="ja-JP"/>
+              </w:rPr>
+              <w:t>1</w:t>
+            </w:r>
+            <w:proofErr w:type="gramEnd"/>
+          </w:p>
+        </w:tc>
+      </w:tr>
+      <w:tr>
+        <w:trPr>
+          <w:trHeight w:val="255"/>
+        </w:trPr>
+        <w:tc>
+          <w:tcPr>
+            <w:tcW w:w="1530" w:type="dxa"/>
+            <w:noWrap/>
+            <w:vAlign w:val="bottom"/>
+          </w:tcPr>
+          <w:p>
+            <w:pPr>
+              <w:rPr>
+                <w:rFonts w:ascii="Arial" w:hAnsi="Arial" w:cs="Arial"/>
+              </w:rPr>
+            </w:pPr>
+            <w:r>
+              <w:rPr>
+                <w:rFonts w:ascii="Arial" w:hAnsi="Arial" w:cs="Arial"/>
+              </w:rPr>
+              <w:lastRenderedPageBreak/>
+              <w:t>Atualizar o Documento de Visão</w:t>
+            </w:r>
+          </w:p>
+          <w:p>
+            <w:pPr>
+              <w:rPr>
+                <w:rFonts w:ascii="Arial" w:hAnsi="Arial" w:cs="Arial"/>
+              </w:rPr>
+            </w:pPr>
+          </w:p>
+          <w:p>
+            <w:pPr>
+              <w:rPr>
+                <w:rFonts w:ascii="Arial" w:hAnsi="Arial" w:cs="Arial"/>
+              </w:rPr>
+            </w:pPr>
+          </w:p>
+        </w:tc>
+        <w:tc>
+          <w:tcPr>
+            <w:tcW w:w="880" w:type="dxa"/>
+            <w:noWrap/>
+            <w:vAlign w:val="bottom"/>
+          </w:tcPr>
+          <w:p>
+            <w:pPr>
+              <w:widowControl/>
+              <w:spacing w:line="240" w:lineRule="auto"/>
+              <w:rPr>
+                <w:rFonts w:ascii="Arial" w:hAnsi="Arial" w:cs="Arial"/>
+                <w:lang w:eastAsia="ja-JP"/>
+              </w:rPr>
+            </w:pPr>
+            <w:r>
+              <w:rPr>
+                <w:rFonts w:ascii="Arial" w:hAnsi="Arial" w:cs="Arial"/>
+                <w:lang w:eastAsia="ja-JP"/>
+              </w:rPr>
+              <w:t>Média</w:t>
+            </w:r>
+          </w:p>
+        </w:tc>
+        <w:tc>
+          <w:tcPr>
+            <w:tcW w:w="709" w:type="dxa"/>
+            <w:noWrap/>
+            <w:vAlign w:val="bottom"/>
+          </w:tcPr>
+          <w:p>
+            <w:pPr>
+              <w:widowControl/>
+              <w:spacing w:line="240" w:lineRule="auto"/>
+              <w:rPr>
+                <w:rFonts w:ascii="Arial" w:hAnsi="Arial" w:cs="Arial"/>
+                <w:lang w:eastAsia="ja-JP"/>
+              </w:rPr>
+            </w:pPr>
+          </w:p>
+        </w:tc>
+        <w:tc>
+          <w:tcPr>
+            <w:tcW w:w="1276" w:type="dxa"/>
+            <w:noWrap/>
+          </w:tcPr>
+          <w:p>
+            <w:r>
+              <w:rPr>
+                <w:rFonts w:ascii="Arial" w:hAnsi="Arial" w:cs="Arial"/>
+                <w:lang w:eastAsia="ja-JP"/>
+              </w:rPr>
+              <w:t>Completo</w:t>
             </w:r>
           </w:p>
         </w:tc>
@@ -1593,23 +1582,14 @@
           <w:tcPr>
             <w:tcW w:w="1134" w:type="dxa"/>
             <w:noWrap/>
-            <w:vAlign w:val="bottom"/>
-          </w:tcPr>
-          <w:p>
-            <w:pPr>
-              <w:widowControl/>
-              <w:spacing w:line="240" w:lineRule="auto"/>
-              <w:rPr>
-                <w:rFonts w:ascii="Arial" w:hAnsi="Arial" w:cs="Arial"/>
-                <w:lang w:eastAsia="ja-JP"/>
-              </w:rPr>
-            </w:pPr>
-            <w:r>
-              <w:rPr>
-                <w:rFonts w:ascii="Arial" w:hAnsi="Arial" w:cs="Arial"/>
-                <w:lang w:eastAsia="ja-JP"/>
-              </w:rPr>
-              <w:t>Valter Vasconcelos</w:t>
+          </w:tcPr>
+          <w:p>
+            <w:r>
+              <w:rPr>
+                <w:rFonts w:ascii="Arial" w:hAnsi="Arial" w:cs="Arial"/>
+                <w:lang w:eastAsia="ja-JP"/>
+              </w:rPr>
+              <w:t>Valter Vasconcelos / Edson Dias</w:t>
             </w:r>
           </w:p>
         </w:tc>
@@ -1686,8 +1666,15 @@
               <w:rPr>
                 <w:rFonts w:ascii="Arial" w:hAnsi="Arial" w:cs="Arial"/>
               </w:rPr>
-              <w:t>Criar Planilha de Caso de Teste Alterar Senha Gerência</w:t>
-            </w:r>
+              <w:t>Atualizar o Plano de Projeto</w:t>
+            </w:r>
+          </w:p>
+          <w:p>
+            <w:pPr>
+              <w:rPr>
+                <w:rFonts w:ascii="Arial" w:hAnsi="Arial" w:cs="Arial"/>
+              </w:rPr>
+            </w:pPr>
           </w:p>
         </w:tc>
         <w:tc>
@@ -1742,7 +1729,7 @@
                 <w:rFonts w:ascii="Arial" w:hAnsi="Arial" w:cs="Arial"/>
                 <w:lang w:eastAsia="ja-JP"/>
               </w:rPr>
-              <w:t>Incompleto</w:t>
+              <w:t>Completo</w:t>
             </w:r>
           </w:p>
         </w:tc>
@@ -1790,23 +1777,14 @@
           <w:tcPr>
             <w:tcW w:w="1134" w:type="dxa"/>
             <w:noWrap/>
-            <w:vAlign w:val="bottom"/>
-          </w:tcPr>
-          <w:p>
-            <w:pPr>
-              <w:widowControl/>
-              <w:spacing w:line="240" w:lineRule="auto"/>
-              <w:rPr>
-                <w:rFonts w:ascii="Arial" w:hAnsi="Arial" w:cs="Arial"/>
-                <w:lang w:eastAsia="ja-JP"/>
-              </w:rPr>
-            </w:pPr>
-            <w:r>
-              <w:rPr>
-                <w:rFonts w:ascii="Arial" w:hAnsi="Arial" w:cs="Arial"/>
-                <w:lang w:eastAsia="ja-JP"/>
-              </w:rPr>
-              <w:t>Valter Vasconcelos</w:t>
+          </w:tcPr>
+          <w:p>
+            <w:r>
+              <w:rPr>
+                <w:rFonts w:ascii="Arial" w:hAnsi="Arial" w:cs="Arial"/>
+                <w:lang w:eastAsia="ja-JP"/>
+              </w:rPr>
+              <w:t>Valter Vasconcelos / Edson Dias</w:t>
             </w:r>
           </w:p>
         </w:tc>
@@ -1883,7 +1861,26 @@
               <w:rPr>
                 <w:rFonts w:ascii="Arial" w:hAnsi="Arial" w:cs="Arial"/>
               </w:rPr>
-              <w:t>Realizar Testes na Tela Alterar Senha Gerência</w:t>
+              <w:softHyphen/>
+            </w:r>
+            <w:r>
+              <w:rPr>
+                <w:rFonts w:ascii="Arial" w:hAnsi="Arial" w:cs="Arial"/>
+              </w:rPr>
+              <w:softHyphen/>
+            </w:r>
+            <w:r>
+              <w:rPr>
+                <w:rFonts w:ascii="Arial" w:hAnsi="Arial" w:cs="Arial"/>
+              </w:rPr>
+              <w:softHyphen/>
+            </w:r>
+            <w:r>
+              <w:rPr>
+                <w:rFonts w:ascii="Arial" w:hAnsi="Arial" w:cs="Arial"/>
+              </w:rPr>
+              <w:softHyphen/>
+              <w:t>Atualizar o Documento Lista de Riscos</w:t>
             </w:r>
           </w:p>
         </w:tc>
@@ -1939,7 +1936,7 @@
                 <w:rFonts w:ascii="Arial" w:hAnsi="Arial" w:cs="Arial"/>
                 <w:lang w:eastAsia="ja-JP"/>
               </w:rPr>
-              <w:t>Incompleto</w:t>
+              <w:t>Completo</w:t>
             </w:r>
           </w:p>
         </w:tc>
@@ -1987,23 +1984,14 @@
           <w:tcPr>
             <w:tcW w:w="1134" w:type="dxa"/>
             <w:noWrap/>
-            <w:vAlign w:val="bottom"/>
-          </w:tcPr>
-          <w:p>
-            <w:pPr>
-              <w:widowControl/>
-              <w:spacing w:line="240" w:lineRule="auto"/>
-              <w:rPr>
-                <w:rFonts w:ascii="Arial" w:hAnsi="Arial" w:cs="Arial"/>
-                <w:lang w:eastAsia="ja-JP"/>
-              </w:rPr>
-            </w:pPr>
-            <w:r>
-              <w:rPr>
-                <w:rFonts w:ascii="Arial" w:hAnsi="Arial" w:cs="Arial"/>
-                <w:lang w:eastAsia="ja-JP"/>
-              </w:rPr>
-              <w:t>Valter Vasconcelos</w:t>
+          </w:tcPr>
+          <w:p>
+            <w:r>
+              <w:rPr>
+                <w:rFonts w:ascii="Arial" w:hAnsi="Arial" w:cs="Arial"/>
+                <w:lang w:eastAsia="ja-JP"/>
+              </w:rPr>
+              <w:t>Valter Vasconcelos / Edson Dias</w:t>
             </w:r>
           </w:p>
         </w:tc>
@@ -2080,7 +2068,38 @@
               <w:rPr>
                 <w:rFonts w:ascii="Arial" w:hAnsi="Arial" w:cs="Arial"/>
               </w:rPr>
-              <w:t>Atualizar o Documento de Visão</w:t>
+              <w:softHyphen/>
+            </w:r>
+            <w:r>
+              <w:rPr>
+                <w:rFonts w:ascii="Arial" w:hAnsi="Arial" w:cs="Arial"/>
+              </w:rPr>
+              <w:softHyphen/>
+            </w:r>
+            <w:r>
+              <w:rPr>
+                <w:rFonts w:ascii="Arial" w:hAnsi="Arial" w:cs="Arial"/>
+              </w:rPr>
+              <w:softHyphen/>
+            </w:r>
+            <w:r>
+              <w:rPr>
+                <w:rFonts w:ascii="Arial" w:hAnsi="Arial" w:cs="Arial"/>
+              </w:rPr>
+              <w:softHyphen/>
+              <w:t xml:space="preserve">Atualizar o Documento Lista de </w:t>
+            </w:r>
+            <w:r>
+              <w:rPr>
+                <w:rFonts w:ascii="Arial" w:hAnsi="Arial" w:cs="Arial"/>
+              </w:rPr>
+              <w:t>Itens</w:t>
+            </w:r>
+            <w:r>
+              <w:rPr>
+                <w:rFonts w:ascii="Arial" w:hAnsi="Arial" w:cs="Arial"/>
+              </w:rPr>
+              <w:t xml:space="preserve"> de Trabalho</w:t>
             </w:r>
           </w:p>
         </w:tc>
@@ -2136,7 +2155,7 @@
                 <w:rFonts w:ascii="Arial" w:hAnsi="Arial" w:cs="Arial"/>
                 <w:lang w:eastAsia="ja-JP"/>
               </w:rPr>
-              <w:t>Incompleto</w:t>
+              <w:t>Completo</w:t>
             </w:r>
           </w:p>
         </w:tc>
@@ -2185,23 +2204,14 @@
           <w:tcPr>
             <w:tcW w:w="1134" w:type="dxa"/>
             <w:noWrap/>
-            <w:vAlign w:val="bottom"/>
-          </w:tcPr>
-          <w:p>
-            <w:pPr>
-              <w:widowControl/>
-              <w:spacing w:line="240" w:lineRule="auto"/>
-              <w:rPr>
-                <w:rFonts w:ascii="Arial" w:hAnsi="Arial" w:cs="Arial"/>
-                <w:lang w:eastAsia="ja-JP"/>
-              </w:rPr>
-            </w:pPr>
-            <w:r>
-              <w:rPr>
-                <w:rFonts w:ascii="Arial" w:hAnsi="Arial" w:cs="Arial"/>
-                <w:lang w:eastAsia="ja-JP"/>
-              </w:rPr>
-              <w:t>Valter Vasconcelos</w:t>
+          </w:tcPr>
+          <w:p>
+            <w:r>
+              <w:rPr>
+                <w:rFonts w:ascii="Arial" w:hAnsi="Arial" w:cs="Arial"/>
+                <w:lang w:eastAsia="ja-JP"/>
+              </w:rPr>
+              <w:t>Valter Vasconcelos / Edson Dias</w:t>
             </w:r>
           </w:p>
         </w:tc>
@@ -2274,7 +2284,19 @@
               <w:rPr>
                 <w:rFonts w:ascii="Arial" w:hAnsi="Arial" w:cs="Arial"/>
               </w:rPr>
-              <w:t>Atualizar o Documento Plano de Projeto</w:t>
+              <w:t>Especificar o caso de uso Alterar Senha Gerê</w:t>
+            </w:r>
+            <w:r>
+              <w:rPr>
+                <w:rFonts w:ascii="Arial" w:hAnsi="Arial" w:cs="Arial"/>
+              </w:rPr>
+              <w:t>ncia</w:t>
+            </w:r>
+            <w:r>
+              <w:rPr>
+                <w:rFonts w:ascii="Arial" w:hAnsi="Arial" w:cs="Arial"/>
+              </w:rPr>
+              <w:t xml:space="preserve"> </w:t>
             </w:r>
           </w:p>
         </w:tc>
@@ -2330,7 +2352,7 @@
                 <w:rFonts w:ascii="Arial" w:hAnsi="Arial" w:cs="Arial"/>
                 <w:lang w:eastAsia="ja-JP"/>
               </w:rPr>
-              <w:t>Incompleto</w:t>
+              <w:t>Completo</w:t>
             </w:r>
           </w:p>
         </w:tc>
@@ -2378,23 +2400,14 @@
           <w:tcPr>
             <w:tcW w:w="1134" w:type="dxa"/>
             <w:noWrap/>
-            <w:vAlign w:val="bottom"/>
-          </w:tcPr>
-          <w:p>
-            <w:pPr>
-              <w:widowControl/>
-              <w:spacing w:line="240" w:lineRule="auto"/>
-              <w:rPr>
-                <w:rFonts w:ascii="Arial" w:hAnsi="Arial" w:cs="Arial"/>
-                <w:lang w:eastAsia="ja-JP"/>
-              </w:rPr>
-            </w:pPr>
-            <w:r>
-              <w:rPr>
-                <w:rFonts w:ascii="Arial" w:hAnsi="Arial" w:cs="Arial"/>
-                <w:lang w:eastAsia="ja-JP"/>
-              </w:rPr>
-              <w:t>Valter Vasconcelos</w:t>
+          </w:tcPr>
+          <w:p>
+            <w:r>
+              <w:rPr>
+                <w:rFonts w:ascii="Arial" w:hAnsi="Arial" w:cs="Arial"/>
+                <w:lang w:eastAsia="ja-JP"/>
+              </w:rPr>
+              <w:t>Valter Vasconcelos / Edson Dias</w:t>
             </w:r>
           </w:p>
         </w:tc>
@@ -2467,7 +2480,13 @@
               <w:rPr>
                 <w:rFonts w:ascii="Arial" w:hAnsi="Arial" w:cs="Arial"/>
               </w:rPr>
-              <w:t>Atualizar o Documento Lista de Riscos</w:t>
+              <w:t>Criar Tela Alterar Senha Gerê</w:t>
+            </w:r>
+            <w:r>
+              <w:rPr>
+                <w:rFonts w:ascii="Arial" w:hAnsi="Arial" w:cs="Arial"/>
+              </w:rPr>
+              <w:t>ncia</w:t>
             </w:r>
           </w:p>
         </w:tc>
@@ -2523,7 +2542,7 @@
                 <w:rFonts w:ascii="Arial" w:hAnsi="Arial" w:cs="Arial"/>
                 <w:lang w:eastAsia="ja-JP"/>
               </w:rPr>
-              <w:t>Incompleto</w:t>
+              <w:t>Completo</w:t>
             </w:r>
           </w:p>
         </w:tc>
@@ -2573,23 +2592,14 @@
           <w:tcPr>
             <w:tcW w:w="1134" w:type="dxa"/>
             <w:noWrap/>
-            <w:vAlign w:val="bottom"/>
-          </w:tcPr>
-          <w:p>
-            <w:pPr>
-              <w:widowControl/>
-              <w:spacing w:line="240" w:lineRule="auto"/>
-              <w:rPr>
-                <w:rFonts w:ascii="Arial" w:hAnsi="Arial" w:cs="Arial"/>
-                <w:lang w:eastAsia="ja-JP"/>
-              </w:rPr>
-            </w:pPr>
-            <w:r>
-              <w:rPr>
-                <w:rFonts w:ascii="Arial" w:hAnsi="Arial" w:cs="Arial"/>
-                <w:lang w:eastAsia="ja-JP"/>
-              </w:rPr>
-              <w:t>Valter Vasconcelos</w:t>
+          </w:tcPr>
+          <w:p>
+            <w:r>
+              <w:rPr>
+                <w:rFonts w:ascii="Arial" w:hAnsi="Arial" w:cs="Arial"/>
+                <w:lang w:eastAsia="ja-JP"/>
+              </w:rPr>
+              <w:t>Valter Vasconcelos / Edson Dias</w:t>
             </w:r>
           </w:p>
         </w:tc>
@@ -2662,31 +2672,7 @@
               <w:rPr>
                 <w:rFonts w:ascii="Arial" w:hAnsi="Arial" w:cs="Arial"/>
               </w:rPr>
-              <w:softHyphen/>
-            </w:r>
-            <w:r>
-              <w:rPr>
-                <w:rFonts w:ascii="Arial" w:hAnsi="Arial" w:cs="Arial"/>
-              </w:rPr>
-              <w:softHyphen/>
-            </w:r>
-            <w:r>
-              <w:rPr>
-                <w:rFonts w:ascii="Arial" w:hAnsi="Arial" w:cs="Arial"/>
-              </w:rPr>
-              <w:softHyphen/>
-            </w:r>
-            <w:r>
-              <w:rPr>
-                <w:rFonts w:ascii="Arial" w:hAnsi="Arial" w:cs="Arial"/>
-              </w:rPr>
-              <w:softHyphen/>
-            </w:r>
-            <w:r>
-              <w:rPr>
-                <w:rFonts w:ascii="Arial" w:hAnsi="Arial" w:cs="Arial"/>
-              </w:rPr>
-              <w:t>Atualizar o Documento Lista de Itens de Trabalho</w:t>
+              <w:t>Criar Planilha de Caso de Teste Alterar Senha Gerência</w:t>
             </w:r>
           </w:p>
         </w:tc>
@@ -2742,7 +2728,7 @@
                 <w:rFonts w:ascii="Arial" w:hAnsi="Arial" w:cs="Arial"/>
                 <w:lang w:eastAsia="ja-JP"/>
               </w:rPr>
-              <w:t>Incompleto</w:t>
+              <w:t>Completo</w:t>
             </w:r>
           </w:p>
         </w:tc>
@@ -2790,6 +2776,21 @@
           <w:tcPr>
             <w:tcW w:w="1134" w:type="dxa"/>
             <w:noWrap/>
+          </w:tcPr>
+          <w:p>
+            <w:r>
+              <w:rPr>
+                <w:rFonts w:ascii="Arial" w:hAnsi="Arial" w:cs="Arial"/>
+                <w:lang w:eastAsia="ja-JP"/>
+              </w:rPr>
+              <w:t>Valter Vasconcelos / Edson Dias</w:t>
+            </w:r>
+          </w:p>
+        </w:tc>
+        <w:tc>
+          <w:tcPr>
+            <w:tcW w:w="850" w:type="dxa"/>
+            <w:noWrap/>
             <w:vAlign w:val="bottom"/>
           </w:tcPr>
           <w:p>
@@ -2806,13 +2807,13 @@
                 <w:rFonts w:ascii="Arial" w:hAnsi="Arial" w:cs="Arial"/>
                 <w:lang w:eastAsia="ja-JP"/>
               </w:rPr>
-              <w:t>Valter Vasconcelos</w:t>
-            </w:r>
-          </w:p>
-        </w:tc>
-        <w:tc>
-          <w:tcPr>
-            <w:tcW w:w="850" w:type="dxa"/>
+              <w:t>0.15</w:t>
+            </w:r>
+          </w:p>
+        </w:tc>
+        <w:tc>
+          <w:tcPr>
+            <w:tcW w:w="709" w:type="dxa"/>
             <w:noWrap/>
             <w:vAlign w:val="bottom"/>
           </w:tcPr>
@@ -2831,37 +2832,6 @@
                 <w:lang w:eastAsia="ja-JP"/>
               </w:rPr>
               <w:t>0.15</w:t>
-            </w:r>
-          </w:p>
-        </w:tc>
-        <w:tc>
-          <w:tcPr>
-            <w:tcW w:w="709" w:type="dxa"/>
-            <w:noWrap/>
-            <w:vAlign w:val="bottom"/>
-          </w:tcPr>
-          <w:p>
-            <w:pPr>
-              <w:widowControl/>
-              <w:spacing w:line="240" w:lineRule="auto"/>
-              <w:rPr>
-                <w:rFonts w:ascii="Arial" w:hAnsi="Arial" w:cs="Arial"/>
-                <w:lang w:eastAsia="ja-JP"/>
-              </w:rPr>
-            </w:pPr>
-            <w:r>
-              <w:rPr>
-                <w:rFonts w:ascii="Arial" w:hAnsi="Arial" w:cs="Arial"/>
-                <w:lang w:eastAsia="ja-JP"/>
-              </w:rPr>
-              <w:t>0</w:t>
-            </w:r>
-            <w:r>
-              <w:rPr>
-                <w:rFonts w:ascii="Arial" w:hAnsi="Arial" w:cs="Arial"/>
-                <w:lang w:eastAsia="ja-JP"/>
-              </w:rPr>
-              <w:t>.15</w:t>
             </w:r>
           </w:p>
         </w:tc>
@@ -2886,26 +2856,7 @@
               <w:rPr>
                 <w:rFonts w:ascii="Arial" w:hAnsi="Arial" w:cs="Arial"/>
               </w:rPr>
-              <w:t>Atualizar o Documento E</w:t>
-            </w:r>
-            <w:r>
-              <w:rPr>
-                <w:rFonts w:ascii="Arial" w:hAnsi="Arial" w:cs="Arial"/>
-              </w:rPr>
-              <w:t xml:space="preserve">specificação </w:t>
-            </w:r>
-            <w:r>
-              <w:rPr>
-                <w:rFonts w:ascii="Arial" w:hAnsi="Arial" w:cs="Arial"/>
-              </w:rPr>
-              <w:lastRenderedPageBreak/>
-              <w:t>de R</w:t>
-            </w:r>
-            <w:r>
-              <w:rPr>
-                <w:rFonts w:ascii="Arial" w:hAnsi="Arial" w:cs="Arial"/>
-              </w:rPr>
-              <w:t>equisitos</w:t>
+              <w:t>Realizar Testes na Tela Alterar Senha Gerência</w:t>
             </w:r>
           </w:p>
         </w:tc>
@@ -2929,7 +2880,6 @@
                 <w:rFonts w:ascii="Arial" w:hAnsi="Arial" w:cs="Arial"/>
                 <w:lang w:eastAsia="ja-JP"/>
               </w:rPr>
-              <w:lastRenderedPageBreak/>
               <w:t>Média</w:t>
             </w:r>
           </w:p>
@@ -2962,7 +2912,7 @@
                 <w:rFonts w:ascii="Arial" w:hAnsi="Arial" w:cs="Arial"/>
                 <w:lang w:eastAsia="ja-JP"/>
               </w:rPr>
-              <w:t>Incompleto</w:t>
+              <w:t>Completo</w:t>
             </w:r>
           </w:p>
         </w:tc>
@@ -2984,15 +2934,7 @@
                   <w:rStyle w:val="Hyperlink"/>
                   <w:rFonts w:ascii="Arial" w:hAnsi="Arial" w:cs="Arial"/>
                 </w:rPr>
-                <w:t>https://github.com/valtervasconcel</w:t>
-              </w:r>
-              <w:r>
-                <w:rPr>
-                  <w:rStyle w:val="Hyperlink"/>
-                  <w:rFonts w:ascii="Arial" w:hAnsi="Arial" w:cs="Arial"/>
-                </w:rPr>
-                <w:lastRenderedPageBreak/>
-                <w:t>os/Projeto_de_Software_1</w:t>
+                <w:t>https://github.com/valtervasconcelos/Projeto_de_Software_1</w:t>
               </w:r>
             </w:hyperlink>
           </w:p>
@@ -3018,6 +2960,21 @@
           <w:tcPr>
             <w:tcW w:w="1134" w:type="dxa"/>
             <w:noWrap/>
+          </w:tcPr>
+          <w:p>
+            <w:r>
+              <w:rPr>
+                <w:rFonts w:ascii="Arial" w:hAnsi="Arial" w:cs="Arial"/>
+                <w:lang w:eastAsia="ja-JP"/>
+              </w:rPr>
+              <w:t>Valter Vasconcelos / Edson Dias</w:t>
+            </w:r>
+          </w:p>
+        </w:tc>
+        <w:tc>
+          <w:tcPr>
+            <w:tcW w:w="850" w:type="dxa"/>
+            <w:noWrap/>
             <w:vAlign w:val="bottom"/>
           </w:tcPr>
           <w:p>
@@ -3034,13 +2991,13 @@
                 <w:rFonts w:ascii="Arial" w:hAnsi="Arial" w:cs="Arial"/>
                 <w:lang w:eastAsia="ja-JP"/>
               </w:rPr>
-              <w:t>Valter Vasconcelos</w:t>
-            </w:r>
-          </w:p>
-        </w:tc>
-        <w:tc>
-          <w:tcPr>
-            <w:tcW w:w="850" w:type="dxa"/>
+              <w:t>0.15</w:t>
+            </w:r>
+          </w:p>
+        </w:tc>
+        <w:tc>
+          <w:tcPr>
+            <w:tcW w:w="709" w:type="dxa"/>
             <w:noWrap/>
             <w:vAlign w:val="bottom"/>
           </w:tcPr>
@@ -3062,57 +3019,8 @@
             </w:r>
           </w:p>
         </w:tc>
-        <w:tc>
-          <w:tcPr>
-            <w:tcW w:w="709" w:type="dxa"/>
-            <w:noWrap/>
-            <w:vAlign w:val="bottom"/>
-          </w:tcPr>
-          <w:p>
-            <w:pPr>
-              <w:widowControl/>
-              <w:spacing w:line="240" w:lineRule="auto"/>
-              <w:rPr>
-                <w:rFonts w:ascii="Arial" w:hAnsi="Arial" w:cs="Arial"/>
-                <w:lang w:eastAsia="ja-JP"/>
-              </w:rPr>
-            </w:pPr>
-            <w:r>
-              <w:rPr>
-                <w:rFonts w:ascii="Arial" w:hAnsi="Arial" w:cs="Arial"/>
-                <w:lang w:eastAsia="ja-JP"/>
-              </w:rPr>
-              <w:t>0.15</w:t>
-            </w:r>
-          </w:p>
-        </w:tc>
       </w:tr>
     </w:tbl>
-    <w:p>
-      <w:pPr>
-        <w:pStyle w:val="Corpodetexto"/>
-      </w:pPr>
-    </w:p>
-    <w:p>
-      <w:pPr>
-        <w:pStyle w:val="Corpodetexto"/>
-      </w:pPr>
-    </w:p>
-    <w:p>
-      <w:pPr>
-        <w:pStyle w:val="Corpodetexto"/>
-      </w:pPr>
-    </w:p>
-    <w:p>
-      <w:pPr>
-        <w:pStyle w:val="Corpodetexto"/>
-      </w:pPr>
-    </w:p>
-    <w:p>
-      <w:pPr>
-        <w:pStyle w:val="Corpodetexto"/>
-      </w:pPr>
-    </w:p>
     <w:p>
       <w:pPr>
         <w:pStyle w:val="Ttulo1"/>
@@ -3123,6 +3031,7 @@
         <w:ind w:left="360"/>
       </w:pPr>
       <w:r>
+        <w:lastRenderedPageBreak/>
         <w:t>Lista de Problemas</w:t>
       </w:r>
       <w:r>
@@ -3620,7 +3529,13 @@
               <w:rPr>
                 <w:iCs/>
               </w:rPr>
-              <w:t>26/02/2014</w:t>
+              <w:t>12/03</w:t>
+            </w:r>
+            <w:r>
+              <w:rPr>
+                <w:iCs/>
+              </w:rPr>
+              <w:t>/2014</w:t>
             </w:r>
           </w:p>
         </w:tc>
@@ -3763,9 +3678,11 @@
           <w:numId w:val="29"/>
         </w:numPr>
       </w:pPr>
+      <w:proofErr w:type="gramStart"/>
       <w:r>
         <w:t>Avaliação X Resultados de Testes</w:t>
       </w:r>
+      <w:proofErr w:type="gramEnd"/>
     </w:p>
     <w:p>
       <w:pPr>
@@ -3877,10 +3794,12 @@
           <w:r>
             <w:sym w:font="Symbol" w:char="F0D3"/>
           </w:r>
+          <w:proofErr w:type="spellStart"/>
           <w:proofErr w:type="gramStart"/>
           <w:r>
             <w:t>MeuProjeto</w:t>
           </w:r>
+          <w:proofErr w:type="spellEnd"/>
           <w:proofErr w:type="gramEnd"/>
           <w:r>
             <w:t xml:space="preserve">.net,  </w:t>
@@ -3945,7 +3864,7 @@
               <w:rStyle w:val="Nmerodepgina"/>
               <w:noProof/>
             </w:rPr>
-            <w:t>3</w:t>
+            <w:t>2</w:t>
           </w:r>
           <w:r>
             <w:rPr>

</xml_diff>

<commit_message>
Inserção de novos documentos
</commit_message>
<xml_diff>
--- a/Acompanhamento/Plano de Iteração E2.docx
+++ b/Acompanhamento/Plano de Iteração E2.docx
@@ -368,6 +368,170 @@
               <w:rPr>
                 <w:rFonts w:ascii="Arial" w:hAnsi="Arial" w:cs="Arial"/>
               </w:rPr>
+              <w:t>Especificar o caso de uso cadastrar usuário</w:t>
+            </w:r>
+          </w:p>
+        </w:tc>
+        <w:tc>
+          <w:tcPr>
+            <w:tcW w:w="2410" w:type="dxa"/>
+          </w:tcPr>
+          <w:p/>
+        </w:tc>
+      </w:tr>
+      <w:tr>
+        <w:tc>
+          <w:tcPr>
+            <w:tcW w:w="5310" w:type="dxa"/>
+          </w:tcPr>
+          <w:p>
+            <w:pPr>
+              <w:rPr>
+                <w:rFonts w:ascii="Arial" w:hAnsi="Arial" w:cs="Arial"/>
+              </w:rPr>
+            </w:pPr>
+            <w:r>
+              <w:rPr>
+                <w:rFonts w:ascii="Arial" w:hAnsi="Arial" w:cs="Arial"/>
+              </w:rPr>
+              <w:t>Especificar o caso de uso cadastrar veículo</w:t>
+            </w:r>
+          </w:p>
+        </w:tc>
+        <w:tc>
+          <w:tcPr>
+            <w:tcW w:w="2410" w:type="dxa"/>
+          </w:tcPr>
+          <w:p/>
+        </w:tc>
+      </w:tr>
+      <w:tr>
+        <w:tc>
+          <w:tcPr>
+            <w:tcW w:w="5310" w:type="dxa"/>
+          </w:tcPr>
+          <w:p>
+            <w:pPr>
+              <w:rPr>
+                <w:rFonts w:ascii="Arial" w:hAnsi="Arial" w:cs="Arial"/>
+              </w:rPr>
+            </w:pPr>
+            <w:r>
+              <w:rPr>
+                <w:rFonts w:ascii="Arial" w:hAnsi="Arial" w:cs="Arial"/>
+              </w:rPr>
+              <w:t>Especificar o caso de uso cadastrar equipamento</w:t>
+            </w:r>
+          </w:p>
+        </w:tc>
+        <w:tc>
+          <w:tcPr>
+            <w:tcW w:w="2410" w:type="dxa"/>
+          </w:tcPr>
+          <w:p/>
+        </w:tc>
+      </w:tr>
+      <w:tr>
+        <w:tc>
+          <w:tcPr>
+            <w:tcW w:w="5310" w:type="dxa"/>
+          </w:tcPr>
+          <w:p>
+            <w:pPr>
+              <w:rPr>
+                <w:rFonts w:ascii="Arial" w:hAnsi="Arial" w:cs="Arial"/>
+              </w:rPr>
+            </w:pPr>
+            <w:r>
+              <w:rPr>
+                <w:rFonts w:ascii="Arial" w:hAnsi="Arial" w:cs="Arial"/>
+              </w:rPr>
+              <w:t xml:space="preserve">Especificar o caso de uso </w:t>
+            </w:r>
+            <w:proofErr w:type="gramStart"/>
+            <w:r>
+              <w:rPr>
+                <w:rFonts w:ascii="Arial" w:hAnsi="Arial" w:cs="Arial"/>
+              </w:rPr>
+              <w:t>envio</w:t>
+            </w:r>
+            <w:proofErr w:type="gramEnd"/>
+            <w:r>
+              <w:rPr>
+                <w:rFonts w:ascii="Arial" w:hAnsi="Arial" w:cs="Arial"/>
+              </w:rPr>
+              <w:t xml:space="preserve"> de comandos</w:t>
+            </w:r>
+          </w:p>
+        </w:tc>
+        <w:tc>
+          <w:tcPr>
+            <w:tcW w:w="2410" w:type="dxa"/>
+          </w:tcPr>
+          <w:p/>
+        </w:tc>
+      </w:tr>
+      <w:tr>
+        <w:tc>
+          <w:tcPr>
+            <w:tcW w:w="5310" w:type="dxa"/>
+          </w:tcPr>
+          <w:p>
+            <w:pPr>
+              <w:rPr>
+                <w:rFonts w:ascii="Arial" w:hAnsi="Arial" w:cs="Arial"/>
+              </w:rPr>
+            </w:pPr>
+            <w:r>
+              <w:rPr>
+                <w:rFonts w:ascii="Arial" w:hAnsi="Arial" w:cs="Arial"/>
+              </w:rPr>
+              <w:t>Especificar o caso de uso emitir relatório do veículo</w:t>
+            </w:r>
+          </w:p>
+        </w:tc>
+        <w:tc>
+          <w:tcPr>
+            <w:tcW w:w="2410" w:type="dxa"/>
+          </w:tcPr>
+          <w:p/>
+        </w:tc>
+      </w:tr>
+      <w:tr>
+        <w:tc>
+          <w:tcPr>
+            <w:tcW w:w="5310" w:type="dxa"/>
+          </w:tcPr>
+          <w:p>
+            <w:pPr>
+              <w:rPr>
+                <w:rFonts w:ascii="Arial" w:hAnsi="Arial" w:cs="Arial"/>
+              </w:rPr>
+            </w:pPr>
+          </w:p>
+        </w:tc>
+        <w:tc>
+          <w:tcPr>
+            <w:tcW w:w="2410" w:type="dxa"/>
+          </w:tcPr>
+          <w:p/>
+        </w:tc>
+      </w:tr>
+      <w:tr>
+        <w:tc>
+          <w:tcPr>
+            <w:tcW w:w="5310" w:type="dxa"/>
+          </w:tcPr>
+          <w:p>
+            <w:pPr>
+              <w:rPr>
+                <w:rFonts w:ascii="Arial" w:hAnsi="Arial" w:cs="Arial"/>
+              </w:rPr>
+            </w:pPr>
+            <w:r>
+              <w:rPr>
+                <w:rFonts w:ascii="Arial" w:hAnsi="Arial" w:cs="Arial"/>
+              </w:rPr>
               <w:t xml:space="preserve">Criar Tela </w:t>
             </w:r>
             <w:r>
@@ -499,6 +663,24 @@
       </w:tr>
       <w:bookmarkEnd w:id="0"/>
     </w:tbl>
+    <w:p>
+      <w:pPr>
+        <w:pStyle w:val="Corpodetexto"/>
+        <w:ind w:left="0"/>
+      </w:pPr>
+    </w:p>
+    <w:p>
+      <w:pPr>
+        <w:pStyle w:val="Corpodetexto"/>
+        <w:ind w:left="0"/>
+      </w:pPr>
+    </w:p>
+    <w:p>
+      <w:pPr>
+        <w:pStyle w:val="Corpodetexto"/>
+        <w:ind w:left="0"/>
+      </w:pPr>
+    </w:p>
     <w:p>
       <w:pPr>
         <w:pStyle w:val="Corpodetexto"/>
@@ -1114,228 +1296,6 @@
                   <w:rStyle w:val="Hyperlink"/>
                   <w:rFonts w:ascii="Arial" w:hAnsi="Arial" w:cs="Arial"/>
                 </w:rPr>
-                <w:t>https://github.com/valtervasconcelos/Projeto_de_Software_1</w:t>
-              </w:r>
-            </w:hyperlink>
-          </w:p>
-        </w:tc>
-        <w:tc>
-          <w:tcPr>
-            <w:tcW w:w="851" w:type="dxa"/>
-            <w:noWrap/>
-            <w:vAlign w:val="bottom"/>
-          </w:tcPr>
-          <w:p>
-            <w:pPr>
-              <w:widowControl/>
-              <w:spacing w:line="240" w:lineRule="auto"/>
-              <w:rPr>
-                <w:rFonts w:ascii="Arial" w:hAnsi="Arial" w:cs="Arial"/>
-                <w:lang w:eastAsia="ja-JP"/>
-              </w:rPr>
-            </w:pPr>
-          </w:p>
-        </w:tc>
-        <w:tc>
-          <w:tcPr>
-            <w:tcW w:w="1134" w:type="dxa"/>
-            <w:noWrap/>
-            <w:vAlign w:val="bottom"/>
-          </w:tcPr>
-          <w:p>
-            <w:pPr>
-              <w:widowControl/>
-              <w:spacing w:line="240" w:lineRule="auto"/>
-              <w:rPr>
-                <w:rFonts w:ascii="Arial" w:hAnsi="Arial" w:cs="Arial"/>
-                <w:lang w:eastAsia="ja-JP"/>
-              </w:rPr>
-            </w:pPr>
-            <w:r>
-              <w:rPr>
-                <w:rFonts w:ascii="Arial" w:hAnsi="Arial" w:cs="Arial"/>
-                <w:lang w:eastAsia="ja-JP"/>
-              </w:rPr>
-              <w:t>Valter Vasconcelos</w:t>
-            </w:r>
-            <w:r>
-              <w:rPr>
-                <w:rFonts w:ascii="Arial" w:hAnsi="Arial" w:cs="Arial"/>
-                <w:lang w:eastAsia="ja-JP"/>
-              </w:rPr>
-              <w:t xml:space="preserve"> / Edson Dias</w:t>
-            </w:r>
-          </w:p>
-        </w:tc>
-        <w:tc>
-          <w:tcPr>
-            <w:tcW w:w="850" w:type="dxa"/>
-            <w:noWrap/>
-            <w:vAlign w:val="bottom"/>
-          </w:tcPr>
-          <w:p>
-            <w:pPr>
-              <w:widowControl/>
-              <w:spacing w:line="240" w:lineRule="auto"/>
-              <w:rPr>
-                <w:rFonts w:ascii="Arial" w:hAnsi="Arial" w:cs="Arial"/>
-                <w:lang w:eastAsia="ja-JP"/>
-              </w:rPr>
-            </w:pPr>
-            <w:r>
-              <w:rPr>
-                <w:rFonts w:ascii="Arial" w:hAnsi="Arial" w:cs="Arial"/>
-                <w:lang w:eastAsia="ja-JP"/>
-              </w:rPr>
-              <w:t>9</w:t>
-            </w:r>
-            <w:r>
-              <w:rPr>
-                <w:rFonts w:ascii="Arial" w:hAnsi="Arial" w:cs="Arial"/>
-                <w:lang w:eastAsia="ja-JP"/>
-              </w:rPr>
-              <w:t>.20</w:t>
-            </w:r>
-          </w:p>
-        </w:tc>
-        <w:tc>
-          <w:tcPr>
-            <w:tcW w:w="709" w:type="dxa"/>
-            <w:noWrap/>
-            <w:vAlign w:val="bottom"/>
-          </w:tcPr>
-          <w:p>
-            <w:pPr>
-              <w:widowControl/>
-              <w:spacing w:line="240" w:lineRule="auto"/>
-              <w:rPr>
-                <w:rFonts w:ascii="Arial" w:hAnsi="Arial" w:cs="Arial"/>
-                <w:lang w:eastAsia="ja-JP"/>
-              </w:rPr>
-            </w:pPr>
-            <w:r>
-              <w:rPr>
-                <w:rFonts w:ascii="Arial" w:hAnsi="Arial" w:cs="Arial"/>
-                <w:lang w:eastAsia="ja-JP"/>
-              </w:rPr>
-              <w:t>9</w:t>
-            </w:r>
-            <w:r>
-              <w:rPr>
-                <w:rFonts w:ascii="Arial" w:hAnsi="Arial" w:cs="Arial"/>
-                <w:lang w:eastAsia="ja-JP"/>
-              </w:rPr>
-              <w:t>.20</w:t>
-            </w:r>
-          </w:p>
-        </w:tc>
-      </w:tr>
-      <w:tr>
-        <w:trPr>
-          <w:trHeight w:val="255"/>
-        </w:trPr>
-        <w:tc>
-          <w:tcPr>
-            <w:tcW w:w="1530" w:type="dxa"/>
-            <w:noWrap/>
-            <w:vAlign w:val="bottom"/>
-          </w:tcPr>
-          <w:p>
-            <w:pPr>
-              <w:rPr>
-                <w:rFonts w:ascii="Arial" w:hAnsi="Arial" w:cs="Arial"/>
-              </w:rPr>
-            </w:pPr>
-            <w:r>
-              <w:rPr>
-                <w:rFonts w:ascii="Arial" w:hAnsi="Arial" w:cs="Arial"/>
-              </w:rPr>
-              <w:t xml:space="preserve">Atualizar o Documento </w:t>
-            </w:r>
-            <w:r>
-              <w:rPr>
-                <w:rFonts w:ascii="Arial" w:hAnsi="Arial" w:cs="Arial"/>
-              </w:rPr>
-              <w:lastRenderedPageBreak/>
-              <w:t>Especificação de Requisitos</w:t>
-            </w:r>
-          </w:p>
-        </w:tc>
-        <w:tc>
-          <w:tcPr>
-            <w:tcW w:w="880" w:type="dxa"/>
-            <w:noWrap/>
-            <w:vAlign w:val="bottom"/>
-          </w:tcPr>
-          <w:p>
-            <w:pPr>
-              <w:widowControl/>
-              <w:spacing w:line="240" w:lineRule="auto"/>
-              <w:rPr>
-                <w:rFonts w:ascii="Arial" w:hAnsi="Arial" w:cs="Arial"/>
-                <w:lang w:eastAsia="ja-JP"/>
-              </w:rPr>
-            </w:pPr>
-            <w:r>
-              <w:rPr>
-                <w:rFonts w:ascii="Arial" w:hAnsi="Arial" w:cs="Arial"/>
-                <w:lang w:eastAsia="ja-JP"/>
-              </w:rPr>
-              <w:lastRenderedPageBreak/>
-              <w:t>Média</w:t>
-            </w:r>
-          </w:p>
-        </w:tc>
-        <w:tc>
-          <w:tcPr>
-            <w:tcW w:w="709" w:type="dxa"/>
-            <w:noWrap/>
-            <w:vAlign w:val="bottom"/>
-          </w:tcPr>
-          <w:p>
-            <w:pPr>
-              <w:widowControl/>
-              <w:spacing w:line="240" w:lineRule="auto"/>
-              <w:rPr>
-                <w:rFonts w:ascii="Arial" w:hAnsi="Arial" w:cs="Arial"/>
-                <w:lang w:eastAsia="ja-JP"/>
-              </w:rPr>
-            </w:pPr>
-          </w:p>
-        </w:tc>
-        <w:tc>
-          <w:tcPr>
-            <w:tcW w:w="1276" w:type="dxa"/>
-            <w:noWrap/>
-          </w:tcPr>
-          <w:p>
-            <w:r>
-              <w:rPr>
-                <w:rFonts w:ascii="Arial" w:hAnsi="Arial" w:cs="Arial"/>
-                <w:lang w:eastAsia="ja-JP"/>
-              </w:rPr>
-              <w:t>Completo</w:t>
-            </w:r>
-          </w:p>
-        </w:tc>
-        <w:tc>
-          <w:tcPr>
-            <w:tcW w:w="1276" w:type="dxa"/>
-            <w:noWrap/>
-            <w:vAlign w:val="bottom"/>
-          </w:tcPr>
-          <w:p>
-            <w:pPr>
-              <w:rPr>
-                <w:rFonts w:ascii="Arial" w:hAnsi="Arial" w:cs="Arial"/>
-              </w:rPr>
-            </w:pPr>
-            <w:hyperlink r:id="rId8" w:history="1">
-              <w:r>
-                <w:rPr>
-                  <w:rStyle w:val="Hyperlink"/>
-                  <w:rFonts w:ascii="Arial" w:hAnsi="Arial" w:cs="Arial"/>
-                </w:rPr>
                 <w:t>https://github.com/valte</w:t>
               </w:r>
               <w:r>
@@ -1370,29 +1330,6 @@
           <w:tcPr>
             <w:tcW w:w="1134" w:type="dxa"/>
             <w:noWrap/>
-          </w:tcPr>
-          <w:p>
-            <w:r>
-              <w:rPr>
-                <w:rFonts w:ascii="Arial" w:hAnsi="Arial" w:cs="Arial"/>
-                <w:lang w:eastAsia="ja-JP"/>
-              </w:rPr>
-              <w:t>Valter Vasconce</w:t>
-            </w:r>
-            <w:r>
-              <w:rPr>
-                <w:rFonts w:ascii="Arial" w:hAnsi="Arial" w:cs="Arial"/>
-                <w:lang w:eastAsia="ja-JP"/>
-              </w:rPr>
-              <w:lastRenderedPageBreak/>
-              <w:t>los / Edson Dias</w:t>
-            </w:r>
-          </w:p>
-        </w:tc>
-        <w:tc>
-          <w:tcPr>
-            <w:tcW w:w="850" w:type="dxa"/>
-            <w:noWrap/>
             <w:vAlign w:val="bottom"/>
           </w:tcPr>
           <w:p>
@@ -1404,21 +1341,33 @@
                 <w:lang w:eastAsia="ja-JP"/>
               </w:rPr>
             </w:pPr>
-            <w:proofErr w:type="gramStart"/>
+            <w:r>
+              <w:rPr>
+                <w:rFonts w:ascii="Arial" w:hAnsi="Arial" w:cs="Arial"/>
+                <w:lang w:eastAsia="ja-JP"/>
+              </w:rPr>
+              <w:t>Valter Vasconce</w:t>
+            </w:r>
             <w:r>
               <w:rPr>
                 <w:rFonts w:ascii="Arial" w:hAnsi="Arial" w:cs="Arial"/>
                 <w:lang w:eastAsia="ja-JP"/>
               </w:rPr>
               <w:lastRenderedPageBreak/>
-              <w:t>1</w:t>
-            </w:r>
-            <w:proofErr w:type="gramEnd"/>
-          </w:p>
-        </w:tc>
-        <w:tc>
-          <w:tcPr>
-            <w:tcW w:w="709" w:type="dxa"/>
+              <w:t>los</w:t>
+            </w:r>
+            <w:r>
+              <w:rPr>
+                <w:rFonts w:ascii="Arial" w:hAnsi="Arial" w:cs="Arial"/>
+                <w:lang w:eastAsia="ja-JP"/>
+              </w:rPr>
+              <w:t xml:space="preserve"> / Edson Dias</w:t>
+            </w:r>
+          </w:p>
+        </w:tc>
+        <w:tc>
+          <w:tcPr>
+            <w:tcW w:w="850" w:type="dxa"/>
             <w:noWrap/>
             <w:vAlign w:val="bottom"/>
           </w:tcPr>
@@ -1431,15 +1380,52 @@
                 <w:lang w:eastAsia="ja-JP"/>
               </w:rPr>
             </w:pPr>
-            <w:proofErr w:type="gramStart"/>
-            <w:r>
-              <w:rPr>
-                <w:rFonts w:ascii="Arial" w:hAnsi="Arial" w:cs="Arial"/>
-                <w:lang w:eastAsia="ja-JP"/>
-              </w:rPr>
-              <w:t>1</w:t>
-            </w:r>
-            <w:proofErr w:type="gramEnd"/>
+            <w:r>
+              <w:rPr>
+                <w:rFonts w:ascii="Arial" w:hAnsi="Arial" w:cs="Arial"/>
+                <w:lang w:eastAsia="ja-JP"/>
+              </w:rPr>
+              <w:lastRenderedPageBreak/>
+              <w:t>9</w:t>
+            </w:r>
+            <w:r>
+              <w:rPr>
+                <w:rFonts w:ascii="Arial" w:hAnsi="Arial" w:cs="Arial"/>
+                <w:lang w:eastAsia="ja-JP"/>
+              </w:rPr>
+              <w:t>.20</w:t>
+            </w:r>
+          </w:p>
+        </w:tc>
+        <w:tc>
+          <w:tcPr>
+            <w:tcW w:w="709" w:type="dxa"/>
+            <w:noWrap/>
+            <w:vAlign w:val="bottom"/>
+          </w:tcPr>
+          <w:p>
+            <w:pPr>
+              <w:widowControl/>
+              <w:spacing w:line="240" w:lineRule="auto"/>
+              <w:rPr>
+                <w:rFonts w:ascii="Arial" w:hAnsi="Arial" w:cs="Arial"/>
+                <w:lang w:eastAsia="ja-JP"/>
+              </w:rPr>
+            </w:pPr>
+            <w:r>
+              <w:rPr>
+                <w:rFonts w:ascii="Arial" w:hAnsi="Arial" w:cs="Arial"/>
+                <w:lang w:eastAsia="ja-JP"/>
+              </w:rPr>
+              <w:t>9</w:t>
+            </w:r>
+            <w:r>
+              <w:rPr>
+                <w:rFonts w:ascii="Arial" w:hAnsi="Arial" w:cs="Arial"/>
+                <w:lang w:eastAsia="ja-JP"/>
+              </w:rPr>
+              <w:t>.20</w:t>
+            </w:r>
           </w:p>
         </w:tc>
       </w:tr>
@@ -1464,6 +1450,342 @@
                 <w:rFonts w:ascii="Arial" w:hAnsi="Arial" w:cs="Arial"/>
               </w:rPr>
               <w:lastRenderedPageBreak/>
+              <w:t>Atualizar o Documento Especificação de Requisitos</w:t>
+            </w:r>
+          </w:p>
+        </w:tc>
+        <w:tc>
+          <w:tcPr>
+            <w:tcW w:w="880" w:type="dxa"/>
+            <w:noWrap/>
+            <w:vAlign w:val="bottom"/>
+          </w:tcPr>
+          <w:p>
+            <w:pPr>
+              <w:widowControl/>
+              <w:spacing w:line="240" w:lineRule="auto"/>
+              <w:rPr>
+                <w:rFonts w:ascii="Arial" w:hAnsi="Arial" w:cs="Arial"/>
+                <w:lang w:eastAsia="ja-JP"/>
+              </w:rPr>
+            </w:pPr>
+            <w:r>
+              <w:rPr>
+                <w:rFonts w:ascii="Arial" w:hAnsi="Arial" w:cs="Arial"/>
+                <w:lang w:eastAsia="ja-JP"/>
+              </w:rPr>
+              <w:t>Média</w:t>
+            </w:r>
+          </w:p>
+        </w:tc>
+        <w:tc>
+          <w:tcPr>
+            <w:tcW w:w="709" w:type="dxa"/>
+            <w:noWrap/>
+            <w:vAlign w:val="bottom"/>
+          </w:tcPr>
+          <w:p>
+            <w:pPr>
+              <w:widowControl/>
+              <w:spacing w:line="240" w:lineRule="auto"/>
+              <w:rPr>
+                <w:rFonts w:ascii="Arial" w:hAnsi="Arial" w:cs="Arial"/>
+                <w:lang w:eastAsia="ja-JP"/>
+              </w:rPr>
+            </w:pPr>
+          </w:p>
+        </w:tc>
+        <w:tc>
+          <w:tcPr>
+            <w:tcW w:w="1276" w:type="dxa"/>
+            <w:noWrap/>
+          </w:tcPr>
+          <w:p>
+            <w:r>
+              <w:rPr>
+                <w:rFonts w:ascii="Arial" w:hAnsi="Arial" w:cs="Arial"/>
+                <w:lang w:eastAsia="ja-JP"/>
+              </w:rPr>
+              <w:t>Completo</w:t>
+            </w:r>
+          </w:p>
+        </w:tc>
+        <w:tc>
+          <w:tcPr>
+            <w:tcW w:w="1276" w:type="dxa"/>
+            <w:noWrap/>
+            <w:vAlign w:val="bottom"/>
+          </w:tcPr>
+          <w:p>
+            <w:pPr>
+              <w:rPr>
+                <w:rFonts w:ascii="Arial" w:hAnsi="Arial" w:cs="Arial"/>
+              </w:rPr>
+            </w:pPr>
+            <w:hyperlink r:id="rId8" w:history="1">
+              <w:r>
+                <w:rPr>
+                  <w:rStyle w:val="Hyperlink"/>
+                  <w:rFonts w:ascii="Arial" w:hAnsi="Arial" w:cs="Arial"/>
+                </w:rPr>
+                <w:t>https://github.com/valtervasconcelos/Projeto_de_Software_1</w:t>
+              </w:r>
+            </w:hyperlink>
+          </w:p>
+        </w:tc>
+        <w:tc>
+          <w:tcPr>
+            <w:tcW w:w="851" w:type="dxa"/>
+            <w:noWrap/>
+            <w:vAlign w:val="bottom"/>
+          </w:tcPr>
+          <w:p>
+            <w:pPr>
+              <w:widowControl/>
+              <w:spacing w:line="240" w:lineRule="auto"/>
+              <w:rPr>
+                <w:rFonts w:ascii="Arial" w:hAnsi="Arial" w:cs="Arial"/>
+                <w:lang w:eastAsia="ja-JP"/>
+              </w:rPr>
+            </w:pPr>
+          </w:p>
+        </w:tc>
+        <w:tc>
+          <w:tcPr>
+            <w:tcW w:w="1134" w:type="dxa"/>
+            <w:noWrap/>
+          </w:tcPr>
+          <w:p>
+            <w:r>
+              <w:rPr>
+                <w:rFonts w:ascii="Arial" w:hAnsi="Arial" w:cs="Arial"/>
+                <w:lang w:eastAsia="ja-JP"/>
+              </w:rPr>
+              <w:t>Valter Vasconcelos / Edson Dias</w:t>
+            </w:r>
+          </w:p>
+        </w:tc>
+        <w:tc>
+          <w:tcPr>
+            <w:tcW w:w="850" w:type="dxa"/>
+            <w:noWrap/>
+            <w:vAlign w:val="bottom"/>
+          </w:tcPr>
+          <w:p>
+            <w:pPr>
+              <w:widowControl/>
+              <w:spacing w:line="240" w:lineRule="auto"/>
+              <w:rPr>
+                <w:rFonts w:ascii="Arial" w:hAnsi="Arial" w:cs="Arial"/>
+                <w:lang w:eastAsia="ja-JP"/>
+              </w:rPr>
+            </w:pPr>
+            <w:proofErr w:type="gramStart"/>
+            <w:r>
+              <w:rPr>
+                <w:rFonts w:ascii="Arial" w:hAnsi="Arial" w:cs="Arial"/>
+                <w:lang w:eastAsia="ja-JP"/>
+              </w:rPr>
+              <w:t>1</w:t>
+            </w:r>
+            <w:proofErr w:type="gramEnd"/>
+          </w:p>
+        </w:tc>
+        <w:tc>
+          <w:tcPr>
+            <w:tcW w:w="709" w:type="dxa"/>
+            <w:noWrap/>
+            <w:vAlign w:val="bottom"/>
+          </w:tcPr>
+          <w:p>
+            <w:pPr>
+              <w:widowControl/>
+              <w:spacing w:line="240" w:lineRule="auto"/>
+              <w:rPr>
+                <w:rFonts w:ascii="Arial" w:hAnsi="Arial" w:cs="Arial"/>
+                <w:lang w:eastAsia="ja-JP"/>
+              </w:rPr>
+            </w:pPr>
+            <w:proofErr w:type="gramStart"/>
+            <w:r>
+              <w:rPr>
+                <w:rFonts w:ascii="Arial" w:hAnsi="Arial" w:cs="Arial"/>
+                <w:lang w:eastAsia="ja-JP"/>
+              </w:rPr>
+              <w:t>1</w:t>
+            </w:r>
+            <w:proofErr w:type="gramEnd"/>
+          </w:p>
+        </w:tc>
+      </w:tr>
+      <w:tr>
+        <w:trPr>
+          <w:trHeight w:val="255"/>
+        </w:trPr>
+        <w:tc>
+          <w:tcPr>
+            <w:tcW w:w="1530" w:type="dxa"/>
+            <w:noWrap/>
+            <w:vAlign w:val="bottom"/>
+          </w:tcPr>
+          <w:p>
+            <w:pPr>
+              <w:rPr>
+                <w:rFonts w:ascii="Arial" w:hAnsi="Arial" w:cs="Arial"/>
+                <w:color w:val="FF0000"/>
+              </w:rPr>
+            </w:pPr>
+            <w:r>
+              <w:rPr>
+                <w:rFonts w:ascii="Arial" w:hAnsi="Arial" w:cs="Arial"/>
+                <w:color w:val="FF0000"/>
+              </w:rPr>
+              <w:t>Falta terminar</w:t>
+            </w:r>
+          </w:p>
+        </w:tc>
+        <w:tc>
+          <w:tcPr>
+            <w:tcW w:w="880" w:type="dxa"/>
+            <w:noWrap/>
+            <w:vAlign w:val="bottom"/>
+          </w:tcPr>
+          <w:p>
+            <w:pPr>
+              <w:widowControl/>
+              <w:spacing w:line="240" w:lineRule="auto"/>
+              <w:rPr>
+                <w:rFonts w:ascii="Arial" w:hAnsi="Arial" w:cs="Arial"/>
+                <w:lang w:eastAsia="ja-JP"/>
+              </w:rPr>
+            </w:pPr>
+          </w:p>
+        </w:tc>
+        <w:tc>
+          <w:tcPr>
+            <w:tcW w:w="709" w:type="dxa"/>
+            <w:noWrap/>
+            <w:vAlign w:val="bottom"/>
+          </w:tcPr>
+          <w:p>
+            <w:pPr>
+              <w:widowControl/>
+              <w:spacing w:line="240" w:lineRule="auto"/>
+              <w:rPr>
+                <w:rFonts w:ascii="Arial" w:hAnsi="Arial" w:cs="Arial"/>
+                <w:lang w:eastAsia="ja-JP"/>
+              </w:rPr>
+            </w:pPr>
+          </w:p>
+        </w:tc>
+        <w:tc>
+          <w:tcPr>
+            <w:tcW w:w="1276" w:type="dxa"/>
+            <w:noWrap/>
+          </w:tcPr>
+          <w:p>
+            <w:pPr>
+              <w:rPr>
+                <w:rFonts w:ascii="Arial" w:hAnsi="Arial" w:cs="Arial"/>
+                <w:lang w:eastAsia="ja-JP"/>
+              </w:rPr>
+            </w:pPr>
+          </w:p>
+        </w:tc>
+        <w:tc>
+          <w:tcPr>
+            <w:tcW w:w="1276" w:type="dxa"/>
+            <w:noWrap/>
+            <w:vAlign w:val="bottom"/>
+          </w:tcPr>
+          <w:p/>
+        </w:tc>
+        <w:tc>
+          <w:tcPr>
+            <w:tcW w:w="851" w:type="dxa"/>
+            <w:noWrap/>
+            <w:vAlign w:val="bottom"/>
+          </w:tcPr>
+          <w:p>
+            <w:pPr>
+              <w:widowControl/>
+              <w:spacing w:line="240" w:lineRule="auto"/>
+              <w:rPr>
+                <w:rFonts w:ascii="Arial" w:hAnsi="Arial" w:cs="Arial"/>
+                <w:lang w:eastAsia="ja-JP"/>
+              </w:rPr>
+            </w:pPr>
+          </w:p>
+        </w:tc>
+        <w:tc>
+          <w:tcPr>
+            <w:tcW w:w="1134" w:type="dxa"/>
+            <w:noWrap/>
+          </w:tcPr>
+          <w:p>
+            <w:pPr>
+              <w:rPr>
+                <w:rFonts w:ascii="Arial" w:hAnsi="Arial" w:cs="Arial"/>
+                <w:lang w:eastAsia="ja-JP"/>
+              </w:rPr>
+            </w:pPr>
+          </w:p>
+        </w:tc>
+        <w:tc>
+          <w:tcPr>
+            <w:tcW w:w="850" w:type="dxa"/>
+            <w:noWrap/>
+            <w:vAlign w:val="bottom"/>
+          </w:tcPr>
+          <w:p>
+            <w:pPr>
+              <w:widowControl/>
+              <w:spacing w:line="240" w:lineRule="auto"/>
+              <w:rPr>
+                <w:rFonts w:ascii="Arial" w:hAnsi="Arial" w:cs="Arial"/>
+                <w:lang w:eastAsia="ja-JP"/>
+              </w:rPr>
+            </w:pPr>
+          </w:p>
+        </w:tc>
+        <w:tc>
+          <w:tcPr>
+            <w:tcW w:w="709" w:type="dxa"/>
+            <w:noWrap/>
+            <w:vAlign w:val="bottom"/>
+          </w:tcPr>
+          <w:p>
+            <w:pPr>
+              <w:widowControl/>
+              <w:spacing w:line="240" w:lineRule="auto"/>
+              <w:rPr>
+                <w:rFonts w:ascii="Arial" w:hAnsi="Arial" w:cs="Arial"/>
+                <w:lang w:eastAsia="ja-JP"/>
+              </w:rPr>
+            </w:pPr>
+          </w:p>
+        </w:tc>
+      </w:tr>
+      <w:tr>
+        <w:trPr>
+          <w:trHeight w:val="255"/>
+        </w:trPr>
+        <w:tc>
+          <w:tcPr>
+            <w:tcW w:w="1530" w:type="dxa"/>
+            <w:noWrap/>
+            <w:vAlign w:val="bottom"/>
+          </w:tcPr>
+          <w:p>
+            <w:pPr>
+              <w:rPr>
+                <w:rFonts w:ascii="Arial" w:hAnsi="Arial" w:cs="Arial"/>
+              </w:rPr>
+            </w:pPr>
+            <w:r>
+              <w:rPr>
+                <w:rFonts w:ascii="Arial" w:hAnsi="Arial" w:cs="Arial"/>
+              </w:rPr>
               <w:t>Atualizar o Documento de Visão</w:t>
             </w:r>
           </w:p>
@@ -2750,7 +3072,15 @@
                   <w:rStyle w:val="Hyperlink"/>
                   <w:rFonts w:ascii="Arial" w:hAnsi="Arial" w:cs="Arial"/>
                 </w:rPr>
-                <w:t>https://github.com/valtervasconcelos/Projeto_de_Software_1</w:t>
+                <w:t>https://github.com/valtervasconcelos/Projeto_de_Softwar</w:t>
+              </w:r>
+              <w:r>
+                <w:rPr>
+                  <w:rStyle w:val="Hyperlink"/>
+                  <w:rFonts w:ascii="Arial" w:hAnsi="Arial" w:cs="Arial"/>
+                </w:rPr>
+                <w:lastRenderedPageBreak/>
+                <w:t>e_1</w:t>
               </w:r>
             </w:hyperlink>
           </w:p>
@@ -2856,6 +3186,7 @@
               <w:rPr>
                 <w:rFonts w:ascii="Arial" w:hAnsi="Arial" w:cs="Arial"/>
               </w:rPr>
+              <w:lastRenderedPageBreak/>
               <w:t>Realizar Testes na Tela Alterar Senha Gerência</w:t>
             </w:r>
           </w:p>
@@ -3031,7 +3362,6 @@
         <w:ind w:left="360"/>
       </w:pPr>
       <w:r>
-        <w:lastRenderedPageBreak/>
         <w:t>Lista de Problemas</w:t>
       </w:r>
       <w:r>
@@ -3536,6 +3866,21 @@
                 <w:iCs/>
               </w:rPr>
               <w:t>/2014</w:t>
+            </w:r>
+            <w:proofErr w:type="gramStart"/>
+            <w:r>
+              <w:rPr>
+                <w:iCs/>
+              </w:rPr>
+              <w:t xml:space="preserve">  </w:t>
+            </w:r>
+            <w:proofErr w:type="gramEnd"/>
+            <w:r>
+              <w:rPr>
+                <w:iCs/>
+                <w:color w:val="FF0000"/>
+              </w:rPr>
+              <w:t>Ficou para 02/04/14</w:t>
             </w:r>
           </w:p>
         </w:tc>

</xml_diff>

<commit_message>
Remoção Templates e Inserção novos documentos
</commit_message>
<xml_diff>
--- a/Acompanhamento/Plano de Iteração E2.docx
+++ b/Acompanhamento/Plano de Iteração E2.docx
@@ -2,16 +2,6 @@
 <file path=word/document.xml><?xml version="1.0" encoding="utf-8"?>
 <w:document xmlns:ve="http://schemas.openxmlformats.org/markup-compatibility/2006" xmlns:o="urn:schemas-microsoft-com:office:office" xmlns:r="http://schemas.openxmlformats.org/officeDocument/2006/relationships" xmlns:m="http://schemas.openxmlformats.org/officeDocument/2006/math" xmlns:v="urn:schemas-microsoft-com:vml" xmlns:wp="http://schemas.openxmlformats.org/drawingml/2006/wordprocessingDrawing" xmlns:w10="urn:schemas-microsoft-com:office:word" xmlns:w="http://schemas.openxmlformats.org/wordprocessingml/2006/main" xmlns:wne="http://schemas.microsoft.com/office/word/2006/wordml">
   <w:body>
-    <w:p>
-      <w:pPr>
-        <w:pStyle w:val="Ttulo"/>
-      </w:pPr>
-    </w:p>
-    <w:p>
-      <w:pPr>
-        <w:pStyle w:val="Ttulo"/>
-      </w:pPr>
-    </w:p>
     <w:p>
       <w:pPr>
         <w:pStyle w:val="Ttulo"/>
@@ -1143,11 +1133,13 @@
             <w:r>
               <w:t>/2014</w:t>
             </w:r>
-            <w:r>
-              <w:t xml:space="preserve">    09</w:t>
-            </w:r>
-          </w:p>
-        </w:tc>
+            <w:proofErr w:type="gramStart"/>
+            <w:r>
+              <w:t xml:space="preserve">    </w:t>
+            </w:r>
+          </w:p>
+        </w:tc>
+        <w:proofErr w:type="gramEnd"/>
       </w:tr>
       <w:bookmarkEnd w:id="0"/>
     </w:tbl>
@@ -1310,7 +1302,6 @@
         <w:rPr>
           <w:rFonts w:ascii="Arial" w:hAnsi="Arial" w:cs="Arial"/>
         </w:rPr>
-        <w:lastRenderedPageBreak/>
         <w:t>Cr</w:t>
       </w:r>
       <w:r>
@@ -1331,6 +1322,12 @@
         </w:rPr>
         <w:t>ncia</w:t>
       </w:r>
+      <w:r>
+        <w:rPr>
+          <w:rFonts w:ascii="Arial" w:hAnsi="Arial" w:cs="Arial"/>
+        </w:rPr>
+        <w:t>, Incluir Cliente, Usuário, Motorista, Veículo e Veículo Instalado.</w:t>
+      </w:r>
     </w:p>
     <w:p>
       <w:pPr>
@@ -1348,31 +1345,37 @@
         <w:rPr>
           <w:rFonts w:ascii="Arial" w:hAnsi="Arial" w:cs="Arial"/>
         </w:rPr>
-        <w:t>Testar Tel</w:t>
+        <w:t xml:space="preserve">Testar </w:t>
       </w:r>
       <w:r>
         <w:rPr>
           <w:rFonts w:ascii="Arial" w:hAnsi="Arial" w:cs="Arial"/>
         </w:rPr>
-        <w:t xml:space="preserve">a </w:t>
+        <w:t xml:space="preserve">todas as </w:t>
       </w:r>
       <w:r>
         <w:rPr>
           <w:rFonts w:ascii="Arial" w:hAnsi="Arial" w:cs="Arial"/>
         </w:rPr>
-        <w:t>Alterar Senha Gerê</w:t>
+        <w:t>Tel</w:t>
       </w:r>
       <w:r>
         <w:rPr>
           <w:rFonts w:ascii="Arial" w:hAnsi="Arial" w:cs="Arial"/>
         </w:rPr>
-        <w:t>ncia</w:t>
+        <w:t>a</w:t>
       </w:r>
       <w:r>
         <w:rPr>
           <w:rFonts w:ascii="Arial" w:hAnsi="Arial" w:cs="Arial"/>
         </w:rPr>
-        <w:t xml:space="preserve">      </w:t>
+        <w:t>s criadas na E2</w:t>
+      </w:r>
+      <w:r>
+        <w:rPr>
+          <w:rFonts w:ascii="Arial" w:hAnsi="Arial" w:cs="Arial"/>
+        </w:rPr>
+        <w:t xml:space="preserve">       </w:t>
       </w:r>
     </w:p>
     <w:p>
@@ -3029,7 +3032,201 @@
                   <w:rStyle w:val="Hyperlink"/>
                   <w:rFonts w:ascii="Arial" w:hAnsi="Arial" w:cs="Arial"/>
                 </w:rPr>
-                <w:t>https://github.com/valtervasconcelos/Projeto_</w:t>
+                <w:t>https://github.com/valtervasconcelos/Projeto_de_Software_1</w:t>
+              </w:r>
+            </w:hyperlink>
+          </w:p>
+        </w:tc>
+        <w:tc>
+          <w:tcPr>
+            <w:tcW w:w="851" w:type="dxa"/>
+            <w:noWrap/>
+            <w:vAlign w:val="bottom"/>
+          </w:tcPr>
+          <w:p>
+            <w:pPr>
+              <w:widowControl/>
+              <w:spacing w:line="240" w:lineRule="auto"/>
+              <w:rPr>
+                <w:rFonts w:ascii="Arial" w:hAnsi="Arial" w:cs="Arial"/>
+                <w:lang w:eastAsia="ja-JP"/>
+              </w:rPr>
+            </w:pPr>
+          </w:p>
+        </w:tc>
+        <w:tc>
+          <w:tcPr>
+            <w:tcW w:w="1134" w:type="dxa"/>
+            <w:noWrap/>
+          </w:tcPr>
+          <w:p>
+            <w:r>
+              <w:rPr>
+                <w:rFonts w:ascii="Arial" w:hAnsi="Arial" w:cs="Arial"/>
+                <w:lang w:eastAsia="ja-JP"/>
+              </w:rPr>
+              <w:t>Valter Vasconcelos / Edson Dias</w:t>
+            </w:r>
+          </w:p>
+        </w:tc>
+        <w:tc>
+          <w:tcPr>
+            <w:tcW w:w="850" w:type="dxa"/>
+            <w:noWrap/>
+            <w:vAlign w:val="bottom"/>
+          </w:tcPr>
+          <w:p>
+            <w:pPr>
+              <w:widowControl/>
+              <w:spacing w:line="240" w:lineRule="auto"/>
+              <w:jc w:val="center"/>
+              <w:rPr>
+                <w:rFonts w:ascii="Arial" w:hAnsi="Arial" w:cs="Arial"/>
+                <w:lang w:eastAsia="ja-JP"/>
+              </w:rPr>
+            </w:pPr>
+            <w:r>
+              <w:rPr>
+                <w:rFonts w:ascii="Arial" w:hAnsi="Arial" w:cs="Arial"/>
+                <w:lang w:eastAsia="ja-JP"/>
+              </w:rPr>
+              <w:t>0.20</w:t>
+            </w:r>
+          </w:p>
+        </w:tc>
+        <w:tc>
+          <w:tcPr>
+            <w:tcW w:w="709" w:type="dxa"/>
+            <w:noWrap/>
+            <w:vAlign w:val="bottom"/>
+          </w:tcPr>
+          <w:p>
+            <w:pPr>
+              <w:widowControl/>
+              <w:spacing w:line="240" w:lineRule="auto"/>
+              <w:jc w:val="center"/>
+              <w:rPr>
+                <w:rFonts w:ascii="Arial" w:hAnsi="Arial" w:cs="Arial"/>
+                <w:lang w:eastAsia="ja-JP"/>
+              </w:rPr>
+            </w:pPr>
+            <w:r>
+              <w:rPr>
+                <w:rFonts w:ascii="Arial" w:hAnsi="Arial" w:cs="Arial"/>
+                <w:lang w:eastAsia="ja-JP"/>
+              </w:rPr>
+              <w:t>0.20</w:t>
+            </w:r>
+          </w:p>
+        </w:tc>
+      </w:tr>
+      <w:tr>
+        <w:trPr>
+          <w:trHeight w:val="255"/>
+        </w:trPr>
+        <w:tc>
+          <w:tcPr>
+            <w:tcW w:w="1530" w:type="dxa"/>
+            <w:noWrap/>
+            <w:vAlign w:val="bottom"/>
+          </w:tcPr>
+          <w:p>
+            <w:pPr>
+              <w:rPr>
+                <w:rFonts w:ascii="Arial" w:hAnsi="Arial" w:cs="Arial"/>
+              </w:rPr>
+            </w:pPr>
+            <w:r>
+              <w:rPr>
+                <w:rFonts w:ascii="Arial" w:hAnsi="Arial" w:cs="Arial"/>
+              </w:rPr>
+              <w:t xml:space="preserve">Especificar o </w:t>
+            </w:r>
+            <w:r>
+              <w:rPr>
+                <w:rFonts w:ascii="Arial" w:hAnsi="Arial" w:cs="Arial"/>
+              </w:rPr>
+              <w:lastRenderedPageBreak/>
+              <w:t>caso de uso Incluir Cliente</w:t>
+            </w:r>
+          </w:p>
+        </w:tc>
+        <w:tc>
+          <w:tcPr>
+            <w:tcW w:w="880" w:type="dxa"/>
+            <w:noWrap/>
+            <w:vAlign w:val="bottom"/>
+          </w:tcPr>
+          <w:p>
+            <w:pPr>
+              <w:widowControl/>
+              <w:spacing w:line="240" w:lineRule="auto"/>
+              <w:rPr>
+                <w:rFonts w:ascii="Arial" w:hAnsi="Arial" w:cs="Arial"/>
+                <w:lang w:eastAsia="ja-JP"/>
+              </w:rPr>
+            </w:pPr>
+            <w:r>
+              <w:rPr>
+                <w:rFonts w:ascii="Arial" w:hAnsi="Arial" w:cs="Arial"/>
+                <w:lang w:eastAsia="ja-JP"/>
+              </w:rPr>
+              <w:lastRenderedPageBreak/>
+              <w:t>Média</w:t>
+            </w:r>
+          </w:p>
+        </w:tc>
+        <w:tc>
+          <w:tcPr>
+            <w:tcW w:w="709" w:type="dxa"/>
+            <w:noWrap/>
+            <w:vAlign w:val="bottom"/>
+          </w:tcPr>
+          <w:p>
+            <w:pPr>
+              <w:widowControl/>
+              <w:spacing w:line="240" w:lineRule="auto"/>
+              <w:rPr>
+                <w:rFonts w:ascii="Arial" w:hAnsi="Arial" w:cs="Arial"/>
+                <w:lang w:eastAsia="ja-JP"/>
+              </w:rPr>
+            </w:pPr>
+          </w:p>
+        </w:tc>
+        <w:tc>
+          <w:tcPr>
+            <w:tcW w:w="1276" w:type="dxa"/>
+            <w:noWrap/>
+          </w:tcPr>
+          <w:p>
+            <w:r>
+              <w:rPr>
+                <w:rFonts w:ascii="Arial" w:hAnsi="Arial" w:cs="Arial"/>
+                <w:lang w:eastAsia="ja-JP"/>
+              </w:rPr>
+              <w:t>Completo</w:t>
+            </w:r>
+          </w:p>
+        </w:tc>
+        <w:tc>
+          <w:tcPr>
+            <w:tcW w:w="1276" w:type="dxa"/>
+            <w:noWrap/>
+            <w:vAlign w:val="bottom"/>
+          </w:tcPr>
+          <w:p>
+            <w:pPr>
+              <w:rPr>
+                <w:rFonts w:ascii="Arial" w:hAnsi="Arial" w:cs="Arial"/>
+              </w:rPr>
+            </w:pPr>
+            <w:hyperlink r:id="rId14" w:history="1">
+              <w:r>
+                <w:rPr>
+                  <w:rStyle w:val="Hyperlink"/>
+                  <w:rFonts w:ascii="Arial" w:hAnsi="Arial" w:cs="Arial"/>
+                </w:rPr>
+                <w:t>https://githu</w:t>
               </w:r>
               <w:r>
                 <w:rPr>
@@ -3037,7 +3234,7 @@
                   <w:rFonts w:ascii="Arial" w:hAnsi="Arial" w:cs="Arial"/>
                 </w:rPr>
                 <w:lastRenderedPageBreak/>
-                <w:t>de_Software_1</w:t>
+                <w:t>b.com/valtervasconcelos/Projeto_de_Software_1</w:t>
               </w:r>
             </w:hyperlink>
           </w:p>
@@ -3070,7 +3267,7 @@
                 <w:rFonts w:ascii="Arial" w:hAnsi="Arial" w:cs="Arial"/>
                 <w:lang w:eastAsia="ja-JP"/>
               </w:rPr>
-              <w:t xml:space="preserve">Valter Vasconcelos / Edson </w:t>
+              <w:t xml:space="preserve">Valter </w:t>
             </w:r>
             <w:r>
               <w:rPr>
@@ -3078,7 +3275,7 @@
                 <w:lang w:eastAsia="ja-JP"/>
               </w:rPr>
               <w:lastRenderedPageBreak/>
-              <w:t>Dias</w:t>
+              <w:t>Vasconcelos / Edson Dias</w:t>
             </w:r>
           </w:p>
         </w:tc>
@@ -3155,192 +3352,6 @@
                 <w:rFonts w:ascii="Arial" w:hAnsi="Arial" w:cs="Arial"/>
               </w:rPr>
               <w:lastRenderedPageBreak/>
-              <w:t>Especificar o caso de uso Incluir Cliente</w:t>
-            </w:r>
-          </w:p>
-        </w:tc>
-        <w:tc>
-          <w:tcPr>
-            <w:tcW w:w="880" w:type="dxa"/>
-            <w:noWrap/>
-            <w:vAlign w:val="bottom"/>
-          </w:tcPr>
-          <w:p>
-            <w:pPr>
-              <w:widowControl/>
-              <w:spacing w:line="240" w:lineRule="auto"/>
-              <w:rPr>
-                <w:rFonts w:ascii="Arial" w:hAnsi="Arial" w:cs="Arial"/>
-                <w:lang w:eastAsia="ja-JP"/>
-              </w:rPr>
-            </w:pPr>
-            <w:r>
-              <w:rPr>
-                <w:rFonts w:ascii="Arial" w:hAnsi="Arial" w:cs="Arial"/>
-                <w:lang w:eastAsia="ja-JP"/>
-              </w:rPr>
-              <w:t>Média</w:t>
-            </w:r>
-          </w:p>
-        </w:tc>
-        <w:tc>
-          <w:tcPr>
-            <w:tcW w:w="709" w:type="dxa"/>
-            <w:noWrap/>
-            <w:vAlign w:val="bottom"/>
-          </w:tcPr>
-          <w:p>
-            <w:pPr>
-              <w:widowControl/>
-              <w:spacing w:line="240" w:lineRule="auto"/>
-              <w:rPr>
-                <w:rFonts w:ascii="Arial" w:hAnsi="Arial" w:cs="Arial"/>
-                <w:lang w:eastAsia="ja-JP"/>
-              </w:rPr>
-            </w:pPr>
-          </w:p>
-        </w:tc>
-        <w:tc>
-          <w:tcPr>
-            <w:tcW w:w="1276" w:type="dxa"/>
-            <w:noWrap/>
-          </w:tcPr>
-          <w:p>
-            <w:r>
-              <w:rPr>
-                <w:rFonts w:ascii="Arial" w:hAnsi="Arial" w:cs="Arial"/>
-                <w:lang w:eastAsia="ja-JP"/>
-              </w:rPr>
-              <w:t>Completo</w:t>
-            </w:r>
-          </w:p>
-        </w:tc>
-        <w:tc>
-          <w:tcPr>
-            <w:tcW w:w="1276" w:type="dxa"/>
-            <w:noWrap/>
-            <w:vAlign w:val="bottom"/>
-          </w:tcPr>
-          <w:p>
-            <w:pPr>
-              <w:rPr>
-                <w:rFonts w:ascii="Arial" w:hAnsi="Arial" w:cs="Arial"/>
-              </w:rPr>
-            </w:pPr>
-            <w:hyperlink r:id="rId14" w:history="1">
-              <w:r>
-                <w:rPr>
-                  <w:rStyle w:val="Hyperlink"/>
-                  <w:rFonts w:ascii="Arial" w:hAnsi="Arial" w:cs="Arial"/>
-                </w:rPr>
-                <w:t>https://github.com/valtervasconcelos/Projeto_de_Software_1</w:t>
-              </w:r>
-            </w:hyperlink>
-          </w:p>
-        </w:tc>
-        <w:tc>
-          <w:tcPr>
-            <w:tcW w:w="851" w:type="dxa"/>
-            <w:noWrap/>
-            <w:vAlign w:val="bottom"/>
-          </w:tcPr>
-          <w:p>
-            <w:pPr>
-              <w:widowControl/>
-              <w:spacing w:line="240" w:lineRule="auto"/>
-              <w:rPr>
-                <w:rFonts w:ascii="Arial" w:hAnsi="Arial" w:cs="Arial"/>
-                <w:lang w:eastAsia="ja-JP"/>
-              </w:rPr>
-            </w:pPr>
-          </w:p>
-        </w:tc>
-        <w:tc>
-          <w:tcPr>
-            <w:tcW w:w="1134" w:type="dxa"/>
-            <w:noWrap/>
-          </w:tcPr>
-          <w:p>
-            <w:r>
-              <w:rPr>
-                <w:rFonts w:ascii="Arial" w:hAnsi="Arial" w:cs="Arial"/>
-                <w:lang w:eastAsia="ja-JP"/>
-              </w:rPr>
-              <w:t>Valter Vasconcelos / Edson Dias</w:t>
-            </w:r>
-          </w:p>
-        </w:tc>
-        <w:tc>
-          <w:tcPr>
-            <w:tcW w:w="850" w:type="dxa"/>
-            <w:noWrap/>
-            <w:vAlign w:val="bottom"/>
-          </w:tcPr>
-          <w:p>
-            <w:pPr>
-              <w:widowControl/>
-              <w:spacing w:line="240" w:lineRule="auto"/>
-              <w:jc w:val="center"/>
-              <w:rPr>
-                <w:rFonts w:ascii="Arial" w:hAnsi="Arial" w:cs="Arial"/>
-                <w:lang w:eastAsia="ja-JP"/>
-              </w:rPr>
-            </w:pPr>
-            <w:r>
-              <w:rPr>
-                <w:rFonts w:ascii="Arial" w:hAnsi="Arial" w:cs="Arial"/>
-                <w:lang w:eastAsia="ja-JP"/>
-              </w:rPr>
-              <w:t>0.20</w:t>
-            </w:r>
-          </w:p>
-        </w:tc>
-        <w:tc>
-          <w:tcPr>
-            <w:tcW w:w="709" w:type="dxa"/>
-            <w:noWrap/>
-            <w:vAlign w:val="bottom"/>
-          </w:tcPr>
-          <w:p>
-            <w:pPr>
-              <w:widowControl/>
-              <w:spacing w:line="240" w:lineRule="auto"/>
-              <w:jc w:val="center"/>
-              <w:rPr>
-                <w:rFonts w:ascii="Arial" w:hAnsi="Arial" w:cs="Arial"/>
-                <w:lang w:eastAsia="ja-JP"/>
-              </w:rPr>
-            </w:pPr>
-            <w:r>
-              <w:rPr>
-                <w:rFonts w:ascii="Arial" w:hAnsi="Arial" w:cs="Arial"/>
-                <w:lang w:eastAsia="ja-JP"/>
-              </w:rPr>
-              <w:t>0.20</w:t>
-            </w:r>
-          </w:p>
-        </w:tc>
-      </w:tr>
-      <w:tr>
-        <w:trPr>
-          <w:trHeight w:val="255"/>
-        </w:trPr>
-        <w:tc>
-          <w:tcPr>
-            <w:tcW w:w="1530" w:type="dxa"/>
-            <w:noWrap/>
-            <w:vAlign w:val="bottom"/>
-          </w:tcPr>
-          <w:p>
-            <w:pPr>
-              <w:rPr>
-                <w:rFonts w:ascii="Arial" w:hAnsi="Arial" w:cs="Arial"/>
-              </w:rPr>
-            </w:pPr>
-            <w:r>
-              <w:rPr>
-                <w:rFonts w:ascii="Arial" w:hAnsi="Arial" w:cs="Arial"/>
-              </w:rPr>
               <w:t>Especificar o caso de uso Incluir Usuário</w:t>
             </w:r>
           </w:p>
@@ -4523,7 +4534,14 @@
                 <w:rFonts w:ascii="Arial" w:hAnsi="Arial" w:cs="Arial"/>
                 <w:lang w:eastAsia="ja-JP"/>
               </w:rPr>
-              <w:t>Incompleto</w:t>
+              <w:t>C</w:t>
+            </w:r>
+            <w:r>
+              <w:rPr>
+                <w:rFonts w:ascii="Arial" w:hAnsi="Arial" w:cs="Arial"/>
+                <w:lang w:eastAsia="ja-JP"/>
+              </w:rPr>
+              <w:t>ompleto</w:t>
             </w:r>
           </w:p>
         </w:tc>
@@ -4655,14 +4673,1873 @@
               <w:rPr>
                 <w:rFonts w:ascii="Arial" w:hAnsi="Arial" w:cs="Arial"/>
               </w:rPr>
-              <w:t xml:space="preserve">Criar Tela Incluir </w:t>
-            </w:r>
+              <w:t>Criar Tela Incluir Motorista</w:t>
+            </w:r>
+          </w:p>
+        </w:tc>
+        <w:tc>
+          <w:tcPr>
+            <w:tcW w:w="880" w:type="dxa"/>
+            <w:noWrap/>
+            <w:vAlign w:val="bottom"/>
+          </w:tcPr>
+          <w:p>
+            <w:pPr>
+              <w:widowControl/>
+              <w:spacing w:line="240" w:lineRule="auto"/>
+              <w:rPr>
+                <w:rFonts w:ascii="Arial" w:hAnsi="Arial" w:cs="Arial"/>
+                <w:lang w:eastAsia="ja-JP"/>
+              </w:rPr>
+            </w:pPr>
+            <w:r>
+              <w:rPr>
+                <w:rFonts w:ascii="Arial" w:hAnsi="Arial" w:cs="Arial"/>
+                <w:lang w:eastAsia="ja-JP"/>
+              </w:rPr>
+              <w:t>Média</w:t>
+            </w:r>
+          </w:p>
+        </w:tc>
+        <w:tc>
+          <w:tcPr>
+            <w:tcW w:w="709" w:type="dxa"/>
+            <w:noWrap/>
+            <w:vAlign w:val="bottom"/>
+          </w:tcPr>
+          <w:p>
+            <w:pPr>
+              <w:widowControl/>
+              <w:spacing w:line="240" w:lineRule="auto"/>
+              <w:rPr>
+                <w:rFonts w:ascii="Arial" w:hAnsi="Arial" w:cs="Arial"/>
+                <w:lang w:eastAsia="ja-JP"/>
+              </w:rPr>
+            </w:pPr>
+          </w:p>
+        </w:tc>
+        <w:tc>
+          <w:tcPr>
+            <w:tcW w:w="1276" w:type="dxa"/>
+            <w:noWrap/>
+          </w:tcPr>
+          <w:p>
+            <w:r>
+              <w:rPr>
+                <w:rFonts w:ascii="Arial" w:hAnsi="Arial" w:cs="Arial"/>
+                <w:lang w:eastAsia="ja-JP"/>
+              </w:rPr>
+              <w:t>C</w:t>
+            </w:r>
+            <w:r>
+              <w:rPr>
+                <w:rFonts w:ascii="Arial" w:hAnsi="Arial" w:cs="Arial"/>
+                <w:lang w:eastAsia="ja-JP"/>
+              </w:rPr>
+              <w:t>ompleto</w:t>
+            </w:r>
+          </w:p>
+        </w:tc>
+        <w:tc>
+          <w:tcPr>
+            <w:tcW w:w="1276" w:type="dxa"/>
+            <w:noWrap/>
+            <w:vAlign w:val="bottom"/>
+          </w:tcPr>
+          <w:p>
+            <w:pPr>
+              <w:rPr>
+                <w:rFonts w:ascii="Arial" w:hAnsi="Arial" w:cs="Arial"/>
+                <w:color w:val="4BACC6" w:themeColor="accent5"/>
+              </w:rPr>
+            </w:pPr>
+            <w:hyperlink r:id="rId22" w:history="1">
+              <w:r>
+                <w:rPr>
+                  <w:rStyle w:val="Hyperlink"/>
+                  <w:rFonts w:ascii="Arial" w:hAnsi="Arial" w:cs="Arial"/>
+                </w:rPr>
+                <w:t>https://github.com/valtervasconcelos/Projeto_de_Softwar</w:t>
+              </w:r>
+              <w:r>
+                <w:rPr>
+                  <w:rStyle w:val="Hyperlink"/>
+                  <w:rFonts w:ascii="Arial" w:hAnsi="Arial" w:cs="Arial"/>
+                </w:rPr>
+                <w:lastRenderedPageBreak/>
+                <w:t>e_1</w:t>
+              </w:r>
+            </w:hyperlink>
+          </w:p>
+        </w:tc>
+        <w:tc>
+          <w:tcPr>
+            <w:tcW w:w="851" w:type="dxa"/>
+            <w:noWrap/>
+            <w:vAlign w:val="bottom"/>
+          </w:tcPr>
+          <w:p>
+            <w:pPr>
+              <w:widowControl/>
+              <w:spacing w:line="240" w:lineRule="auto"/>
+              <w:rPr>
+                <w:rFonts w:ascii="Arial" w:hAnsi="Arial" w:cs="Arial"/>
+                <w:color w:val="4BACC6" w:themeColor="accent5"/>
+                <w:lang w:eastAsia="ja-JP"/>
+              </w:rPr>
+            </w:pPr>
+          </w:p>
+        </w:tc>
+        <w:tc>
+          <w:tcPr>
+            <w:tcW w:w="1134" w:type="dxa"/>
+            <w:noWrap/>
+          </w:tcPr>
+          <w:p>
+            <w:r>
+              <w:rPr>
+                <w:rFonts w:ascii="Arial" w:hAnsi="Arial" w:cs="Arial"/>
+                <w:lang w:eastAsia="ja-JP"/>
+              </w:rPr>
+              <w:t>Valter Vasconcelos / Edson Dias</w:t>
+            </w:r>
+          </w:p>
+        </w:tc>
+        <w:tc>
+          <w:tcPr>
+            <w:tcW w:w="850" w:type="dxa"/>
+            <w:noWrap/>
+            <w:vAlign w:val="bottom"/>
+          </w:tcPr>
+          <w:p>
+            <w:pPr>
+              <w:widowControl/>
+              <w:spacing w:line="240" w:lineRule="auto"/>
+              <w:jc w:val="center"/>
+              <w:rPr>
+                <w:rFonts w:ascii="Arial" w:hAnsi="Arial" w:cs="Arial"/>
+                <w:lang w:eastAsia="ja-JP"/>
+              </w:rPr>
+            </w:pPr>
+            <w:r>
+              <w:rPr>
+                <w:rFonts w:ascii="Arial" w:hAnsi="Arial" w:cs="Arial"/>
+                <w:lang w:eastAsia="ja-JP"/>
+              </w:rPr>
+              <w:t>0.10</w:t>
+            </w:r>
+          </w:p>
+        </w:tc>
+        <w:tc>
+          <w:tcPr>
+            <w:tcW w:w="709" w:type="dxa"/>
+            <w:noWrap/>
+            <w:vAlign w:val="bottom"/>
+          </w:tcPr>
+          <w:p>
+            <w:pPr>
+              <w:widowControl/>
+              <w:spacing w:line="240" w:lineRule="auto"/>
+              <w:jc w:val="center"/>
+              <w:rPr>
+                <w:rFonts w:ascii="Arial" w:hAnsi="Arial" w:cs="Arial"/>
+                <w:lang w:eastAsia="ja-JP"/>
+              </w:rPr>
+            </w:pPr>
+            <w:r>
+              <w:rPr>
+                <w:rFonts w:ascii="Arial" w:hAnsi="Arial" w:cs="Arial"/>
+                <w:lang w:eastAsia="ja-JP"/>
+              </w:rPr>
+              <w:t>0.10</w:t>
+            </w:r>
+          </w:p>
+        </w:tc>
+      </w:tr>
+      <w:tr>
+        <w:trPr>
+          <w:trHeight w:val="255"/>
+        </w:trPr>
+        <w:tc>
+          <w:tcPr>
+            <w:tcW w:w="1530" w:type="dxa"/>
+            <w:noWrap/>
+            <w:vAlign w:val="bottom"/>
+          </w:tcPr>
+          <w:p>
+            <w:pPr>
+              <w:rPr>
+                <w:rFonts w:ascii="Arial" w:hAnsi="Arial" w:cs="Arial"/>
+              </w:rPr>
+            </w:pPr>
             <w:r>
               <w:rPr>
                 <w:rFonts w:ascii="Arial" w:hAnsi="Arial" w:cs="Arial"/>
               </w:rPr>
               <w:lastRenderedPageBreak/>
-              <w:t>Motorista</w:t>
+              <w:t>Criar Tela Incluir Veículo</w:t>
+            </w:r>
+          </w:p>
+        </w:tc>
+        <w:tc>
+          <w:tcPr>
+            <w:tcW w:w="880" w:type="dxa"/>
+            <w:noWrap/>
+            <w:vAlign w:val="bottom"/>
+          </w:tcPr>
+          <w:p>
+            <w:pPr>
+              <w:widowControl/>
+              <w:spacing w:line="240" w:lineRule="auto"/>
+              <w:rPr>
+                <w:rFonts w:ascii="Arial" w:hAnsi="Arial" w:cs="Arial"/>
+                <w:lang w:eastAsia="ja-JP"/>
+              </w:rPr>
+            </w:pPr>
+            <w:r>
+              <w:rPr>
+                <w:rFonts w:ascii="Arial" w:hAnsi="Arial" w:cs="Arial"/>
+                <w:lang w:eastAsia="ja-JP"/>
+              </w:rPr>
+              <w:t>Média</w:t>
+            </w:r>
+          </w:p>
+        </w:tc>
+        <w:tc>
+          <w:tcPr>
+            <w:tcW w:w="709" w:type="dxa"/>
+            <w:noWrap/>
+            <w:vAlign w:val="bottom"/>
+          </w:tcPr>
+          <w:p>
+            <w:pPr>
+              <w:widowControl/>
+              <w:spacing w:line="240" w:lineRule="auto"/>
+              <w:rPr>
+                <w:rFonts w:ascii="Arial" w:hAnsi="Arial" w:cs="Arial"/>
+                <w:lang w:eastAsia="ja-JP"/>
+              </w:rPr>
+            </w:pPr>
+          </w:p>
+        </w:tc>
+        <w:tc>
+          <w:tcPr>
+            <w:tcW w:w="1276" w:type="dxa"/>
+            <w:noWrap/>
+          </w:tcPr>
+          <w:p>
+            <w:r>
+              <w:rPr>
+                <w:rFonts w:ascii="Arial" w:hAnsi="Arial" w:cs="Arial"/>
+                <w:lang w:eastAsia="ja-JP"/>
+              </w:rPr>
+              <w:t>C</w:t>
+            </w:r>
+            <w:r>
+              <w:rPr>
+                <w:rFonts w:ascii="Arial" w:hAnsi="Arial" w:cs="Arial"/>
+                <w:lang w:eastAsia="ja-JP"/>
+              </w:rPr>
+              <w:t>ompleto</w:t>
+            </w:r>
+          </w:p>
+        </w:tc>
+        <w:tc>
+          <w:tcPr>
+            <w:tcW w:w="1276" w:type="dxa"/>
+            <w:noWrap/>
+            <w:vAlign w:val="bottom"/>
+          </w:tcPr>
+          <w:p>
+            <w:pPr>
+              <w:rPr>
+                <w:rFonts w:ascii="Arial" w:hAnsi="Arial" w:cs="Arial"/>
+                <w:color w:val="4BACC6" w:themeColor="accent5"/>
+              </w:rPr>
+            </w:pPr>
+            <w:hyperlink r:id="rId23" w:history="1">
+              <w:r>
+                <w:rPr>
+                  <w:rStyle w:val="Hyperlink"/>
+                  <w:rFonts w:ascii="Arial" w:hAnsi="Arial" w:cs="Arial"/>
+                </w:rPr>
+                <w:t>https://github.com/valtervasconcelos/Projeto_de_Software_1</w:t>
+              </w:r>
+            </w:hyperlink>
+          </w:p>
+        </w:tc>
+        <w:tc>
+          <w:tcPr>
+            <w:tcW w:w="851" w:type="dxa"/>
+            <w:noWrap/>
+            <w:vAlign w:val="bottom"/>
+          </w:tcPr>
+          <w:p>
+            <w:pPr>
+              <w:widowControl/>
+              <w:spacing w:line="240" w:lineRule="auto"/>
+              <w:rPr>
+                <w:rFonts w:ascii="Arial" w:hAnsi="Arial" w:cs="Arial"/>
+                <w:color w:val="4BACC6" w:themeColor="accent5"/>
+                <w:lang w:eastAsia="ja-JP"/>
+              </w:rPr>
+            </w:pPr>
+          </w:p>
+        </w:tc>
+        <w:tc>
+          <w:tcPr>
+            <w:tcW w:w="1134" w:type="dxa"/>
+            <w:noWrap/>
+          </w:tcPr>
+          <w:p>
+            <w:r>
+              <w:rPr>
+                <w:rFonts w:ascii="Arial" w:hAnsi="Arial" w:cs="Arial"/>
+                <w:lang w:eastAsia="ja-JP"/>
+              </w:rPr>
+              <w:t>Valter Vasconcelos / Edson Dias</w:t>
+            </w:r>
+          </w:p>
+        </w:tc>
+        <w:tc>
+          <w:tcPr>
+            <w:tcW w:w="850" w:type="dxa"/>
+            <w:noWrap/>
+            <w:vAlign w:val="bottom"/>
+          </w:tcPr>
+          <w:p>
+            <w:pPr>
+              <w:widowControl/>
+              <w:spacing w:line="240" w:lineRule="auto"/>
+              <w:jc w:val="center"/>
+              <w:rPr>
+                <w:rFonts w:ascii="Arial" w:hAnsi="Arial" w:cs="Arial"/>
+                <w:lang w:eastAsia="ja-JP"/>
+              </w:rPr>
+            </w:pPr>
+            <w:r>
+              <w:rPr>
+                <w:rFonts w:ascii="Arial" w:hAnsi="Arial" w:cs="Arial"/>
+                <w:lang w:eastAsia="ja-JP"/>
+              </w:rPr>
+              <w:t>0.10</w:t>
+            </w:r>
+          </w:p>
+        </w:tc>
+        <w:tc>
+          <w:tcPr>
+            <w:tcW w:w="709" w:type="dxa"/>
+            <w:noWrap/>
+            <w:vAlign w:val="bottom"/>
+          </w:tcPr>
+          <w:p>
+            <w:pPr>
+              <w:widowControl/>
+              <w:spacing w:line="240" w:lineRule="auto"/>
+              <w:jc w:val="center"/>
+              <w:rPr>
+                <w:rFonts w:ascii="Arial" w:hAnsi="Arial" w:cs="Arial"/>
+                <w:lang w:eastAsia="ja-JP"/>
+              </w:rPr>
+            </w:pPr>
+            <w:r>
+              <w:rPr>
+                <w:rFonts w:ascii="Arial" w:hAnsi="Arial" w:cs="Arial"/>
+                <w:lang w:eastAsia="ja-JP"/>
+              </w:rPr>
+              <w:t>0.10</w:t>
+            </w:r>
+          </w:p>
+        </w:tc>
+      </w:tr>
+      <w:tr>
+        <w:trPr>
+          <w:trHeight w:val="255"/>
+        </w:trPr>
+        <w:tc>
+          <w:tcPr>
+            <w:tcW w:w="1530" w:type="dxa"/>
+            <w:noWrap/>
+            <w:vAlign w:val="bottom"/>
+          </w:tcPr>
+          <w:p>
+            <w:pPr>
+              <w:rPr>
+                <w:rFonts w:ascii="Arial" w:hAnsi="Arial" w:cs="Arial"/>
+              </w:rPr>
+            </w:pPr>
+            <w:r>
+              <w:rPr>
+                <w:rFonts w:ascii="Arial" w:hAnsi="Arial" w:cs="Arial"/>
+              </w:rPr>
+              <w:t>Criar Tela Incluir Veículo Instalado</w:t>
+            </w:r>
+          </w:p>
+        </w:tc>
+        <w:tc>
+          <w:tcPr>
+            <w:tcW w:w="880" w:type="dxa"/>
+            <w:noWrap/>
+            <w:vAlign w:val="bottom"/>
+          </w:tcPr>
+          <w:p>
+            <w:pPr>
+              <w:widowControl/>
+              <w:spacing w:line="240" w:lineRule="auto"/>
+              <w:rPr>
+                <w:rFonts w:ascii="Arial" w:hAnsi="Arial" w:cs="Arial"/>
+                <w:lang w:eastAsia="ja-JP"/>
+              </w:rPr>
+            </w:pPr>
+            <w:r>
+              <w:rPr>
+                <w:rFonts w:ascii="Arial" w:hAnsi="Arial" w:cs="Arial"/>
+                <w:lang w:eastAsia="ja-JP"/>
+              </w:rPr>
+              <w:t>Média</w:t>
+            </w:r>
+          </w:p>
+        </w:tc>
+        <w:tc>
+          <w:tcPr>
+            <w:tcW w:w="709" w:type="dxa"/>
+            <w:noWrap/>
+            <w:vAlign w:val="bottom"/>
+          </w:tcPr>
+          <w:p>
+            <w:pPr>
+              <w:widowControl/>
+              <w:spacing w:line="240" w:lineRule="auto"/>
+              <w:rPr>
+                <w:rFonts w:ascii="Arial" w:hAnsi="Arial" w:cs="Arial"/>
+                <w:lang w:eastAsia="ja-JP"/>
+              </w:rPr>
+            </w:pPr>
+          </w:p>
+        </w:tc>
+        <w:tc>
+          <w:tcPr>
+            <w:tcW w:w="1276" w:type="dxa"/>
+            <w:noWrap/>
+          </w:tcPr>
+          <w:p>
+            <w:r>
+              <w:rPr>
+                <w:rFonts w:ascii="Arial" w:hAnsi="Arial" w:cs="Arial"/>
+                <w:lang w:eastAsia="ja-JP"/>
+              </w:rPr>
+              <w:t>C</w:t>
+            </w:r>
+            <w:r>
+              <w:rPr>
+                <w:rFonts w:ascii="Arial" w:hAnsi="Arial" w:cs="Arial"/>
+                <w:lang w:eastAsia="ja-JP"/>
+              </w:rPr>
+              <w:t>ompleto</w:t>
+            </w:r>
+          </w:p>
+        </w:tc>
+        <w:tc>
+          <w:tcPr>
+            <w:tcW w:w="1276" w:type="dxa"/>
+            <w:noWrap/>
+            <w:vAlign w:val="bottom"/>
+          </w:tcPr>
+          <w:p>
+            <w:pPr>
+              <w:rPr>
+                <w:rFonts w:ascii="Arial" w:hAnsi="Arial" w:cs="Arial"/>
+                <w:color w:val="4BACC6" w:themeColor="accent5"/>
+              </w:rPr>
+            </w:pPr>
+            <w:hyperlink r:id="rId24" w:history="1">
+              <w:r>
+                <w:rPr>
+                  <w:rStyle w:val="Hyperlink"/>
+                  <w:rFonts w:ascii="Arial" w:hAnsi="Arial" w:cs="Arial"/>
+                </w:rPr>
+                <w:t>https://github.com/valtervasconcelos/Projeto_de_Software_1</w:t>
+              </w:r>
+            </w:hyperlink>
+          </w:p>
+        </w:tc>
+        <w:tc>
+          <w:tcPr>
+            <w:tcW w:w="851" w:type="dxa"/>
+            <w:noWrap/>
+            <w:vAlign w:val="bottom"/>
+          </w:tcPr>
+          <w:p>
+            <w:pPr>
+              <w:widowControl/>
+              <w:spacing w:line="240" w:lineRule="auto"/>
+              <w:rPr>
+                <w:rFonts w:ascii="Arial" w:hAnsi="Arial" w:cs="Arial"/>
+                <w:color w:val="4BACC6" w:themeColor="accent5"/>
+                <w:lang w:eastAsia="ja-JP"/>
+              </w:rPr>
+            </w:pPr>
+          </w:p>
+        </w:tc>
+        <w:tc>
+          <w:tcPr>
+            <w:tcW w:w="1134" w:type="dxa"/>
+            <w:noWrap/>
+          </w:tcPr>
+          <w:p>
+            <w:r>
+              <w:rPr>
+                <w:rFonts w:ascii="Arial" w:hAnsi="Arial" w:cs="Arial"/>
+                <w:lang w:eastAsia="ja-JP"/>
+              </w:rPr>
+              <w:t>Valter Vasconcelos / Edson Dias</w:t>
+            </w:r>
+          </w:p>
+        </w:tc>
+        <w:tc>
+          <w:tcPr>
+            <w:tcW w:w="850" w:type="dxa"/>
+            <w:noWrap/>
+            <w:vAlign w:val="bottom"/>
+          </w:tcPr>
+          <w:p>
+            <w:pPr>
+              <w:widowControl/>
+              <w:spacing w:line="240" w:lineRule="auto"/>
+              <w:jc w:val="center"/>
+              <w:rPr>
+                <w:rFonts w:ascii="Arial" w:hAnsi="Arial" w:cs="Arial"/>
+                <w:lang w:eastAsia="ja-JP"/>
+              </w:rPr>
+            </w:pPr>
+            <w:r>
+              <w:rPr>
+                <w:rFonts w:ascii="Arial" w:hAnsi="Arial" w:cs="Arial"/>
+                <w:lang w:eastAsia="ja-JP"/>
+              </w:rPr>
+              <w:t>0.10</w:t>
+            </w:r>
+          </w:p>
+        </w:tc>
+        <w:tc>
+          <w:tcPr>
+            <w:tcW w:w="709" w:type="dxa"/>
+            <w:noWrap/>
+            <w:vAlign w:val="bottom"/>
+          </w:tcPr>
+          <w:p>
+            <w:pPr>
+              <w:widowControl/>
+              <w:spacing w:line="240" w:lineRule="auto"/>
+              <w:jc w:val="center"/>
+              <w:rPr>
+                <w:rFonts w:ascii="Arial" w:hAnsi="Arial" w:cs="Arial"/>
+                <w:lang w:eastAsia="ja-JP"/>
+              </w:rPr>
+            </w:pPr>
+            <w:r>
+              <w:rPr>
+                <w:rFonts w:ascii="Arial" w:hAnsi="Arial" w:cs="Arial"/>
+                <w:lang w:eastAsia="ja-JP"/>
+              </w:rPr>
+              <w:t>0.10</w:t>
+            </w:r>
+          </w:p>
+        </w:tc>
+      </w:tr>
+      <w:tr>
+        <w:trPr>
+          <w:trHeight w:val="255"/>
+        </w:trPr>
+        <w:tc>
+          <w:tcPr>
+            <w:tcW w:w="1530" w:type="dxa"/>
+            <w:noWrap/>
+            <w:vAlign w:val="bottom"/>
+          </w:tcPr>
+          <w:p>
+            <w:pPr>
+              <w:rPr>
+                <w:rFonts w:ascii="Arial" w:hAnsi="Arial" w:cs="Arial"/>
+              </w:rPr>
+            </w:pPr>
+            <w:r>
+              <w:rPr>
+                <w:rFonts w:ascii="Arial" w:hAnsi="Arial" w:cs="Arial"/>
+              </w:rPr>
+              <w:t>Criar Planilha de Caso de Teste Alterar Senha Gerência</w:t>
+            </w:r>
+          </w:p>
+        </w:tc>
+        <w:tc>
+          <w:tcPr>
+            <w:tcW w:w="880" w:type="dxa"/>
+            <w:noWrap/>
+            <w:vAlign w:val="bottom"/>
+          </w:tcPr>
+          <w:p>
+            <w:pPr>
+              <w:widowControl/>
+              <w:spacing w:line="240" w:lineRule="auto"/>
+              <w:rPr>
+                <w:rFonts w:ascii="Arial" w:hAnsi="Arial" w:cs="Arial"/>
+                <w:lang w:eastAsia="ja-JP"/>
+              </w:rPr>
+            </w:pPr>
+            <w:r>
+              <w:rPr>
+                <w:rFonts w:ascii="Arial" w:hAnsi="Arial" w:cs="Arial"/>
+                <w:lang w:eastAsia="ja-JP"/>
+              </w:rPr>
+              <w:t>Média</w:t>
+            </w:r>
+          </w:p>
+        </w:tc>
+        <w:tc>
+          <w:tcPr>
+            <w:tcW w:w="709" w:type="dxa"/>
+            <w:noWrap/>
+            <w:vAlign w:val="bottom"/>
+          </w:tcPr>
+          <w:p>
+            <w:pPr>
+              <w:widowControl/>
+              <w:spacing w:line="240" w:lineRule="auto"/>
+              <w:rPr>
+                <w:rFonts w:ascii="Arial" w:hAnsi="Arial" w:cs="Arial"/>
+                <w:lang w:eastAsia="ja-JP"/>
+              </w:rPr>
+            </w:pPr>
+          </w:p>
+        </w:tc>
+        <w:tc>
+          <w:tcPr>
+            <w:tcW w:w="1276" w:type="dxa"/>
+            <w:noWrap/>
+          </w:tcPr>
+          <w:p>
+            <w:r>
+              <w:rPr>
+                <w:rFonts w:ascii="Arial" w:hAnsi="Arial" w:cs="Arial"/>
+                <w:lang w:eastAsia="ja-JP"/>
+              </w:rPr>
+              <w:t>Completo</w:t>
+            </w:r>
+          </w:p>
+        </w:tc>
+        <w:tc>
+          <w:tcPr>
+            <w:tcW w:w="1276" w:type="dxa"/>
+            <w:noWrap/>
+            <w:vAlign w:val="bottom"/>
+          </w:tcPr>
+          <w:p>
+            <w:pPr>
+              <w:rPr>
+                <w:rFonts w:ascii="Arial" w:hAnsi="Arial" w:cs="Arial"/>
+              </w:rPr>
+            </w:pPr>
+            <w:hyperlink r:id="rId25" w:history="1">
+              <w:r>
+                <w:rPr>
+                  <w:rStyle w:val="Hyperlink"/>
+                  <w:rFonts w:ascii="Arial" w:hAnsi="Arial" w:cs="Arial"/>
+                </w:rPr>
+                <w:t>https://github.com/valtervasconcelos/Projeto_de_Software_1</w:t>
+              </w:r>
+            </w:hyperlink>
+          </w:p>
+        </w:tc>
+        <w:tc>
+          <w:tcPr>
+            <w:tcW w:w="851" w:type="dxa"/>
+            <w:noWrap/>
+            <w:vAlign w:val="bottom"/>
+          </w:tcPr>
+          <w:p>
+            <w:pPr>
+              <w:widowControl/>
+              <w:spacing w:line="240" w:lineRule="auto"/>
+              <w:rPr>
+                <w:rFonts w:ascii="Arial" w:hAnsi="Arial" w:cs="Arial"/>
+                <w:lang w:eastAsia="ja-JP"/>
+              </w:rPr>
+            </w:pPr>
+          </w:p>
+        </w:tc>
+        <w:tc>
+          <w:tcPr>
+            <w:tcW w:w="1134" w:type="dxa"/>
+            <w:noWrap/>
+          </w:tcPr>
+          <w:p>
+            <w:r>
+              <w:rPr>
+                <w:rFonts w:ascii="Arial" w:hAnsi="Arial" w:cs="Arial"/>
+                <w:lang w:eastAsia="ja-JP"/>
+              </w:rPr>
+              <w:t>Valter Vasconcelos / Edson Dias</w:t>
+            </w:r>
+          </w:p>
+        </w:tc>
+        <w:tc>
+          <w:tcPr>
+            <w:tcW w:w="850" w:type="dxa"/>
+            <w:noWrap/>
+            <w:vAlign w:val="bottom"/>
+          </w:tcPr>
+          <w:p>
+            <w:pPr>
+              <w:widowControl/>
+              <w:spacing w:line="240" w:lineRule="auto"/>
+              <w:jc w:val="center"/>
+              <w:rPr>
+                <w:rFonts w:ascii="Arial" w:hAnsi="Arial" w:cs="Arial"/>
+                <w:lang w:eastAsia="ja-JP"/>
+              </w:rPr>
+            </w:pPr>
+            <w:r>
+              <w:rPr>
+                <w:rFonts w:ascii="Arial" w:hAnsi="Arial" w:cs="Arial"/>
+                <w:lang w:eastAsia="ja-JP"/>
+              </w:rPr>
+              <w:t>0.15</w:t>
+            </w:r>
+          </w:p>
+        </w:tc>
+        <w:tc>
+          <w:tcPr>
+            <w:tcW w:w="709" w:type="dxa"/>
+            <w:noWrap/>
+            <w:vAlign w:val="bottom"/>
+          </w:tcPr>
+          <w:p>
+            <w:pPr>
+              <w:widowControl/>
+              <w:spacing w:line="240" w:lineRule="auto"/>
+              <w:jc w:val="center"/>
+              <w:rPr>
+                <w:rFonts w:ascii="Arial" w:hAnsi="Arial" w:cs="Arial"/>
+                <w:lang w:eastAsia="ja-JP"/>
+              </w:rPr>
+            </w:pPr>
+            <w:r>
+              <w:rPr>
+                <w:rFonts w:ascii="Arial" w:hAnsi="Arial" w:cs="Arial"/>
+                <w:lang w:eastAsia="ja-JP"/>
+              </w:rPr>
+              <w:t>0.15</w:t>
+            </w:r>
+          </w:p>
+        </w:tc>
+      </w:tr>
+      <w:tr>
+        <w:trPr>
+          <w:trHeight w:val="255"/>
+        </w:trPr>
+        <w:tc>
+          <w:tcPr>
+            <w:tcW w:w="1530" w:type="dxa"/>
+            <w:noWrap/>
+            <w:vAlign w:val="bottom"/>
+          </w:tcPr>
+          <w:p>
+            <w:pPr>
+              <w:rPr>
+                <w:rFonts w:ascii="Arial" w:hAnsi="Arial" w:cs="Arial"/>
+              </w:rPr>
+            </w:pPr>
+            <w:r>
+              <w:rPr>
+                <w:rFonts w:ascii="Arial" w:hAnsi="Arial" w:cs="Arial"/>
+              </w:rPr>
+              <w:t>Criar Planilha de Caso de Teste Incluir Cliente</w:t>
+            </w:r>
+          </w:p>
+        </w:tc>
+        <w:tc>
+          <w:tcPr>
+            <w:tcW w:w="880" w:type="dxa"/>
+            <w:noWrap/>
+            <w:vAlign w:val="bottom"/>
+          </w:tcPr>
+          <w:p>
+            <w:pPr>
+              <w:widowControl/>
+              <w:spacing w:line="240" w:lineRule="auto"/>
+              <w:rPr>
+                <w:rFonts w:ascii="Arial" w:hAnsi="Arial" w:cs="Arial"/>
+                <w:lang w:eastAsia="ja-JP"/>
+              </w:rPr>
+            </w:pPr>
+            <w:r>
+              <w:rPr>
+                <w:rFonts w:ascii="Arial" w:hAnsi="Arial" w:cs="Arial"/>
+                <w:lang w:eastAsia="ja-JP"/>
+              </w:rPr>
+              <w:t>Média</w:t>
+            </w:r>
+          </w:p>
+        </w:tc>
+        <w:tc>
+          <w:tcPr>
+            <w:tcW w:w="709" w:type="dxa"/>
+            <w:noWrap/>
+            <w:vAlign w:val="bottom"/>
+          </w:tcPr>
+          <w:p>
+            <w:pPr>
+              <w:widowControl/>
+              <w:spacing w:line="240" w:lineRule="auto"/>
+              <w:rPr>
+                <w:rFonts w:ascii="Arial" w:hAnsi="Arial" w:cs="Arial"/>
+                <w:lang w:eastAsia="ja-JP"/>
+              </w:rPr>
+            </w:pPr>
+          </w:p>
+        </w:tc>
+        <w:tc>
+          <w:tcPr>
+            <w:tcW w:w="1276" w:type="dxa"/>
+            <w:noWrap/>
+          </w:tcPr>
+          <w:p>
+            <w:r>
+              <w:rPr>
+                <w:rFonts w:ascii="Arial" w:hAnsi="Arial" w:cs="Arial"/>
+                <w:lang w:eastAsia="ja-JP"/>
+              </w:rPr>
+              <w:t>C</w:t>
+            </w:r>
+            <w:r>
+              <w:rPr>
+                <w:rFonts w:ascii="Arial" w:hAnsi="Arial" w:cs="Arial"/>
+                <w:lang w:eastAsia="ja-JP"/>
+              </w:rPr>
+              <w:t>ompleto</w:t>
+            </w:r>
+          </w:p>
+        </w:tc>
+        <w:tc>
+          <w:tcPr>
+            <w:tcW w:w="1276" w:type="dxa"/>
+            <w:noWrap/>
+            <w:vAlign w:val="bottom"/>
+          </w:tcPr>
+          <w:p>
+            <w:pPr>
+              <w:rPr>
+                <w:rFonts w:ascii="Arial" w:hAnsi="Arial" w:cs="Arial"/>
+              </w:rPr>
+            </w:pPr>
+            <w:hyperlink r:id="rId26" w:history="1">
+              <w:r>
+                <w:rPr>
+                  <w:rStyle w:val="Hyperlink"/>
+                  <w:rFonts w:ascii="Arial" w:hAnsi="Arial" w:cs="Arial"/>
+                </w:rPr>
+                <w:t>https://github.com/valtervasconcelos/Projeto_de_Software_1</w:t>
+              </w:r>
+            </w:hyperlink>
+          </w:p>
+        </w:tc>
+        <w:tc>
+          <w:tcPr>
+            <w:tcW w:w="851" w:type="dxa"/>
+            <w:noWrap/>
+            <w:vAlign w:val="bottom"/>
+          </w:tcPr>
+          <w:p>
+            <w:pPr>
+              <w:widowControl/>
+              <w:spacing w:line="240" w:lineRule="auto"/>
+              <w:rPr>
+                <w:rFonts w:ascii="Arial" w:hAnsi="Arial" w:cs="Arial"/>
+                <w:lang w:eastAsia="ja-JP"/>
+              </w:rPr>
+            </w:pPr>
+          </w:p>
+        </w:tc>
+        <w:tc>
+          <w:tcPr>
+            <w:tcW w:w="1134" w:type="dxa"/>
+            <w:noWrap/>
+          </w:tcPr>
+          <w:p>
+            <w:r>
+              <w:rPr>
+                <w:rFonts w:ascii="Arial" w:hAnsi="Arial" w:cs="Arial"/>
+                <w:lang w:eastAsia="ja-JP"/>
+              </w:rPr>
+              <w:t>Valter Vasconcelos / Edson Dias</w:t>
+            </w:r>
+          </w:p>
+        </w:tc>
+        <w:tc>
+          <w:tcPr>
+            <w:tcW w:w="850" w:type="dxa"/>
+            <w:noWrap/>
+            <w:vAlign w:val="bottom"/>
+          </w:tcPr>
+          <w:p>
+            <w:pPr>
+              <w:widowControl/>
+              <w:spacing w:line="240" w:lineRule="auto"/>
+              <w:jc w:val="center"/>
+              <w:rPr>
+                <w:rFonts w:ascii="Arial" w:hAnsi="Arial" w:cs="Arial"/>
+                <w:lang w:eastAsia="ja-JP"/>
+              </w:rPr>
+            </w:pPr>
+            <w:r>
+              <w:rPr>
+                <w:rFonts w:ascii="Arial" w:hAnsi="Arial" w:cs="Arial"/>
+                <w:lang w:eastAsia="ja-JP"/>
+              </w:rPr>
+              <w:t>0.15</w:t>
+            </w:r>
+          </w:p>
+        </w:tc>
+        <w:tc>
+          <w:tcPr>
+            <w:tcW w:w="709" w:type="dxa"/>
+            <w:noWrap/>
+            <w:vAlign w:val="bottom"/>
+          </w:tcPr>
+          <w:p>
+            <w:pPr>
+              <w:widowControl/>
+              <w:spacing w:line="240" w:lineRule="auto"/>
+              <w:jc w:val="center"/>
+              <w:rPr>
+                <w:rFonts w:ascii="Arial" w:hAnsi="Arial" w:cs="Arial"/>
+                <w:lang w:eastAsia="ja-JP"/>
+              </w:rPr>
+            </w:pPr>
+            <w:r>
+              <w:rPr>
+                <w:rFonts w:ascii="Arial" w:hAnsi="Arial" w:cs="Arial"/>
+                <w:lang w:eastAsia="ja-JP"/>
+              </w:rPr>
+              <w:t>0.15</w:t>
+            </w:r>
+          </w:p>
+        </w:tc>
+      </w:tr>
+      <w:tr>
+        <w:trPr>
+          <w:trHeight w:val="255"/>
+        </w:trPr>
+        <w:tc>
+          <w:tcPr>
+            <w:tcW w:w="1530" w:type="dxa"/>
+            <w:noWrap/>
+            <w:vAlign w:val="bottom"/>
+          </w:tcPr>
+          <w:p>
+            <w:pPr>
+              <w:rPr>
+                <w:rFonts w:ascii="Arial" w:hAnsi="Arial" w:cs="Arial"/>
+              </w:rPr>
+            </w:pPr>
+            <w:r>
+              <w:rPr>
+                <w:rFonts w:ascii="Arial" w:hAnsi="Arial" w:cs="Arial"/>
+              </w:rPr>
+              <w:t>Criar Planilha de Caso de Teste Incluir Usuário</w:t>
+            </w:r>
+          </w:p>
+        </w:tc>
+        <w:tc>
+          <w:tcPr>
+            <w:tcW w:w="880" w:type="dxa"/>
+            <w:noWrap/>
+            <w:vAlign w:val="bottom"/>
+          </w:tcPr>
+          <w:p>
+            <w:pPr>
+              <w:widowControl/>
+              <w:spacing w:line="240" w:lineRule="auto"/>
+              <w:rPr>
+                <w:rFonts w:ascii="Arial" w:hAnsi="Arial" w:cs="Arial"/>
+                <w:lang w:eastAsia="ja-JP"/>
+              </w:rPr>
+            </w:pPr>
+            <w:r>
+              <w:rPr>
+                <w:rFonts w:ascii="Arial" w:hAnsi="Arial" w:cs="Arial"/>
+                <w:lang w:eastAsia="ja-JP"/>
+              </w:rPr>
+              <w:t>Média</w:t>
+            </w:r>
+          </w:p>
+        </w:tc>
+        <w:tc>
+          <w:tcPr>
+            <w:tcW w:w="709" w:type="dxa"/>
+            <w:noWrap/>
+            <w:vAlign w:val="bottom"/>
+          </w:tcPr>
+          <w:p>
+            <w:pPr>
+              <w:widowControl/>
+              <w:spacing w:line="240" w:lineRule="auto"/>
+              <w:rPr>
+                <w:rFonts w:ascii="Arial" w:hAnsi="Arial" w:cs="Arial"/>
+                <w:lang w:eastAsia="ja-JP"/>
+              </w:rPr>
+            </w:pPr>
+          </w:p>
+        </w:tc>
+        <w:tc>
+          <w:tcPr>
+            <w:tcW w:w="1276" w:type="dxa"/>
+            <w:noWrap/>
+          </w:tcPr>
+          <w:p>
+            <w:r>
+              <w:rPr>
+                <w:rFonts w:ascii="Arial" w:hAnsi="Arial" w:cs="Arial"/>
+                <w:lang w:eastAsia="ja-JP"/>
+              </w:rPr>
+              <w:t>Incompleto</w:t>
+            </w:r>
+          </w:p>
+        </w:tc>
+        <w:tc>
+          <w:tcPr>
+            <w:tcW w:w="1276" w:type="dxa"/>
+            <w:noWrap/>
+            <w:vAlign w:val="bottom"/>
+          </w:tcPr>
+          <w:p>
+            <w:pPr>
+              <w:rPr>
+                <w:rFonts w:ascii="Arial" w:hAnsi="Arial" w:cs="Arial"/>
+              </w:rPr>
+            </w:pPr>
+            <w:hyperlink r:id="rId27" w:history="1">
+              <w:r>
+                <w:rPr>
+                  <w:rStyle w:val="Hyperlink"/>
+                  <w:rFonts w:ascii="Arial" w:hAnsi="Arial" w:cs="Arial"/>
+                </w:rPr>
+                <w:t>https://github.com/valtervasconcelos/Projeto_de_Software_1</w:t>
+              </w:r>
+            </w:hyperlink>
+          </w:p>
+        </w:tc>
+        <w:tc>
+          <w:tcPr>
+            <w:tcW w:w="851" w:type="dxa"/>
+            <w:noWrap/>
+            <w:vAlign w:val="bottom"/>
+          </w:tcPr>
+          <w:p>
+            <w:pPr>
+              <w:widowControl/>
+              <w:spacing w:line="240" w:lineRule="auto"/>
+              <w:rPr>
+                <w:rFonts w:ascii="Arial" w:hAnsi="Arial" w:cs="Arial"/>
+                <w:lang w:eastAsia="ja-JP"/>
+              </w:rPr>
+            </w:pPr>
+          </w:p>
+        </w:tc>
+        <w:tc>
+          <w:tcPr>
+            <w:tcW w:w="1134" w:type="dxa"/>
+            <w:noWrap/>
+          </w:tcPr>
+          <w:p>
+            <w:r>
+              <w:rPr>
+                <w:rFonts w:ascii="Arial" w:hAnsi="Arial" w:cs="Arial"/>
+                <w:lang w:eastAsia="ja-JP"/>
+              </w:rPr>
+              <w:t>Valter Vasconcelos / Edson Dias</w:t>
+            </w:r>
+          </w:p>
+        </w:tc>
+        <w:tc>
+          <w:tcPr>
+            <w:tcW w:w="850" w:type="dxa"/>
+            <w:noWrap/>
+            <w:vAlign w:val="bottom"/>
+          </w:tcPr>
+          <w:p>
+            <w:pPr>
+              <w:widowControl/>
+              <w:spacing w:line="240" w:lineRule="auto"/>
+              <w:jc w:val="center"/>
+              <w:rPr>
+                <w:rFonts w:ascii="Arial" w:hAnsi="Arial" w:cs="Arial"/>
+                <w:lang w:eastAsia="ja-JP"/>
+              </w:rPr>
+            </w:pPr>
+            <w:r>
+              <w:rPr>
+                <w:rFonts w:ascii="Arial" w:hAnsi="Arial" w:cs="Arial"/>
+                <w:lang w:eastAsia="ja-JP"/>
+              </w:rPr>
+              <w:t>0.15</w:t>
+            </w:r>
+          </w:p>
+        </w:tc>
+        <w:tc>
+          <w:tcPr>
+            <w:tcW w:w="709" w:type="dxa"/>
+            <w:noWrap/>
+            <w:vAlign w:val="bottom"/>
+          </w:tcPr>
+          <w:p>
+            <w:pPr>
+              <w:widowControl/>
+              <w:spacing w:line="240" w:lineRule="auto"/>
+              <w:jc w:val="center"/>
+              <w:rPr>
+                <w:rFonts w:ascii="Arial" w:hAnsi="Arial" w:cs="Arial"/>
+                <w:lang w:eastAsia="ja-JP"/>
+              </w:rPr>
+            </w:pPr>
+            <w:r>
+              <w:rPr>
+                <w:rFonts w:ascii="Arial" w:hAnsi="Arial" w:cs="Arial"/>
+                <w:lang w:eastAsia="ja-JP"/>
+              </w:rPr>
+              <w:t>0.15</w:t>
+            </w:r>
+          </w:p>
+        </w:tc>
+      </w:tr>
+      <w:tr>
+        <w:trPr>
+          <w:trHeight w:val="255"/>
+        </w:trPr>
+        <w:tc>
+          <w:tcPr>
+            <w:tcW w:w="1530" w:type="dxa"/>
+            <w:noWrap/>
+            <w:vAlign w:val="bottom"/>
+          </w:tcPr>
+          <w:p>
+            <w:pPr>
+              <w:rPr>
+                <w:rFonts w:ascii="Arial" w:hAnsi="Arial" w:cs="Arial"/>
+              </w:rPr>
+            </w:pPr>
+            <w:r>
+              <w:rPr>
+                <w:rFonts w:ascii="Arial" w:hAnsi="Arial" w:cs="Arial"/>
+              </w:rPr>
+              <w:t>Criar Planilha de Caso de Teste Incluir Motorista</w:t>
+            </w:r>
+          </w:p>
+        </w:tc>
+        <w:tc>
+          <w:tcPr>
+            <w:tcW w:w="880" w:type="dxa"/>
+            <w:noWrap/>
+            <w:vAlign w:val="bottom"/>
+          </w:tcPr>
+          <w:p>
+            <w:pPr>
+              <w:widowControl/>
+              <w:spacing w:line="240" w:lineRule="auto"/>
+              <w:rPr>
+                <w:rFonts w:ascii="Arial" w:hAnsi="Arial" w:cs="Arial"/>
+                <w:lang w:eastAsia="ja-JP"/>
+              </w:rPr>
+            </w:pPr>
+            <w:r>
+              <w:rPr>
+                <w:rFonts w:ascii="Arial" w:hAnsi="Arial" w:cs="Arial"/>
+                <w:lang w:eastAsia="ja-JP"/>
+              </w:rPr>
+              <w:t>Média</w:t>
+            </w:r>
+          </w:p>
+        </w:tc>
+        <w:tc>
+          <w:tcPr>
+            <w:tcW w:w="709" w:type="dxa"/>
+            <w:noWrap/>
+            <w:vAlign w:val="bottom"/>
+          </w:tcPr>
+          <w:p>
+            <w:pPr>
+              <w:widowControl/>
+              <w:spacing w:line="240" w:lineRule="auto"/>
+              <w:rPr>
+                <w:rFonts w:ascii="Arial" w:hAnsi="Arial" w:cs="Arial"/>
+                <w:lang w:eastAsia="ja-JP"/>
+              </w:rPr>
+            </w:pPr>
+          </w:p>
+        </w:tc>
+        <w:tc>
+          <w:tcPr>
+            <w:tcW w:w="1276" w:type="dxa"/>
+            <w:noWrap/>
+          </w:tcPr>
+          <w:p>
+            <w:r>
+              <w:rPr>
+                <w:rFonts w:ascii="Arial" w:hAnsi="Arial" w:cs="Arial"/>
+                <w:lang w:eastAsia="ja-JP"/>
+              </w:rPr>
+              <w:t>Incompleto</w:t>
+            </w:r>
+          </w:p>
+        </w:tc>
+        <w:tc>
+          <w:tcPr>
+            <w:tcW w:w="1276" w:type="dxa"/>
+            <w:noWrap/>
+            <w:vAlign w:val="bottom"/>
+          </w:tcPr>
+          <w:p>
+            <w:pPr>
+              <w:rPr>
+                <w:rFonts w:ascii="Arial" w:hAnsi="Arial" w:cs="Arial"/>
+              </w:rPr>
+            </w:pPr>
+            <w:hyperlink r:id="rId28" w:history="1">
+              <w:r>
+                <w:rPr>
+                  <w:rStyle w:val="Hyperlink"/>
+                  <w:rFonts w:ascii="Arial" w:hAnsi="Arial" w:cs="Arial"/>
+                </w:rPr>
+                <w:t>https://github.com/valtervasconcelos/Projeto_de_Software_1</w:t>
+              </w:r>
+            </w:hyperlink>
+          </w:p>
+        </w:tc>
+        <w:tc>
+          <w:tcPr>
+            <w:tcW w:w="851" w:type="dxa"/>
+            <w:noWrap/>
+            <w:vAlign w:val="bottom"/>
+          </w:tcPr>
+          <w:p>
+            <w:pPr>
+              <w:widowControl/>
+              <w:spacing w:line="240" w:lineRule="auto"/>
+              <w:rPr>
+                <w:rFonts w:ascii="Arial" w:hAnsi="Arial" w:cs="Arial"/>
+                <w:lang w:eastAsia="ja-JP"/>
+              </w:rPr>
+            </w:pPr>
+          </w:p>
+        </w:tc>
+        <w:tc>
+          <w:tcPr>
+            <w:tcW w:w="1134" w:type="dxa"/>
+            <w:noWrap/>
+          </w:tcPr>
+          <w:p>
+            <w:r>
+              <w:rPr>
+                <w:rFonts w:ascii="Arial" w:hAnsi="Arial" w:cs="Arial"/>
+                <w:lang w:eastAsia="ja-JP"/>
+              </w:rPr>
+              <w:t>Valter Vasconcelos / Edson Dias</w:t>
+            </w:r>
+          </w:p>
+        </w:tc>
+        <w:tc>
+          <w:tcPr>
+            <w:tcW w:w="850" w:type="dxa"/>
+            <w:noWrap/>
+            <w:vAlign w:val="bottom"/>
+          </w:tcPr>
+          <w:p>
+            <w:pPr>
+              <w:widowControl/>
+              <w:spacing w:line="240" w:lineRule="auto"/>
+              <w:jc w:val="center"/>
+              <w:rPr>
+                <w:rFonts w:ascii="Arial" w:hAnsi="Arial" w:cs="Arial"/>
+                <w:lang w:eastAsia="ja-JP"/>
+              </w:rPr>
+            </w:pPr>
+            <w:r>
+              <w:rPr>
+                <w:rFonts w:ascii="Arial" w:hAnsi="Arial" w:cs="Arial"/>
+                <w:lang w:eastAsia="ja-JP"/>
+              </w:rPr>
+              <w:t>0.15</w:t>
+            </w:r>
+          </w:p>
+        </w:tc>
+        <w:tc>
+          <w:tcPr>
+            <w:tcW w:w="709" w:type="dxa"/>
+            <w:noWrap/>
+            <w:vAlign w:val="bottom"/>
+          </w:tcPr>
+          <w:p>
+            <w:pPr>
+              <w:widowControl/>
+              <w:spacing w:line="240" w:lineRule="auto"/>
+              <w:jc w:val="center"/>
+              <w:rPr>
+                <w:rFonts w:ascii="Arial" w:hAnsi="Arial" w:cs="Arial"/>
+                <w:lang w:eastAsia="ja-JP"/>
+              </w:rPr>
+            </w:pPr>
+            <w:r>
+              <w:rPr>
+                <w:rFonts w:ascii="Arial" w:hAnsi="Arial" w:cs="Arial"/>
+                <w:lang w:eastAsia="ja-JP"/>
+              </w:rPr>
+              <w:t>0.15</w:t>
+            </w:r>
+          </w:p>
+        </w:tc>
+      </w:tr>
+      <w:tr>
+        <w:trPr>
+          <w:trHeight w:val="255"/>
+        </w:trPr>
+        <w:tc>
+          <w:tcPr>
+            <w:tcW w:w="1530" w:type="dxa"/>
+            <w:noWrap/>
+            <w:vAlign w:val="bottom"/>
+          </w:tcPr>
+          <w:p>
+            <w:pPr>
+              <w:rPr>
+                <w:rFonts w:ascii="Arial" w:hAnsi="Arial" w:cs="Arial"/>
+              </w:rPr>
+            </w:pPr>
+            <w:r>
+              <w:rPr>
+                <w:rFonts w:ascii="Arial" w:hAnsi="Arial" w:cs="Arial"/>
+              </w:rPr>
+              <w:t>Criar Planilha de Caso de Teste Incluir Veículo</w:t>
+            </w:r>
+          </w:p>
+        </w:tc>
+        <w:tc>
+          <w:tcPr>
+            <w:tcW w:w="880" w:type="dxa"/>
+            <w:noWrap/>
+            <w:vAlign w:val="bottom"/>
+          </w:tcPr>
+          <w:p>
+            <w:pPr>
+              <w:widowControl/>
+              <w:spacing w:line="240" w:lineRule="auto"/>
+              <w:rPr>
+                <w:rFonts w:ascii="Arial" w:hAnsi="Arial" w:cs="Arial"/>
+                <w:lang w:eastAsia="ja-JP"/>
+              </w:rPr>
+            </w:pPr>
+            <w:r>
+              <w:rPr>
+                <w:rFonts w:ascii="Arial" w:hAnsi="Arial" w:cs="Arial"/>
+                <w:lang w:eastAsia="ja-JP"/>
+              </w:rPr>
+              <w:t>Média</w:t>
+            </w:r>
+          </w:p>
+        </w:tc>
+        <w:tc>
+          <w:tcPr>
+            <w:tcW w:w="709" w:type="dxa"/>
+            <w:noWrap/>
+            <w:vAlign w:val="bottom"/>
+          </w:tcPr>
+          <w:p>
+            <w:pPr>
+              <w:widowControl/>
+              <w:spacing w:line="240" w:lineRule="auto"/>
+              <w:rPr>
+                <w:rFonts w:ascii="Arial" w:hAnsi="Arial" w:cs="Arial"/>
+                <w:lang w:eastAsia="ja-JP"/>
+              </w:rPr>
+            </w:pPr>
+          </w:p>
+        </w:tc>
+        <w:tc>
+          <w:tcPr>
+            <w:tcW w:w="1276" w:type="dxa"/>
+            <w:noWrap/>
+          </w:tcPr>
+          <w:p>
+            <w:r>
+              <w:rPr>
+                <w:rFonts w:ascii="Arial" w:hAnsi="Arial" w:cs="Arial"/>
+                <w:lang w:eastAsia="ja-JP"/>
+              </w:rPr>
+              <w:t>Incompleto</w:t>
+            </w:r>
+          </w:p>
+        </w:tc>
+        <w:tc>
+          <w:tcPr>
+            <w:tcW w:w="1276" w:type="dxa"/>
+            <w:noWrap/>
+            <w:vAlign w:val="bottom"/>
+          </w:tcPr>
+          <w:p>
+            <w:pPr>
+              <w:rPr>
+                <w:rFonts w:ascii="Arial" w:hAnsi="Arial" w:cs="Arial"/>
+              </w:rPr>
+            </w:pPr>
+            <w:hyperlink r:id="rId29" w:history="1">
+              <w:r>
+                <w:rPr>
+                  <w:rStyle w:val="Hyperlink"/>
+                  <w:rFonts w:ascii="Arial" w:hAnsi="Arial" w:cs="Arial"/>
+                </w:rPr>
+                <w:t>https://github.com/valtervasconcelos/Projeto_de_Software_1</w:t>
+              </w:r>
+            </w:hyperlink>
+          </w:p>
+        </w:tc>
+        <w:tc>
+          <w:tcPr>
+            <w:tcW w:w="851" w:type="dxa"/>
+            <w:noWrap/>
+            <w:vAlign w:val="bottom"/>
+          </w:tcPr>
+          <w:p>
+            <w:pPr>
+              <w:widowControl/>
+              <w:spacing w:line="240" w:lineRule="auto"/>
+              <w:rPr>
+                <w:rFonts w:ascii="Arial" w:hAnsi="Arial" w:cs="Arial"/>
+                <w:lang w:eastAsia="ja-JP"/>
+              </w:rPr>
+            </w:pPr>
+          </w:p>
+        </w:tc>
+        <w:tc>
+          <w:tcPr>
+            <w:tcW w:w="1134" w:type="dxa"/>
+            <w:noWrap/>
+          </w:tcPr>
+          <w:p>
+            <w:r>
+              <w:rPr>
+                <w:rFonts w:ascii="Arial" w:hAnsi="Arial" w:cs="Arial"/>
+                <w:lang w:eastAsia="ja-JP"/>
+              </w:rPr>
+              <w:t>Valter Vasconcelos / Edson Dias</w:t>
+            </w:r>
+          </w:p>
+        </w:tc>
+        <w:tc>
+          <w:tcPr>
+            <w:tcW w:w="850" w:type="dxa"/>
+            <w:noWrap/>
+            <w:vAlign w:val="bottom"/>
+          </w:tcPr>
+          <w:p>
+            <w:pPr>
+              <w:widowControl/>
+              <w:spacing w:line="240" w:lineRule="auto"/>
+              <w:jc w:val="center"/>
+              <w:rPr>
+                <w:rFonts w:ascii="Arial" w:hAnsi="Arial" w:cs="Arial"/>
+                <w:lang w:eastAsia="ja-JP"/>
+              </w:rPr>
+            </w:pPr>
+            <w:r>
+              <w:rPr>
+                <w:rFonts w:ascii="Arial" w:hAnsi="Arial" w:cs="Arial"/>
+                <w:lang w:eastAsia="ja-JP"/>
+              </w:rPr>
+              <w:t>0.15</w:t>
+            </w:r>
+          </w:p>
+        </w:tc>
+        <w:tc>
+          <w:tcPr>
+            <w:tcW w:w="709" w:type="dxa"/>
+            <w:noWrap/>
+            <w:vAlign w:val="bottom"/>
+          </w:tcPr>
+          <w:p>
+            <w:pPr>
+              <w:widowControl/>
+              <w:spacing w:line="240" w:lineRule="auto"/>
+              <w:jc w:val="center"/>
+              <w:rPr>
+                <w:rFonts w:ascii="Arial" w:hAnsi="Arial" w:cs="Arial"/>
+                <w:lang w:eastAsia="ja-JP"/>
+              </w:rPr>
+            </w:pPr>
+            <w:r>
+              <w:rPr>
+                <w:rFonts w:ascii="Arial" w:hAnsi="Arial" w:cs="Arial"/>
+                <w:lang w:eastAsia="ja-JP"/>
+              </w:rPr>
+              <w:t>0.15</w:t>
+            </w:r>
+          </w:p>
+        </w:tc>
+      </w:tr>
+      <w:tr>
+        <w:trPr>
+          <w:trHeight w:val="255"/>
+        </w:trPr>
+        <w:tc>
+          <w:tcPr>
+            <w:tcW w:w="1530" w:type="dxa"/>
+            <w:noWrap/>
+            <w:vAlign w:val="bottom"/>
+          </w:tcPr>
+          <w:p>
+            <w:pPr>
+              <w:rPr>
+                <w:rFonts w:ascii="Arial" w:hAnsi="Arial" w:cs="Arial"/>
+              </w:rPr>
+            </w:pPr>
+            <w:r>
+              <w:rPr>
+                <w:rFonts w:ascii="Arial" w:hAnsi="Arial" w:cs="Arial"/>
+              </w:rPr>
+              <w:t>Criar Planilha de Caso de Teste Incluir Veículo Instalado</w:t>
+            </w:r>
+          </w:p>
+        </w:tc>
+        <w:tc>
+          <w:tcPr>
+            <w:tcW w:w="880" w:type="dxa"/>
+            <w:noWrap/>
+            <w:vAlign w:val="bottom"/>
+          </w:tcPr>
+          <w:p>
+            <w:pPr>
+              <w:widowControl/>
+              <w:spacing w:line="240" w:lineRule="auto"/>
+              <w:rPr>
+                <w:rFonts w:ascii="Arial" w:hAnsi="Arial" w:cs="Arial"/>
+                <w:lang w:eastAsia="ja-JP"/>
+              </w:rPr>
+            </w:pPr>
+            <w:r>
+              <w:rPr>
+                <w:rFonts w:ascii="Arial" w:hAnsi="Arial" w:cs="Arial"/>
+                <w:lang w:eastAsia="ja-JP"/>
+              </w:rPr>
+              <w:t>Média</w:t>
+            </w:r>
+          </w:p>
+        </w:tc>
+        <w:tc>
+          <w:tcPr>
+            <w:tcW w:w="709" w:type="dxa"/>
+            <w:noWrap/>
+            <w:vAlign w:val="bottom"/>
+          </w:tcPr>
+          <w:p>
+            <w:pPr>
+              <w:widowControl/>
+              <w:spacing w:line="240" w:lineRule="auto"/>
+              <w:rPr>
+                <w:rFonts w:ascii="Arial" w:hAnsi="Arial" w:cs="Arial"/>
+                <w:lang w:eastAsia="ja-JP"/>
+              </w:rPr>
+            </w:pPr>
+          </w:p>
+        </w:tc>
+        <w:tc>
+          <w:tcPr>
+            <w:tcW w:w="1276" w:type="dxa"/>
+            <w:noWrap/>
+          </w:tcPr>
+          <w:p>
+            <w:r>
+              <w:rPr>
+                <w:rFonts w:ascii="Arial" w:hAnsi="Arial" w:cs="Arial"/>
+                <w:lang w:eastAsia="ja-JP"/>
+              </w:rPr>
+              <w:t>Incompleto</w:t>
+            </w:r>
+          </w:p>
+        </w:tc>
+        <w:tc>
+          <w:tcPr>
+            <w:tcW w:w="1276" w:type="dxa"/>
+            <w:noWrap/>
+            <w:vAlign w:val="bottom"/>
+          </w:tcPr>
+          <w:p>
+            <w:pPr>
+              <w:rPr>
+                <w:rFonts w:ascii="Arial" w:hAnsi="Arial" w:cs="Arial"/>
+              </w:rPr>
+            </w:pPr>
+            <w:hyperlink r:id="rId30" w:history="1">
+              <w:r>
+                <w:rPr>
+                  <w:rStyle w:val="Hyperlink"/>
+                  <w:rFonts w:ascii="Arial" w:hAnsi="Arial" w:cs="Arial"/>
+                </w:rPr>
+                <w:t>https://github.com/valtervasconcelos/Projeto_de_Software_1</w:t>
+              </w:r>
+            </w:hyperlink>
+          </w:p>
+        </w:tc>
+        <w:tc>
+          <w:tcPr>
+            <w:tcW w:w="851" w:type="dxa"/>
+            <w:noWrap/>
+            <w:vAlign w:val="bottom"/>
+          </w:tcPr>
+          <w:p>
+            <w:pPr>
+              <w:widowControl/>
+              <w:spacing w:line="240" w:lineRule="auto"/>
+              <w:rPr>
+                <w:rFonts w:ascii="Arial" w:hAnsi="Arial" w:cs="Arial"/>
+                <w:lang w:eastAsia="ja-JP"/>
+              </w:rPr>
+            </w:pPr>
+          </w:p>
+        </w:tc>
+        <w:tc>
+          <w:tcPr>
+            <w:tcW w:w="1134" w:type="dxa"/>
+            <w:noWrap/>
+          </w:tcPr>
+          <w:p>
+            <w:r>
+              <w:rPr>
+                <w:rFonts w:ascii="Arial" w:hAnsi="Arial" w:cs="Arial"/>
+                <w:lang w:eastAsia="ja-JP"/>
+              </w:rPr>
+              <w:t>Valter Vasconcelos / Edson Dias</w:t>
+            </w:r>
+          </w:p>
+        </w:tc>
+        <w:tc>
+          <w:tcPr>
+            <w:tcW w:w="850" w:type="dxa"/>
+            <w:noWrap/>
+            <w:vAlign w:val="bottom"/>
+          </w:tcPr>
+          <w:p>
+            <w:pPr>
+              <w:widowControl/>
+              <w:spacing w:line="240" w:lineRule="auto"/>
+              <w:jc w:val="center"/>
+              <w:rPr>
+                <w:rFonts w:ascii="Arial" w:hAnsi="Arial" w:cs="Arial"/>
+                <w:lang w:eastAsia="ja-JP"/>
+              </w:rPr>
+            </w:pPr>
+            <w:r>
+              <w:rPr>
+                <w:rFonts w:ascii="Arial" w:hAnsi="Arial" w:cs="Arial"/>
+                <w:lang w:eastAsia="ja-JP"/>
+              </w:rPr>
+              <w:t>0.15</w:t>
+            </w:r>
+          </w:p>
+        </w:tc>
+        <w:tc>
+          <w:tcPr>
+            <w:tcW w:w="709" w:type="dxa"/>
+            <w:noWrap/>
+            <w:vAlign w:val="bottom"/>
+          </w:tcPr>
+          <w:p>
+            <w:pPr>
+              <w:widowControl/>
+              <w:spacing w:line="240" w:lineRule="auto"/>
+              <w:jc w:val="center"/>
+              <w:rPr>
+                <w:rFonts w:ascii="Arial" w:hAnsi="Arial" w:cs="Arial"/>
+                <w:lang w:eastAsia="ja-JP"/>
+              </w:rPr>
+            </w:pPr>
+            <w:r>
+              <w:rPr>
+                <w:rFonts w:ascii="Arial" w:hAnsi="Arial" w:cs="Arial"/>
+                <w:lang w:eastAsia="ja-JP"/>
+              </w:rPr>
+              <w:t>0.15</w:t>
+            </w:r>
+          </w:p>
+        </w:tc>
+      </w:tr>
+      <w:tr>
+        <w:trPr>
+          <w:trHeight w:val="255"/>
+        </w:trPr>
+        <w:tc>
+          <w:tcPr>
+            <w:tcW w:w="1530" w:type="dxa"/>
+            <w:noWrap/>
+            <w:vAlign w:val="bottom"/>
+          </w:tcPr>
+          <w:p>
+            <w:pPr>
+              <w:rPr>
+                <w:rFonts w:ascii="Arial" w:hAnsi="Arial" w:cs="Arial"/>
+              </w:rPr>
+            </w:pPr>
+          </w:p>
+        </w:tc>
+        <w:tc>
+          <w:tcPr>
+            <w:tcW w:w="880" w:type="dxa"/>
+            <w:noWrap/>
+            <w:vAlign w:val="bottom"/>
+          </w:tcPr>
+          <w:p>
+            <w:pPr>
+              <w:widowControl/>
+              <w:spacing w:line="240" w:lineRule="auto"/>
+              <w:rPr>
+                <w:rFonts w:ascii="Arial" w:hAnsi="Arial" w:cs="Arial"/>
+                <w:lang w:eastAsia="ja-JP"/>
+              </w:rPr>
+            </w:pPr>
+          </w:p>
+        </w:tc>
+        <w:tc>
+          <w:tcPr>
+            <w:tcW w:w="709" w:type="dxa"/>
+            <w:noWrap/>
+            <w:vAlign w:val="bottom"/>
+          </w:tcPr>
+          <w:p>
+            <w:pPr>
+              <w:widowControl/>
+              <w:spacing w:line="240" w:lineRule="auto"/>
+              <w:rPr>
+                <w:rFonts w:ascii="Arial" w:hAnsi="Arial" w:cs="Arial"/>
+                <w:lang w:eastAsia="ja-JP"/>
+              </w:rPr>
+            </w:pPr>
+          </w:p>
+        </w:tc>
+        <w:tc>
+          <w:tcPr>
+            <w:tcW w:w="1276" w:type="dxa"/>
+            <w:noWrap/>
+          </w:tcPr>
+          <w:p>
+            <w:pPr>
+              <w:rPr>
+                <w:rFonts w:ascii="Arial" w:hAnsi="Arial" w:cs="Arial"/>
+                <w:lang w:eastAsia="ja-JP"/>
+              </w:rPr>
+            </w:pPr>
+          </w:p>
+        </w:tc>
+        <w:tc>
+          <w:tcPr>
+            <w:tcW w:w="1276" w:type="dxa"/>
+            <w:noWrap/>
+            <w:vAlign w:val="bottom"/>
+          </w:tcPr>
+          <w:p/>
+        </w:tc>
+        <w:tc>
+          <w:tcPr>
+            <w:tcW w:w="851" w:type="dxa"/>
+            <w:noWrap/>
+            <w:vAlign w:val="bottom"/>
+          </w:tcPr>
+          <w:p>
+            <w:pPr>
+              <w:widowControl/>
+              <w:spacing w:line="240" w:lineRule="auto"/>
+              <w:rPr>
+                <w:rFonts w:ascii="Arial" w:hAnsi="Arial" w:cs="Arial"/>
+                <w:lang w:eastAsia="ja-JP"/>
+              </w:rPr>
+            </w:pPr>
+          </w:p>
+        </w:tc>
+        <w:tc>
+          <w:tcPr>
+            <w:tcW w:w="1134" w:type="dxa"/>
+            <w:noWrap/>
+          </w:tcPr>
+          <w:p>
+            <w:pPr>
+              <w:rPr>
+                <w:rFonts w:ascii="Arial" w:hAnsi="Arial" w:cs="Arial"/>
+                <w:lang w:eastAsia="ja-JP"/>
+              </w:rPr>
+            </w:pPr>
+          </w:p>
+        </w:tc>
+        <w:tc>
+          <w:tcPr>
+            <w:tcW w:w="850" w:type="dxa"/>
+            <w:noWrap/>
+            <w:vAlign w:val="bottom"/>
+          </w:tcPr>
+          <w:p>
+            <w:pPr>
+              <w:widowControl/>
+              <w:spacing w:line="240" w:lineRule="auto"/>
+              <w:jc w:val="center"/>
+              <w:rPr>
+                <w:rFonts w:ascii="Arial" w:hAnsi="Arial" w:cs="Arial"/>
+                <w:lang w:eastAsia="ja-JP"/>
+              </w:rPr>
+            </w:pPr>
+          </w:p>
+        </w:tc>
+        <w:tc>
+          <w:tcPr>
+            <w:tcW w:w="709" w:type="dxa"/>
+            <w:noWrap/>
+            <w:vAlign w:val="bottom"/>
+          </w:tcPr>
+          <w:p>
+            <w:pPr>
+              <w:widowControl/>
+              <w:spacing w:line="240" w:lineRule="auto"/>
+              <w:jc w:val="center"/>
+              <w:rPr>
+                <w:rFonts w:ascii="Arial" w:hAnsi="Arial" w:cs="Arial"/>
+                <w:lang w:eastAsia="ja-JP"/>
+              </w:rPr>
+            </w:pPr>
+          </w:p>
+        </w:tc>
+      </w:tr>
+      <w:tr>
+        <w:trPr>
+          <w:trHeight w:val="255"/>
+        </w:trPr>
+        <w:tc>
+          <w:tcPr>
+            <w:tcW w:w="1530" w:type="dxa"/>
+            <w:noWrap/>
+            <w:vAlign w:val="bottom"/>
+          </w:tcPr>
+          <w:p>
+            <w:pPr>
+              <w:rPr>
+                <w:rFonts w:ascii="Arial" w:hAnsi="Arial" w:cs="Arial"/>
+              </w:rPr>
+            </w:pPr>
+            <w:r>
+              <w:rPr>
+                <w:rFonts w:ascii="Arial" w:hAnsi="Arial" w:cs="Arial"/>
+              </w:rPr>
+              <w:t xml:space="preserve">Realizar Testes na </w:t>
+            </w:r>
+            <w:r>
+              <w:rPr>
+                <w:rFonts w:ascii="Arial" w:hAnsi="Arial" w:cs="Arial"/>
+              </w:rPr>
+              <w:lastRenderedPageBreak/>
+              <w:t>Tela Alterar Senha Gerência</w:t>
             </w:r>
           </w:p>
         </w:tc>
@@ -4719,7 +6596,7 @@
                 <w:rFonts w:ascii="Arial" w:hAnsi="Arial" w:cs="Arial"/>
                 <w:lang w:eastAsia="ja-JP"/>
               </w:rPr>
-              <w:t>Incompleto</w:t>
+              <w:t>Completo</w:t>
             </w:r>
           </w:p>
         </w:tc>
@@ -4733,10 +6610,9 @@
             <w:pPr>
               <w:rPr>
                 <w:rFonts w:ascii="Arial" w:hAnsi="Arial" w:cs="Arial"/>
-                <w:color w:val="4BACC6" w:themeColor="accent5"/>
-              </w:rPr>
-            </w:pPr>
-            <w:hyperlink r:id="rId22" w:history="1">
+              </w:rPr>
+            </w:pPr>
+            <w:hyperlink r:id="rId31" w:history="1">
               <w:r>
                 <w:rPr>
                   <w:rStyle w:val="Hyperlink"/>
@@ -4767,7 +6643,6 @@
               <w:spacing w:line="240" w:lineRule="auto"/>
               <w:rPr>
                 <w:rFonts w:ascii="Arial" w:hAnsi="Arial" w:cs="Arial"/>
-                <w:color w:val="4BACC6" w:themeColor="accent5"/>
                 <w:lang w:eastAsia="ja-JP"/>
               </w:rPr>
             </w:pPr>
@@ -4818,7 +6693,7 @@
                 <w:lang w:eastAsia="ja-JP"/>
               </w:rPr>
               <w:lastRenderedPageBreak/>
-              <w:t>0.10</w:t>
+              <w:t>0.15</w:t>
             </w:r>
           </w:p>
         </w:tc>
@@ -4843,7 +6718,7 @@
                 <w:rFonts w:ascii="Arial" w:hAnsi="Arial" w:cs="Arial"/>
                 <w:lang w:eastAsia="ja-JP"/>
               </w:rPr>
-              <w:t>0.10</w:t>
+              <w:t>0.15</w:t>
             </w:r>
           </w:p>
         </w:tc>
@@ -4869,7 +6744,7 @@
                 <w:rFonts w:ascii="Arial" w:hAnsi="Arial" w:cs="Arial"/>
               </w:rPr>
               <w:lastRenderedPageBreak/>
-              <w:t>Criar Tela Incluir Veículo</w:t>
+              <w:t>Realizar Testes na Tela Incluir Cliente</w:t>
             </w:r>
           </w:p>
         </w:tc>
@@ -4925,1827 +6800,14 @@
                 <w:rFonts w:ascii="Arial" w:hAnsi="Arial" w:cs="Arial"/>
                 <w:lang w:eastAsia="ja-JP"/>
               </w:rPr>
-              <w:t>Incompleto</w:t>
-            </w:r>
-          </w:p>
-        </w:tc>
-        <w:tc>
-          <w:tcPr>
-            <w:tcW w:w="1276" w:type="dxa"/>
-            <w:noWrap/>
-            <w:vAlign w:val="bottom"/>
-          </w:tcPr>
-          <w:p>
-            <w:pPr>
-              <w:rPr>
-                <w:rFonts w:ascii="Arial" w:hAnsi="Arial" w:cs="Arial"/>
-                <w:color w:val="4BACC6" w:themeColor="accent5"/>
-              </w:rPr>
-            </w:pPr>
-            <w:hyperlink r:id="rId23" w:history="1">
-              <w:r>
-                <w:rPr>
-                  <w:rStyle w:val="Hyperlink"/>
-                  <w:rFonts w:ascii="Arial" w:hAnsi="Arial" w:cs="Arial"/>
-                </w:rPr>
-                <w:t>https://github.com/valtervasconcelos/Projeto_de_Software_1</w:t>
-              </w:r>
-            </w:hyperlink>
-          </w:p>
-        </w:tc>
-        <w:tc>
-          <w:tcPr>
-            <w:tcW w:w="851" w:type="dxa"/>
-            <w:noWrap/>
-            <w:vAlign w:val="bottom"/>
-          </w:tcPr>
-          <w:p>
-            <w:pPr>
-              <w:widowControl/>
-              <w:spacing w:line="240" w:lineRule="auto"/>
-              <w:rPr>
-                <w:rFonts w:ascii="Arial" w:hAnsi="Arial" w:cs="Arial"/>
-                <w:color w:val="4BACC6" w:themeColor="accent5"/>
-                <w:lang w:eastAsia="ja-JP"/>
-              </w:rPr>
-            </w:pPr>
-          </w:p>
-        </w:tc>
-        <w:tc>
-          <w:tcPr>
-            <w:tcW w:w="1134" w:type="dxa"/>
-            <w:noWrap/>
-          </w:tcPr>
-          <w:p>
-            <w:r>
-              <w:rPr>
-                <w:rFonts w:ascii="Arial" w:hAnsi="Arial" w:cs="Arial"/>
-                <w:lang w:eastAsia="ja-JP"/>
-              </w:rPr>
-              <w:t>Valter Vasconcelos / Edson Dias</w:t>
-            </w:r>
-          </w:p>
-        </w:tc>
-        <w:tc>
-          <w:tcPr>
-            <w:tcW w:w="850" w:type="dxa"/>
-            <w:noWrap/>
-            <w:vAlign w:val="bottom"/>
-          </w:tcPr>
-          <w:p>
-            <w:pPr>
-              <w:widowControl/>
-              <w:spacing w:line="240" w:lineRule="auto"/>
-              <w:jc w:val="center"/>
-              <w:rPr>
-                <w:rFonts w:ascii="Arial" w:hAnsi="Arial" w:cs="Arial"/>
-                <w:lang w:eastAsia="ja-JP"/>
-              </w:rPr>
-            </w:pPr>
-            <w:r>
-              <w:rPr>
-                <w:rFonts w:ascii="Arial" w:hAnsi="Arial" w:cs="Arial"/>
-                <w:lang w:eastAsia="ja-JP"/>
-              </w:rPr>
-              <w:t>0.10</w:t>
-            </w:r>
-          </w:p>
-        </w:tc>
-        <w:tc>
-          <w:tcPr>
-            <w:tcW w:w="709" w:type="dxa"/>
-            <w:noWrap/>
-            <w:vAlign w:val="bottom"/>
-          </w:tcPr>
-          <w:p>
-            <w:pPr>
-              <w:widowControl/>
-              <w:spacing w:line="240" w:lineRule="auto"/>
-              <w:jc w:val="center"/>
-              <w:rPr>
-                <w:rFonts w:ascii="Arial" w:hAnsi="Arial" w:cs="Arial"/>
-                <w:lang w:eastAsia="ja-JP"/>
-              </w:rPr>
-            </w:pPr>
-            <w:r>
-              <w:rPr>
-                <w:rFonts w:ascii="Arial" w:hAnsi="Arial" w:cs="Arial"/>
-                <w:lang w:eastAsia="ja-JP"/>
-              </w:rPr>
-              <w:t>0.10</w:t>
-            </w:r>
-          </w:p>
-        </w:tc>
-      </w:tr>
-      <w:tr>
-        <w:trPr>
-          <w:trHeight w:val="255"/>
-        </w:trPr>
-        <w:tc>
-          <w:tcPr>
-            <w:tcW w:w="1530" w:type="dxa"/>
-            <w:noWrap/>
-            <w:vAlign w:val="bottom"/>
-          </w:tcPr>
-          <w:p>
-            <w:pPr>
-              <w:rPr>
-                <w:rFonts w:ascii="Arial" w:hAnsi="Arial" w:cs="Arial"/>
-              </w:rPr>
-            </w:pPr>
-            <w:r>
-              <w:rPr>
-                <w:rFonts w:ascii="Arial" w:hAnsi="Arial" w:cs="Arial"/>
-              </w:rPr>
-              <w:t>Criar Tela Incluir Veículo Instalado</w:t>
-            </w:r>
-          </w:p>
-        </w:tc>
-        <w:tc>
-          <w:tcPr>
-            <w:tcW w:w="880" w:type="dxa"/>
-            <w:noWrap/>
-            <w:vAlign w:val="bottom"/>
-          </w:tcPr>
-          <w:p>
-            <w:pPr>
-              <w:widowControl/>
-              <w:spacing w:line="240" w:lineRule="auto"/>
-              <w:rPr>
-                <w:rFonts w:ascii="Arial" w:hAnsi="Arial" w:cs="Arial"/>
-                <w:lang w:eastAsia="ja-JP"/>
-              </w:rPr>
-            </w:pPr>
-            <w:r>
-              <w:rPr>
-                <w:rFonts w:ascii="Arial" w:hAnsi="Arial" w:cs="Arial"/>
-                <w:lang w:eastAsia="ja-JP"/>
-              </w:rPr>
-              <w:t>Média</w:t>
-            </w:r>
-          </w:p>
-        </w:tc>
-        <w:tc>
-          <w:tcPr>
-            <w:tcW w:w="709" w:type="dxa"/>
-            <w:noWrap/>
-            <w:vAlign w:val="bottom"/>
-          </w:tcPr>
-          <w:p>
-            <w:pPr>
-              <w:widowControl/>
-              <w:spacing w:line="240" w:lineRule="auto"/>
-              <w:rPr>
-                <w:rFonts w:ascii="Arial" w:hAnsi="Arial" w:cs="Arial"/>
-                <w:lang w:eastAsia="ja-JP"/>
-              </w:rPr>
-            </w:pPr>
-          </w:p>
-        </w:tc>
-        <w:tc>
-          <w:tcPr>
-            <w:tcW w:w="1276" w:type="dxa"/>
-            <w:noWrap/>
-          </w:tcPr>
-          <w:p>
-            <w:r>
-              <w:rPr>
-                <w:rFonts w:ascii="Arial" w:hAnsi="Arial" w:cs="Arial"/>
-                <w:lang w:eastAsia="ja-JP"/>
-              </w:rPr>
-              <w:t>Incompleto</w:t>
-            </w:r>
-          </w:p>
-        </w:tc>
-        <w:tc>
-          <w:tcPr>
-            <w:tcW w:w="1276" w:type="dxa"/>
-            <w:noWrap/>
-            <w:vAlign w:val="bottom"/>
-          </w:tcPr>
-          <w:p>
-            <w:pPr>
-              <w:rPr>
-                <w:rFonts w:ascii="Arial" w:hAnsi="Arial" w:cs="Arial"/>
-                <w:color w:val="4BACC6" w:themeColor="accent5"/>
-              </w:rPr>
-            </w:pPr>
-            <w:hyperlink r:id="rId24" w:history="1">
-              <w:r>
-                <w:rPr>
-                  <w:rStyle w:val="Hyperlink"/>
-                  <w:rFonts w:ascii="Arial" w:hAnsi="Arial" w:cs="Arial"/>
-                </w:rPr>
-                <w:t>https://github.com/valtervasconcelos/Projeto_de_Software_1</w:t>
-              </w:r>
-            </w:hyperlink>
-          </w:p>
-        </w:tc>
-        <w:tc>
-          <w:tcPr>
-            <w:tcW w:w="851" w:type="dxa"/>
-            <w:noWrap/>
-            <w:vAlign w:val="bottom"/>
-          </w:tcPr>
-          <w:p>
-            <w:pPr>
-              <w:widowControl/>
-              <w:spacing w:line="240" w:lineRule="auto"/>
-              <w:rPr>
-                <w:rFonts w:ascii="Arial" w:hAnsi="Arial" w:cs="Arial"/>
-                <w:color w:val="4BACC6" w:themeColor="accent5"/>
-                <w:lang w:eastAsia="ja-JP"/>
-              </w:rPr>
-            </w:pPr>
-          </w:p>
-        </w:tc>
-        <w:tc>
-          <w:tcPr>
-            <w:tcW w:w="1134" w:type="dxa"/>
-            <w:noWrap/>
-          </w:tcPr>
-          <w:p>
-            <w:r>
-              <w:rPr>
-                <w:rFonts w:ascii="Arial" w:hAnsi="Arial" w:cs="Arial"/>
-                <w:lang w:eastAsia="ja-JP"/>
-              </w:rPr>
-              <w:t>Valter Vasconcelos / Edson Dias</w:t>
-            </w:r>
-          </w:p>
-        </w:tc>
-        <w:tc>
-          <w:tcPr>
-            <w:tcW w:w="850" w:type="dxa"/>
-            <w:noWrap/>
-            <w:vAlign w:val="bottom"/>
-          </w:tcPr>
-          <w:p>
-            <w:pPr>
-              <w:widowControl/>
-              <w:spacing w:line="240" w:lineRule="auto"/>
-              <w:jc w:val="center"/>
-              <w:rPr>
-                <w:rFonts w:ascii="Arial" w:hAnsi="Arial" w:cs="Arial"/>
-                <w:lang w:eastAsia="ja-JP"/>
-              </w:rPr>
-            </w:pPr>
-            <w:r>
-              <w:rPr>
-                <w:rFonts w:ascii="Arial" w:hAnsi="Arial" w:cs="Arial"/>
-                <w:lang w:eastAsia="ja-JP"/>
-              </w:rPr>
-              <w:t>0.10</w:t>
-            </w:r>
-          </w:p>
-        </w:tc>
-        <w:tc>
-          <w:tcPr>
-            <w:tcW w:w="709" w:type="dxa"/>
-            <w:noWrap/>
-            <w:vAlign w:val="bottom"/>
-          </w:tcPr>
-          <w:p>
-            <w:pPr>
-              <w:widowControl/>
-              <w:spacing w:line="240" w:lineRule="auto"/>
-              <w:jc w:val="center"/>
-              <w:rPr>
-                <w:rFonts w:ascii="Arial" w:hAnsi="Arial" w:cs="Arial"/>
-                <w:lang w:eastAsia="ja-JP"/>
-              </w:rPr>
-            </w:pPr>
-            <w:r>
-              <w:rPr>
-                <w:rFonts w:ascii="Arial" w:hAnsi="Arial" w:cs="Arial"/>
-                <w:lang w:eastAsia="ja-JP"/>
-              </w:rPr>
-              <w:t>0.10</w:t>
-            </w:r>
-          </w:p>
-        </w:tc>
-      </w:tr>
-      <w:tr>
-        <w:trPr>
-          <w:trHeight w:val="255"/>
-        </w:trPr>
-        <w:tc>
-          <w:tcPr>
-            <w:tcW w:w="1530" w:type="dxa"/>
-            <w:noWrap/>
-            <w:vAlign w:val="bottom"/>
-          </w:tcPr>
-          <w:p>
-            <w:pPr>
-              <w:rPr>
-                <w:rFonts w:ascii="Arial" w:hAnsi="Arial" w:cs="Arial"/>
-              </w:rPr>
-            </w:pPr>
-            <w:r>
-              <w:rPr>
-                <w:rFonts w:ascii="Arial" w:hAnsi="Arial" w:cs="Arial"/>
-              </w:rPr>
-              <w:t>Criar Planilha de Caso de Teste Alterar Senha Gerência</w:t>
-            </w:r>
-          </w:p>
-        </w:tc>
-        <w:tc>
-          <w:tcPr>
-            <w:tcW w:w="880" w:type="dxa"/>
-            <w:noWrap/>
-            <w:vAlign w:val="bottom"/>
-          </w:tcPr>
-          <w:p>
-            <w:pPr>
-              <w:widowControl/>
-              <w:spacing w:line="240" w:lineRule="auto"/>
-              <w:rPr>
-                <w:rFonts w:ascii="Arial" w:hAnsi="Arial" w:cs="Arial"/>
-                <w:lang w:eastAsia="ja-JP"/>
-              </w:rPr>
-            </w:pPr>
-            <w:r>
-              <w:rPr>
-                <w:rFonts w:ascii="Arial" w:hAnsi="Arial" w:cs="Arial"/>
-                <w:lang w:eastAsia="ja-JP"/>
-              </w:rPr>
-              <w:t>Média</w:t>
-            </w:r>
-          </w:p>
-        </w:tc>
-        <w:tc>
-          <w:tcPr>
-            <w:tcW w:w="709" w:type="dxa"/>
-            <w:noWrap/>
-            <w:vAlign w:val="bottom"/>
-          </w:tcPr>
-          <w:p>
-            <w:pPr>
-              <w:widowControl/>
-              <w:spacing w:line="240" w:lineRule="auto"/>
-              <w:rPr>
-                <w:rFonts w:ascii="Arial" w:hAnsi="Arial" w:cs="Arial"/>
-                <w:lang w:eastAsia="ja-JP"/>
-              </w:rPr>
-            </w:pPr>
-          </w:p>
-        </w:tc>
-        <w:tc>
-          <w:tcPr>
-            <w:tcW w:w="1276" w:type="dxa"/>
-            <w:noWrap/>
-          </w:tcPr>
-          <w:p>
-            <w:r>
-              <w:rPr>
-                <w:rFonts w:ascii="Arial" w:hAnsi="Arial" w:cs="Arial"/>
-                <w:lang w:eastAsia="ja-JP"/>
-              </w:rPr>
-              <w:t>Completo</w:t>
-            </w:r>
-          </w:p>
-        </w:tc>
-        <w:tc>
-          <w:tcPr>
-            <w:tcW w:w="1276" w:type="dxa"/>
-            <w:noWrap/>
-            <w:vAlign w:val="bottom"/>
-          </w:tcPr>
-          <w:p>
-            <w:pPr>
-              <w:rPr>
-                <w:rFonts w:ascii="Arial" w:hAnsi="Arial" w:cs="Arial"/>
-              </w:rPr>
-            </w:pPr>
-            <w:hyperlink r:id="rId25" w:history="1">
-              <w:r>
-                <w:rPr>
-                  <w:rStyle w:val="Hyperlink"/>
-                  <w:rFonts w:ascii="Arial" w:hAnsi="Arial" w:cs="Arial"/>
-                </w:rPr>
-                <w:t>https://github.com/valtervasconcelos/Projeto_de_Software_1</w:t>
-              </w:r>
-            </w:hyperlink>
-          </w:p>
-        </w:tc>
-        <w:tc>
-          <w:tcPr>
-            <w:tcW w:w="851" w:type="dxa"/>
-            <w:noWrap/>
-            <w:vAlign w:val="bottom"/>
-          </w:tcPr>
-          <w:p>
-            <w:pPr>
-              <w:widowControl/>
-              <w:spacing w:line="240" w:lineRule="auto"/>
-              <w:rPr>
-                <w:rFonts w:ascii="Arial" w:hAnsi="Arial" w:cs="Arial"/>
-                <w:lang w:eastAsia="ja-JP"/>
-              </w:rPr>
-            </w:pPr>
-          </w:p>
-        </w:tc>
-        <w:tc>
-          <w:tcPr>
-            <w:tcW w:w="1134" w:type="dxa"/>
-            <w:noWrap/>
-          </w:tcPr>
-          <w:p>
-            <w:r>
-              <w:rPr>
-                <w:rFonts w:ascii="Arial" w:hAnsi="Arial" w:cs="Arial"/>
-                <w:lang w:eastAsia="ja-JP"/>
-              </w:rPr>
-              <w:t>Valter Vasconcelos / Edson Dias</w:t>
-            </w:r>
-          </w:p>
-        </w:tc>
-        <w:tc>
-          <w:tcPr>
-            <w:tcW w:w="850" w:type="dxa"/>
-            <w:noWrap/>
-            <w:vAlign w:val="bottom"/>
-          </w:tcPr>
-          <w:p>
-            <w:pPr>
-              <w:widowControl/>
-              <w:spacing w:line="240" w:lineRule="auto"/>
-              <w:jc w:val="center"/>
-              <w:rPr>
-                <w:rFonts w:ascii="Arial" w:hAnsi="Arial" w:cs="Arial"/>
-                <w:lang w:eastAsia="ja-JP"/>
-              </w:rPr>
-            </w:pPr>
-            <w:r>
-              <w:rPr>
-                <w:rFonts w:ascii="Arial" w:hAnsi="Arial" w:cs="Arial"/>
-                <w:lang w:eastAsia="ja-JP"/>
-              </w:rPr>
-              <w:t>0.15</w:t>
-            </w:r>
-          </w:p>
-        </w:tc>
-        <w:tc>
-          <w:tcPr>
-            <w:tcW w:w="709" w:type="dxa"/>
-            <w:noWrap/>
-            <w:vAlign w:val="bottom"/>
-          </w:tcPr>
-          <w:p>
-            <w:pPr>
-              <w:widowControl/>
-              <w:spacing w:line="240" w:lineRule="auto"/>
-              <w:jc w:val="center"/>
-              <w:rPr>
-                <w:rFonts w:ascii="Arial" w:hAnsi="Arial" w:cs="Arial"/>
-                <w:lang w:eastAsia="ja-JP"/>
-              </w:rPr>
-            </w:pPr>
-            <w:r>
-              <w:rPr>
-                <w:rFonts w:ascii="Arial" w:hAnsi="Arial" w:cs="Arial"/>
-                <w:lang w:eastAsia="ja-JP"/>
-              </w:rPr>
-              <w:t>0.15</w:t>
-            </w:r>
-          </w:p>
-        </w:tc>
-      </w:tr>
-      <w:tr>
-        <w:trPr>
-          <w:trHeight w:val="255"/>
-        </w:trPr>
-        <w:tc>
-          <w:tcPr>
-            <w:tcW w:w="1530" w:type="dxa"/>
-            <w:noWrap/>
-            <w:vAlign w:val="bottom"/>
-          </w:tcPr>
-          <w:p>
-            <w:pPr>
-              <w:rPr>
-                <w:rFonts w:ascii="Arial" w:hAnsi="Arial" w:cs="Arial"/>
-              </w:rPr>
-            </w:pPr>
-            <w:r>
-              <w:rPr>
-                <w:rFonts w:ascii="Arial" w:hAnsi="Arial" w:cs="Arial"/>
-              </w:rPr>
-              <w:t>Criar Planilha de Caso de Teste Incluir Cliente</w:t>
-            </w:r>
-          </w:p>
-        </w:tc>
-        <w:tc>
-          <w:tcPr>
-            <w:tcW w:w="880" w:type="dxa"/>
-            <w:noWrap/>
-            <w:vAlign w:val="bottom"/>
-          </w:tcPr>
-          <w:p>
-            <w:pPr>
-              <w:widowControl/>
-              <w:spacing w:line="240" w:lineRule="auto"/>
-              <w:rPr>
-                <w:rFonts w:ascii="Arial" w:hAnsi="Arial" w:cs="Arial"/>
-                <w:lang w:eastAsia="ja-JP"/>
-              </w:rPr>
-            </w:pPr>
-            <w:r>
-              <w:rPr>
-                <w:rFonts w:ascii="Arial" w:hAnsi="Arial" w:cs="Arial"/>
-                <w:lang w:eastAsia="ja-JP"/>
-              </w:rPr>
-              <w:t>Média</w:t>
-            </w:r>
-          </w:p>
-        </w:tc>
-        <w:tc>
-          <w:tcPr>
-            <w:tcW w:w="709" w:type="dxa"/>
-            <w:noWrap/>
-            <w:vAlign w:val="bottom"/>
-          </w:tcPr>
-          <w:p>
-            <w:pPr>
-              <w:widowControl/>
-              <w:spacing w:line="240" w:lineRule="auto"/>
-              <w:rPr>
-                <w:rFonts w:ascii="Arial" w:hAnsi="Arial" w:cs="Arial"/>
-                <w:lang w:eastAsia="ja-JP"/>
-              </w:rPr>
-            </w:pPr>
-          </w:p>
-        </w:tc>
-        <w:tc>
-          <w:tcPr>
-            <w:tcW w:w="1276" w:type="dxa"/>
-            <w:noWrap/>
-          </w:tcPr>
-          <w:p>
-            <w:r>
-              <w:rPr>
-                <w:rFonts w:ascii="Arial" w:hAnsi="Arial" w:cs="Arial"/>
-                <w:lang w:eastAsia="ja-JP"/>
-              </w:rPr>
-              <w:t>Incompleto</w:t>
-            </w:r>
-          </w:p>
-        </w:tc>
-        <w:tc>
-          <w:tcPr>
-            <w:tcW w:w="1276" w:type="dxa"/>
-            <w:noWrap/>
-            <w:vAlign w:val="bottom"/>
-          </w:tcPr>
-          <w:p>
-            <w:pPr>
-              <w:rPr>
-                <w:rFonts w:ascii="Arial" w:hAnsi="Arial" w:cs="Arial"/>
-              </w:rPr>
-            </w:pPr>
-            <w:hyperlink r:id="rId26" w:history="1">
-              <w:r>
-                <w:rPr>
-                  <w:rStyle w:val="Hyperlink"/>
-                  <w:rFonts w:ascii="Arial" w:hAnsi="Arial" w:cs="Arial"/>
-                </w:rPr>
-                <w:t>https://github.com/valtervasconcelos/Projeto_de_Software_1</w:t>
-              </w:r>
-            </w:hyperlink>
-          </w:p>
-        </w:tc>
-        <w:tc>
-          <w:tcPr>
-            <w:tcW w:w="851" w:type="dxa"/>
-            <w:noWrap/>
-            <w:vAlign w:val="bottom"/>
-          </w:tcPr>
-          <w:p>
-            <w:pPr>
-              <w:widowControl/>
-              <w:spacing w:line="240" w:lineRule="auto"/>
-              <w:rPr>
-                <w:rFonts w:ascii="Arial" w:hAnsi="Arial" w:cs="Arial"/>
-                <w:lang w:eastAsia="ja-JP"/>
-              </w:rPr>
-            </w:pPr>
-          </w:p>
-        </w:tc>
-        <w:tc>
-          <w:tcPr>
-            <w:tcW w:w="1134" w:type="dxa"/>
-            <w:noWrap/>
-          </w:tcPr>
-          <w:p>
-            <w:r>
-              <w:rPr>
-                <w:rFonts w:ascii="Arial" w:hAnsi="Arial" w:cs="Arial"/>
-                <w:lang w:eastAsia="ja-JP"/>
-              </w:rPr>
-              <w:t>Valter Vasconcelos / Edson Dias</w:t>
-            </w:r>
-          </w:p>
-        </w:tc>
-        <w:tc>
-          <w:tcPr>
-            <w:tcW w:w="850" w:type="dxa"/>
-            <w:noWrap/>
-            <w:vAlign w:val="bottom"/>
-          </w:tcPr>
-          <w:p>
-            <w:pPr>
-              <w:widowControl/>
-              <w:spacing w:line="240" w:lineRule="auto"/>
-              <w:jc w:val="center"/>
-              <w:rPr>
-                <w:rFonts w:ascii="Arial" w:hAnsi="Arial" w:cs="Arial"/>
-                <w:lang w:eastAsia="ja-JP"/>
-              </w:rPr>
-            </w:pPr>
-            <w:r>
-              <w:rPr>
-                <w:rFonts w:ascii="Arial" w:hAnsi="Arial" w:cs="Arial"/>
-                <w:lang w:eastAsia="ja-JP"/>
-              </w:rPr>
-              <w:t>0.15</w:t>
-            </w:r>
-          </w:p>
-        </w:tc>
-        <w:tc>
-          <w:tcPr>
-            <w:tcW w:w="709" w:type="dxa"/>
-            <w:noWrap/>
-            <w:vAlign w:val="bottom"/>
-          </w:tcPr>
-          <w:p>
-            <w:pPr>
-              <w:widowControl/>
-              <w:spacing w:line="240" w:lineRule="auto"/>
-              <w:jc w:val="center"/>
-              <w:rPr>
-                <w:rFonts w:ascii="Arial" w:hAnsi="Arial" w:cs="Arial"/>
-                <w:lang w:eastAsia="ja-JP"/>
-              </w:rPr>
-            </w:pPr>
-            <w:r>
-              <w:rPr>
-                <w:rFonts w:ascii="Arial" w:hAnsi="Arial" w:cs="Arial"/>
-                <w:lang w:eastAsia="ja-JP"/>
-              </w:rPr>
-              <w:t>0.15</w:t>
-            </w:r>
-          </w:p>
-        </w:tc>
-      </w:tr>
-      <w:tr>
-        <w:trPr>
-          <w:trHeight w:val="255"/>
-        </w:trPr>
-        <w:tc>
-          <w:tcPr>
-            <w:tcW w:w="1530" w:type="dxa"/>
-            <w:noWrap/>
-            <w:vAlign w:val="bottom"/>
-          </w:tcPr>
-          <w:p>
-            <w:pPr>
-              <w:rPr>
-                <w:rFonts w:ascii="Arial" w:hAnsi="Arial" w:cs="Arial"/>
-              </w:rPr>
-            </w:pPr>
-            <w:r>
-              <w:rPr>
-                <w:rFonts w:ascii="Arial" w:hAnsi="Arial" w:cs="Arial"/>
-              </w:rPr>
-              <w:t>Criar Planilha de Caso de Teste Incluir Usuário</w:t>
-            </w:r>
-          </w:p>
-        </w:tc>
-        <w:tc>
-          <w:tcPr>
-            <w:tcW w:w="880" w:type="dxa"/>
-            <w:noWrap/>
-            <w:vAlign w:val="bottom"/>
-          </w:tcPr>
-          <w:p>
-            <w:pPr>
-              <w:widowControl/>
-              <w:spacing w:line="240" w:lineRule="auto"/>
-              <w:rPr>
-                <w:rFonts w:ascii="Arial" w:hAnsi="Arial" w:cs="Arial"/>
-                <w:lang w:eastAsia="ja-JP"/>
-              </w:rPr>
-            </w:pPr>
-            <w:r>
-              <w:rPr>
-                <w:rFonts w:ascii="Arial" w:hAnsi="Arial" w:cs="Arial"/>
-                <w:lang w:eastAsia="ja-JP"/>
-              </w:rPr>
-              <w:t>Média</w:t>
-            </w:r>
-          </w:p>
-        </w:tc>
-        <w:tc>
-          <w:tcPr>
-            <w:tcW w:w="709" w:type="dxa"/>
-            <w:noWrap/>
-            <w:vAlign w:val="bottom"/>
-          </w:tcPr>
-          <w:p>
-            <w:pPr>
-              <w:widowControl/>
-              <w:spacing w:line="240" w:lineRule="auto"/>
-              <w:rPr>
-                <w:rFonts w:ascii="Arial" w:hAnsi="Arial" w:cs="Arial"/>
-                <w:lang w:eastAsia="ja-JP"/>
-              </w:rPr>
-            </w:pPr>
-          </w:p>
-        </w:tc>
-        <w:tc>
-          <w:tcPr>
-            <w:tcW w:w="1276" w:type="dxa"/>
-            <w:noWrap/>
-          </w:tcPr>
-          <w:p>
-            <w:r>
-              <w:rPr>
-                <w:rFonts w:ascii="Arial" w:hAnsi="Arial" w:cs="Arial"/>
-                <w:lang w:eastAsia="ja-JP"/>
-              </w:rPr>
-              <w:t>Incompleto</w:t>
-            </w:r>
-          </w:p>
-        </w:tc>
-        <w:tc>
-          <w:tcPr>
-            <w:tcW w:w="1276" w:type="dxa"/>
-            <w:noWrap/>
-            <w:vAlign w:val="bottom"/>
-          </w:tcPr>
-          <w:p>
-            <w:pPr>
-              <w:rPr>
-                <w:rFonts w:ascii="Arial" w:hAnsi="Arial" w:cs="Arial"/>
-              </w:rPr>
-            </w:pPr>
-            <w:hyperlink r:id="rId27" w:history="1">
-              <w:r>
-                <w:rPr>
-                  <w:rStyle w:val="Hyperlink"/>
-                  <w:rFonts w:ascii="Arial" w:hAnsi="Arial" w:cs="Arial"/>
-                </w:rPr>
-                <w:t>https://github.com/valtervasconcelos/Projeto_de_Software_1</w:t>
-              </w:r>
-            </w:hyperlink>
-          </w:p>
-        </w:tc>
-        <w:tc>
-          <w:tcPr>
-            <w:tcW w:w="851" w:type="dxa"/>
-            <w:noWrap/>
-            <w:vAlign w:val="bottom"/>
-          </w:tcPr>
-          <w:p>
-            <w:pPr>
-              <w:widowControl/>
-              <w:spacing w:line="240" w:lineRule="auto"/>
-              <w:rPr>
-                <w:rFonts w:ascii="Arial" w:hAnsi="Arial" w:cs="Arial"/>
-                <w:lang w:eastAsia="ja-JP"/>
-              </w:rPr>
-            </w:pPr>
-          </w:p>
-        </w:tc>
-        <w:tc>
-          <w:tcPr>
-            <w:tcW w:w="1134" w:type="dxa"/>
-            <w:noWrap/>
-          </w:tcPr>
-          <w:p>
-            <w:r>
-              <w:rPr>
-                <w:rFonts w:ascii="Arial" w:hAnsi="Arial" w:cs="Arial"/>
-                <w:lang w:eastAsia="ja-JP"/>
-              </w:rPr>
-              <w:t>Valter Vasconcelos / Edson Dias</w:t>
-            </w:r>
-          </w:p>
-        </w:tc>
-        <w:tc>
-          <w:tcPr>
-            <w:tcW w:w="850" w:type="dxa"/>
-            <w:noWrap/>
-            <w:vAlign w:val="bottom"/>
-          </w:tcPr>
-          <w:p>
-            <w:pPr>
-              <w:widowControl/>
-              <w:spacing w:line="240" w:lineRule="auto"/>
-              <w:jc w:val="center"/>
-              <w:rPr>
-                <w:rFonts w:ascii="Arial" w:hAnsi="Arial" w:cs="Arial"/>
-                <w:lang w:eastAsia="ja-JP"/>
-              </w:rPr>
-            </w:pPr>
-            <w:r>
-              <w:rPr>
-                <w:rFonts w:ascii="Arial" w:hAnsi="Arial" w:cs="Arial"/>
-                <w:lang w:eastAsia="ja-JP"/>
-              </w:rPr>
-              <w:t>0.15</w:t>
-            </w:r>
-          </w:p>
-        </w:tc>
-        <w:tc>
-          <w:tcPr>
-            <w:tcW w:w="709" w:type="dxa"/>
-            <w:noWrap/>
-            <w:vAlign w:val="bottom"/>
-          </w:tcPr>
-          <w:p>
-            <w:pPr>
-              <w:widowControl/>
-              <w:spacing w:line="240" w:lineRule="auto"/>
-              <w:jc w:val="center"/>
-              <w:rPr>
-                <w:rFonts w:ascii="Arial" w:hAnsi="Arial" w:cs="Arial"/>
-                <w:lang w:eastAsia="ja-JP"/>
-              </w:rPr>
-            </w:pPr>
-            <w:r>
-              <w:rPr>
-                <w:rFonts w:ascii="Arial" w:hAnsi="Arial" w:cs="Arial"/>
-                <w:lang w:eastAsia="ja-JP"/>
-              </w:rPr>
-              <w:t>0.15</w:t>
-            </w:r>
-          </w:p>
-        </w:tc>
-      </w:tr>
-      <w:tr>
-        <w:trPr>
-          <w:trHeight w:val="255"/>
-        </w:trPr>
-        <w:tc>
-          <w:tcPr>
-            <w:tcW w:w="1530" w:type="dxa"/>
-            <w:noWrap/>
-            <w:vAlign w:val="bottom"/>
-          </w:tcPr>
-          <w:p>
-            <w:pPr>
-              <w:rPr>
-                <w:rFonts w:ascii="Arial" w:hAnsi="Arial" w:cs="Arial"/>
-              </w:rPr>
-            </w:pPr>
-            <w:r>
-              <w:rPr>
-                <w:rFonts w:ascii="Arial" w:hAnsi="Arial" w:cs="Arial"/>
-              </w:rPr>
-              <w:t>Criar Planilha de Caso de Teste Incluir Motorista</w:t>
-            </w:r>
-          </w:p>
-        </w:tc>
-        <w:tc>
-          <w:tcPr>
-            <w:tcW w:w="880" w:type="dxa"/>
-            <w:noWrap/>
-            <w:vAlign w:val="bottom"/>
-          </w:tcPr>
-          <w:p>
-            <w:pPr>
-              <w:widowControl/>
-              <w:spacing w:line="240" w:lineRule="auto"/>
-              <w:rPr>
-                <w:rFonts w:ascii="Arial" w:hAnsi="Arial" w:cs="Arial"/>
-                <w:lang w:eastAsia="ja-JP"/>
-              </w:rPr>
-            </w:pPr>
-            <w:r>
-              <w:rPr>
-                <w:rFonts w:ascii="Arial" w:hAnsi="Arial" w:cs="Arial"/>
-                <w:lang w:eastAsia="ja-JP"/>
-              </w:rPr>
-              <w:t>Média</w:t>
-            </w:r>
-          </w:p>
-        </w:tc>
-        <w:tc>
-          <w:tcPr>
-            <w:tcW w:w="709" w:type="dxa"/>
-            <w:noWrap/>
-            <w:vAlign w:val="bottom"/>
-          </w:tcPr>
-          <w:p>
-            <w:pPr>
-              <w:widowControl/>
-              <w:spacing w:line="240" w:lineRule="auto"/>
-              <w:rPr>
-                <w:rFonts w:ascii="Arial" w:hAnsi="Arial" w:cs="Arial"/>
-                <w:lang w:eastAsia="ja-JP"/>
-              </w:rPr>
-            </w:pPr>
-          </w:p>
-        </w:tc>
-        <w:tc>
-          <w:tcPr>
-            <w:tcW w:w="1276" w:type="dxa"/>
-            <w:noWrap/>
-          </w:tcPr>
-          <w:p>
-            <w:r>
-              <w:rPr>
-                <w:rFonts w:ascii="Arial" w:hAnsi="Arial" w:cs="Arial"/>
-                <w:lang w:eastAsia="ja-JP"/>
-              </w:rPr>
-              <w:t>Incompleto</w:t>
-            </w:r>
-          </w:p>
-        </w:tc>
-        <w:tc>
-          <w:tcPr>
-            <w:tcW w:w="1276" w:type="dxa"/>
-            <w:noWrap/>
-            <w:vAlign w:val="bottom"/>
-          </w:tcPr>
-          <w:p>
-            <w:pPr>
-              <w:rPr>
-                <w:rFonts w:ascii="Arial" w:hAnsi="Arial" w:cs="Arial"/>
-              </w:rPr>
-            </w:pPr>
-            <w:hyperlink r:id="rId28" w:history="1">
-              <w:r>
-                <w:rPr>
-                  <w:rStyle w:val="Hyperlink"/>
-                  <w:rFonts w:ascii="Arial" w:hAnsi="Arial" w:cs="Arial"/>
-                </w:rPr>
-                <w:t>https://github.com/valtervasconcelos/Projeto_de_Software_1</w:t>
-              </w:r>
-            </w:hyperlink>
-          </w:p>
-        </w:tc>
-        <w:tc>
-          <w:tcPr>
-            <w:tcW w:w="851" w:type="dxa"/>
-            <w:noWrap/>
-            <w:vAlign w:val="bottom"/>
-          </w:tcPr>
-          <w:p>
-            <w:pPr>
-              <w:widowControl/>
-              <w:spacing w:line="240" w:lineRule="auto"/>
-              <w:rPr>
-                <w:rFonts w:ascii="Arial" w:hAnsi="Arial" w:cs="Arial"/>
-                <w:lang w:eastAsia="ja-JP"/>
-              </w:rPr>
-            </w:pPr>
-          </w:p>
-        </w:tc>
-        <w:tc>
-          <w:tcPr>
-            <w:tcW w:w="1134" w:type="dxa"/>
-            <w:noWrap/>
-          </w:tcPr>
-          <w:p>
-            <w:r>
-              <w:rPr>
-                <w:rFonts w:ascii="Arial" w:hAnsi="Arial" w:cs="Arial"/>
-                <w:lang w:eastAsia="ja-JP"/>
-              </w:rPr>
-              <w:t>Valter Vasconcelos / Edson Dias</w:t>
-            </w:r>
-          </w:p>
-        </w:tc>
-        <w:tc>
-          <w:tcPr>
-            <w:tcW w:w="850" w:type="dxa"/>
-            <w:noWrap/>
-            <w:vAlign w:val="bottom"/>
-          </w:tcPr>
-          <w:p>
-            <w:pPr>
-              <w:widowControl/>
-              <w:spacing w:line="240" w:lineRule="auto"/>
-              <w:jc w:val="center"/>
-              <w:rPr>
-                <w:rFonts w:ascii="Arial" w:hAnsi="Arial" w:cs="Arial"/>
-                <w:lang w:eastAsia="ja-JP"/>
-              </w:rPr>
-            </w:pPr>
-            <w:r>
-              <w:rPr>
-                <w:rFonts w:ascii="Arial" w:hAnsi="Arial" w:cs="Arial"/>
-                <w:lang w:eastAsia="ja-JP"/>
-              </w:rPr>
-              <w:t>0.15</w:t>
-            </w:r>
-          </w:p>
-        </w:tc>
-        <w:tc>
-          <w:tcPr>
-            <w:tcW w:w="709" w:type="dxa"/>
-            <w:noWrap/>
-            <w:vAlign w:val="bottom"/>
-          </w:tcPr>
-          <w:p>
-            <w:pPr>
-              <w:widowControl/>
-              <w:spacing w:line="240" w:lineRule="auto"/>
-              <w:jc w:val="center"/>
-              <w:rPr>
-                <w:rFonts w:ascii="Arial" w:hAnsi="Arial" w:cs="Arial"/>
-                <w:lang w:eastAsia="ja-JP"/>
-              </w:rPr>
-            </w:pPr>
-            <w:r>
-              <w:rPr>
-                <w:rFonts w:ascii="Arial" w:hAnsi="Arial" w:cs="Arial"/>
-                <w:lang w:eastAsia="ja-JP"/>
-              </w:rPr>
-              <w:t>0.15</w:t>
-            </w:r>
-          </w:p>
-        </w:tc>
-      </w:tr>
-      <w:tr>
-        <w:trPr>
-          <w:trHeight w:val="255"/>
-        </w:trPr>
-        <w:tc>
-          <w:tcPr>
-            <w:tcW w:w="1530" w:type="dxa"/>
-            <w:noWrap/>
-            <w:vAlign w:val="bottom"/>
-          </w:tcPr>
-          <w:p>
-            <w:pPr>
-              <w:rPr>
-                <w:rFonts w:ascii="Arial" w:hAnsi="Arial" w:cs="Arial"/>
-              </w:rPr>
-            </w:pPr>
-            <w:r>
-              <w:rPr>
-                <w:rFonts w:ascii="Arial" w:hAnsi="Arial" w:cs="Arial"/>
-              </w:rPr>
-              <w:t>Criar Planilha de Caso de Teste Incluir Veículo</w:t>
-            </w:r>
-          </w:p>
-        </w:tc>
-        <w:tc>
-          <w:tcPr>
-            <w:tcW w:w="880" w:type="dxa"/>
-            <w:noWrap/>
-            <w:vAlign w:val="bottom"/>
-          </w:tcPr>
-          <w:p>
-            <w:pPr>
-              <w:widowControl/>
-              <w:spacing w:line="240" w:lineRule="auto"/>
-              <w:rPr>
-                <w:rFonts w:ascii="Arial" w:hAnsi="Arial" w:cs="Arial"/>
-                <w:lang w:eastAsia="ja-JP"/>
-              </w:rPr>
-            </w:pPr>
-            <w:r>
-              <w:rPr>
-                <w:rFonts w:ascii="Arial" w:hAnsi="Arial" w:cs="Arial"/>
-                <w:lang w:eastAsia="ja-JP"/>
-              </w:rPr>
-              <w:t>Média</w:t>
-            </w:r>
-          </w:p>
-        </w:tc>
-        <w:tc>
-          <w:tcPr>
-            <w:tcW w:w="709" w:type="dxa"/>
-            <w:noWrap/>
-            <w:vAlign w:val="bottom"/>
-          </w:tcPr>
-          <w:p>
-            <w:pPr>
-              <w:widowControl/>
-              <w:spacing w:line="240" w:lineRule="auto"/>
-              <w:rPr>
-                <w:rFonts w:ascii="Arial" w:hAnsi="Arial" w:cs="Arial"/>
-                <w:lang w:eastAsia="ja-JP"/>
-              </w:rPr>
-            </w:pPr>
-          </w:p>
-        </w:tc>
-        <w:tc>
-          <w:tcPr>
-            <w:tcW w:w="1276" w:type="dxa"/>
-            <w:noWrap/>
-          </w:tcPr>
-          <w:p>
-            <w:r>
-              <w:rPr>
-                <w:rFonts w:ascii="Arial" w:hAnsi="Arial" w:cs="Arial"/>
-                <w:lang w:eastAsia="ja-JP"/>
-              </w:rPr>
-              <w:t>Incompleto</w:t>
-            </w:r>
-          </w:p>
-        </w:tc>
-        <w:tc>
-          <w:tcPr>
-            <w:tcW w:w="1276" w:type="dxa"/>
-            <w:noWrap/>
-            <w:vAlign w:val="bottom"/>
-          </w:tcPr>
-          <w:p>
-            <w:pPr>
-              <w:rPr>
-                <w:rFonts w:ascii="Arial" w:hAnsi="Arial" w:cs="Arial"/>
-              </w:rPr>
-            </w:pPr>
-            <w:hyperlink r:id="rId29" w:history="1">
-              <w:r>
-                <w:rPr>
-                  <w:rStyle w:val="Hyperlink"/>
-                  <w:rFonts w:ascii="Arial" w:hAnsi="Arial" w:cs="Arial"/>
-                </w:rPr>
-                <w:t>https://github.com/valtervasconcelos/Projeto_de_Software_1</w:t>
-              </w:r>
-            </w:hyperlink>
-          </w:p>
-        </w:tc>
-        <w:tc>
-          <w:tcPr>
-            <w:tcW w:w="851" w:type="dxa"/>
-            <w:noWrap/>
-            <w:vAlign w:val="bottom"/>
-          </w:tcPr>
-          <w:p>
-            <w:pPr>
-              <w:widowControl/>
-              <w:spacing w:line="240" w:lineRule="auto"/>
-              <w:rPr>
-                <w:rFonts w:ascii="Arial" w:hAnsi="Arial" w:cs="Arial"/>
-                <w:lang w:eastAsia="ja-JP"/>
-              </w:rPr>
-            </w:pPr>
-          </w:p>
-        </w:tc>
-        <w:tc>
-          <w:tcPr>
-            <w:tcW w:w="1134" w:type="dxa"/>
-            <w:noWrap/>
-          </w:tcPr>
-          <w:p>
-            <w:r>
-              <w:rPr>
-                <w:rFonts w:ascii="Arial" w:hAnsi="Arial" w:cs="Arial"/>
-                <w:lang w:eastAsia="ja-JP"/>
-              </w:rPr>
-              <w:t>Valter Vasconcelos / Edson Dias</w:t>
-            </w:r>
-          </w:p>
-        </w:tc>
-        <w:tc>
-          <w:tcPr>
-            <w:tcW w:w="850" w:type="dxa"/>
-            <w:noWrap/>
-            <w:vAlign w:val="bottom"/>
-          </w:tcPr>
-          <w:p>
-            <w:pPr>
-              <w:widowControl/>
-              <w:spacing w:line="240" w:lineRule="auto"/>
-              <w:jc w:val="center"/>
-              <w:rPr>
-                <w:rFonts w:ascii="Arial" w:hAnsi="Arial" w:cs="Arial"/>
-                <w:lang w:eastAsia="ja-JP"/>
-              </w:rPr>
-            </w:pPr>
-            <w:r>
-              <w:rPr>
-                <w:rFonts w:ascii="Arial" w:hAnsi="Arial" w:cs="Arial"/>
-                <w:lang w:eastAsia="ja-JP"/>
-              </w:rPr>
-              <w:t>0.15</w:t>
-            </w:r>
-          </w:p>
-        </w:tc>
-        <w:tc>
-          <w:tcPr>
-            <w:tcW w:w="709" w:type="dxa"/>
-            <w:noWrap/>
-            <w:vAlign w:val="bottom"/>
-          </w:tcPr>
-          <w:p>
-            <w:pPr>
-              <w:widowControl/>
-              <w:spacing w:line="240" w:lineRule="auto"/>
-              <w:jc w:val="center"/>
-              <w:rPr>
-                <w:rFonts w:ascii="Arial" w:hAnsi="Arial" w:cs="Arial"/>
-                <w:lang w:eastAsia="ja-JP"/>
-              </w:rPr>
-            </w:pPr>
-            <w:r>
-              <w:rPr>
-                <w:rFonts w:ascii="Arial" w:hAnsi="Arial" w:cs="Arial"/>
-                <w:lang w:eastAsia="ja-JP"/>
-              </w:rPr>
-              <w:t>0.15</w:t>
-            </w:r>
-          </w:p>
-        </w:tc>
-      </w:tr>
-      <w:tr>
-        <w:trPr>
-          <w:trHeight w:val="255"/>
-        </w:trPr>
-        <w:tc>
-          <w:tcPr>
-            <w:tcW w:w="1530" w:type="dxa"/>
-            <w:noWrap/>
-            <w:vAlign w:val="bottom"/>
-          </w:tcPr>
-          <w:p>
-            <w:pPr>
-              <w:rPr>
-                <w:rFonts w:ascii="Arial" w:hAnsi="Arial" w:cs="Arial"/>
-              </w:rPr>
-            </w:pPr>
-            <w:r>
-              <w:rPr>
-                <w:rFonts w:ascii="Arial" w:hAnsi="Arial" w:cs="Arial"/>
-              </w:rPr>
-              <w:t>Criar Planilha de Caso de Teste Incluir Veículo Instalado</w:t>
-            </w:r>
-          </w:p>
-        </w:tc>
-        <w:tc>
-          <w:tcPr>
-            <w:tcW w:w="880" w:type="dxa"/>
-            <w:noWrap/>
-            <w:vAlign w:val="bottom"/>
-          </w:tcPr>
-          <w:p>
-            <w:pPr>
-              <w:widowControl/>
-              <w:spacing w:line="240" w:lineRule="auto"/>
-              <w:rPr>
-                <w:rFonts w:ascii="Arial" w:hAnsi="Arial" w:cs="Arial"/>
-                <w:lang w:eastAsia="ja-JP"/>
-              </w:rPr>
-            </w:pPr>
-            <w:r>
-              <w:rPr>
-                <w:rFonts w:ascii="Arial" w:hAnsi="Arial" w:cs="Arial"/>
-                <w:lang w:eastAsia="ja-JP"/>
-              </w:rPr>
-              <w:t>Média</w:t>
-            </w:r>
-          </w:p>
-        </w:tc>
-        <w:tc>
-          <w:tcPr>
-            <w:tcW w:w="709" w:type="dxa"/>
-            <w:noWrap/>
-            <w:vAlign w:val="bottom"/>
-          </w:tcPr>
-          <w:p>
-            <w:pPr>
-              <w:widowControl/>
-              <w:spacing w:line="240" w:lineRule="auto"/>
-              <w:rPr>
-                <w:rFonts w:ascii="Arial" w:hAnsi="Arial" w:cs="Arial"/>
-                <w:lang w:eastAsia="ja-JP"/>
-              </w:rPr>
-            </w:pPr>
-          </w:p>
-        </w:tc>
-        <w:tc>
-          <w:tcPr>
-            <w:tcW w:w="1276" w:type="dxa"/>
-            <w:noWrap/>
-          </w:tcPr>
-          <w:p>
-            <w:r>
-              <w:rPr>
-                <w:rFonts w:ascii="Arial" w:hAnsi="Arial" w:cs="Arial"/>
-                <w:lang w:eastAsia="ja-JP"/>
-              </w:rPr>
-              <w:t>Incompleto</w:t>
-            </w:r>
-          </w:p>
-        </w:tc>
-        <w:tc>
-          <w:tcPr>
-            <w:tcW w:w="1276" w:type="dxa"/>
-            <w:noWrap/>
-            <w:vAlign w:val="bottom"/>
-          </w:tcPr>
-          <w:p>
-            <w:pPr>
-              <w:rPr>
-                <w:rFonts w:ascii="Arial" w:hAnsi="Arial" w:cs="Arial"/>
-              </w:rPr>
-            </w:pPr>
-            <w:hyperlink r:id="rId30" w:history="1">
-              <w:r>
-                <w:rPr>
-                  <w:rStyle w:val="Hyperlink"/>
-                  <w:rFonts w:ascii="Arial" w:hAnsi="Arial" w:cs="Arial"/>
-                </w:rPr>
-                <w:t>https://github.com/valtervasconcelos/Projeto_de_Software_1</w:t>
-              </w:r>
-            </w:hyperlink>
-          </w:p>
-        </w:tc>
-        <w:tc>
-          <w:tcPr>
-            <w:tcW w:w="851" w:type="dxa"/>
-            <w:noWrap/>
-            <w:vAlign w:val="bottom"/>
-          </w:tcPr>
-          <w:p>
-            <w:pPr>
-              <w:widowControl/>
-              <w:spacing w:line="240" w:lineRule="auto"/>
-              <w:rPr>
-                <w:rFonts w:ascii="Arial" w:hAnsi="Arial" w:cs="Arial"/>
-                <w:lang w:eastAsia="ja-JP"/>
-              </w:rPr>
-            </w:pPr>
-          </w:p>
-        </w:tc>
-        <w:tc>
-          <w:tcPr>
-            <w:tcW w:w="1134" w:type="dxa"/>
-            <w:noWrap/>
-          </w:tcPr>
-          <w:p>
-            <w:r>
-              <w:rPr>
-                <w:rFonts w:ascii="Arial" w:hAnsi="Arial" w:cs="Arial"/>
-                <w:lang w:eastAsia="ja-JP"/>
-              </w:rPr>
-              <w:t>Valter Vasconcelos / Edson Dias</w:t>
-            </w:r>
-          </w:p>
-        </w:tc>
-        <w:tc>
-          <w:tcPr>
-            <w:tcW w:w="850" w:type="dxa"/>
-            <w:noWrap/>
-            <w:vAlign w:val="bottom"/>
-          </w:tcPr>
-          <w:p>
-            <w:pPr>
-              <w:widowControl/>
-              <w:spacing w:line="240" w:lineRule="auto"/>
-              <w:jc w:val="center"/>
-              <w:rPr>
-                <w:rFonts w:ascii="Arial" w:hAnsi="Arial" w:cs="Arial"/>
-                <w:lang w:eastAsia="ja-JP"/>
-              </w:rPr>
-            </w:pPr>
-            <w:r>
-              <w:rPr>
-                <w:rFonts w:ascii="Arial" w:hAnsi="Arial" w:cs="Arial"/>
-                <w:lang w:eastAsia="ja-JP"/>
-              </w:rPr>
-              <w:t>0.15</w:t>
-            </w:r>
-          </w:p>
-        </w:tc>
-        <w:tc>
-          <w:tcPr>
-            <w:tcW w:w="709" w:type="dxa"/>
-            <w:noWrap/>
-            <w:vAlign w:val="bottom"/>
-          </w:tcPr>
-          <w:p>
-            <w:pPr>
-              <w:widowControl/>
-              <w:spacing w:line="240" w:lineRule="auto"/>
-              <w:jc w:val="center"/>
-              <w:rPr>
-                <w:rFonts w:ascii="Arial" w:hAnsi="Arial" w:cs="Arial"/>
-                <w:lang w:eastAsia="ja-JP"/>
-              </w:rPr>
-            </w:pPr>
-            <w:r>
-              <w:rPr>
-                <w:rFonts w:ascii="Arial" w:hAnsi="Arial" w:cs="Arial"/>
-                <w:lang w:eastAsia="ja-JP"/>
-              </w:rPr>
-              <w:t>0.15</w:t>
-            </w:r>
-          </w:p>
-        </w:tc>
-      </w:tr>
-      <w:tr>
-        <w:trPr>
-          <w:trHeight w:val="255"/>
-        </w:trPr>
-        <w:tc>
-          <w:tcPr>
-            <w:tcW w:w="1530" w:type="dxa"/>
-            <w:noWrap/>
-            <w:vAlign w:val="bottom"/>
-          </w:tcPr>
-          <w:p>
-            <w:pPr>
-              <w:rPr>
-                <w:rFonts w:ascii="Arial" w:hAnsi="Arial" w:cs="Arial"/>
-              </w:rPr>
-            </w:pPr>
-          </w:p>
-        </w:tc>
-        <w:tc>
-          <w:tcPr>
-            <w:tcW w:w="880" w:type="dxa"/>
-            <w:noWrap/>
-            <w:vAlign w:val="bottom"/>
-          </w:tcPr>
-          <w:p>
-            <w:pPr>
-              <w:widowControl/>
-              <w:spacing w:line="240" w:lineRule="auto"/>
-              <w:rPr>
-                <w:rFonts w:ascii="Arial" w:hAnsi="Arial" w:cs="Arial"/>
-                <w:lang w:eastAsia="ja-JP"/>
-              </w:rPr>
-            </w:pPr>
-          </w:p>
-        </w:tc>
-        <w:tc>
-          <w:tcPr>
-            <w:tcW w:w="709" w:type="dxa"/>
-            <w:noWrap/>
-            <w:vAlign w:val="bottom"/>
-          </w:tcPr>
-          <w:p>
-            <w:pPr>
-              <w:widowControl/>
-              <w:spacing w:line="240" w:lineRule="auto"/>
-              <w:rPr>
-                <w:rFonts w:ascii="Arial" w:hAnsi="Arial" w:cs="Arial"/>
-                <w:lang w:eastAsia="ja-JP"/>
-              </w:rPr>
-            </w:pPr>
-          </w:p>
-        </w:tc>
-        <w:tc>
-          <w:tcPr>
-            <w:tcW w:w="1276" w:type="dxa"/>
-            <w:noWrap/>
-          </w:tcPr>
-          <w:p>
-            <w:pPr>
-              <w:rPr>
-                <w:rFonts w:ascii="Arial" w:hAnsi="Arial" w:cs="Arial"/>
-                <w:lang w:eastAsia="ja-JP"/>
-              </w:rPr>
-            </w:pPr>
-          </w:p>
-        </w:tc>
-        <w:tc>
-          <w:tcPr>
-            <w:tcW w:w="1276" w:type="dxa"/>
-            <w:noWrap/>
-            <w:vAlign w:val="bottom"/>
-          </w:tcPr>
-          <w:p/>
-        </w:tc>
-        <w:tc>
-          <w:tcPr>
-            <w:tcW w:w="851" w:type="dxa"/>
-            <w:noWrap/>
-            <w:vAlign w:val="bottom"/>
-          </w:tcPr>
-          <w:p>
-            <w:pPr>
-              <w:widowControl/>
-              <w:spacing w:line="240" w:lineRule="auto"/>
-              <w:rPr>
-                <w:rFonts w:ascii="Arial" w:hAnsi="Arial" w:cs="Arial"/>
-                <w:lang w:eastAsia="ja-JP"/>
-              </w:rPr>
-            </w:pPr>
-          </w:p>
-        </w:tc>
-        <w:tc>
-          <w:tcPr>
-            <w:tcW w:w="1134" w:type="dxa"/>
-            <w:noWrap/>
-          </w:tcPr>
-          <w:p>
-            <w:pPr>
-              <w:rPr>
-                <w:rFonts w:ascii="Arial" w:hAnsi="Arial" w:cs="Arial"/>
-                <w:lang w:eastAsia="ja-JP"/>
-              </w:rPr>
-            </w:pPr>
-          </w:p>
-        </w:tc>
-        <w:tc>
-          <w:tcPr>
-            <w:tcW w:w="850" w:type="dxa"/>
-            <w:noWrap/>
-            <w:vAlign w:val="bottom"/>
-          </w:tcPr>
-          <w:p>
-            <w:pPr>
-              <w:widowControl/>
-              <w:spacing w:line="240" w:lineRule="auto"/>
-              <w:jc w:val="center"/>
-              <w:rPr>
-                <w:rFonts w:ascii="Arial" w:hAnsi="Arial" w:cs="Arial"/>
-                <w:lang w:eastAsia="ja-JP"/>
-              </w:rPr>
-            </w:pPr>
-          </w:p>
-        </w:tc>
-        <w:tc>
-          <w:tcPr>
-            <w:tcW w:w="709" w:type="dxa"/>
-            <w:noWrap/>
-            <w:vAlign w:val="bottom"/>
-          </w:tcPr>
-          <w:p>
-            <w:pPr>
-              <w:widowControl/>
-              <w:spacing w:line="240" w:lineRule="auto"/>
-              <w:jc w:val="center"/>
-              <w:rPr>
-                <w:rFonts w:ascii="Arial" w:hAnsi="Arial" w:cs="Arial"/>
-                <w:lang w:eastAsia="ja-JP"/>
-              </w:rPr>
-            </w:pPr>
-          </w:p>
-        </w:tc>
-      </w:tr>
-      <w:tr>
-        <w:trPr>
-          <w:trHeight w:val="255"/>
-        </w:trPr>
-        <w:tc>
-          <w:tcPr>
-            <w:tcW w:w="1530" w:type="dxa"/>
-            <w:noWrap/>
-            <w:vAlign w:val="bottom"/>
-          </w:tcPr>
-          <w:p>
-            <w:pPr>
-              <w:rPr>
-                <w:rFonts w:ascii="Arial" w:hAnsi="Arial" w:cs="Arial"/>
-              </w:rPr>
-            </w:pPr>
-            <w:r>
-              <w:rPr>
-                <w:rFonts w:ascii="Arial" w:hAnsi="Arial" w:cs="Arial"/>
-              </w:rPr>
-              <w:t>Realizar Testes na Tela Alterar Senha Gerência</w:t>
-            </w:r>
-          </w:p>
-        </w:tc>
-        <w:tc>
-          <w:tcPr>
-            <w:tcW w:w="880" w:type="dxa"/>
-            <w:noWrap/>
-            <w:vAlign w:val="bottom"/>
-          </w:tcPr>
-          <w:p>
-            <w:pPr>
-              <w:widowControl/>
-              <w:spacing w:line="240" w:lineRule="auto"/>
-              <w:rPr>
-                <w:rFonts w:ascii="Arial" w:hAnsi="Arial" w:cs="Arial"/>
-                <w:lang w:eastAsia="ja-JP"/>
-              </w:rPr>
-            </w:pPr>
-            <w:r>
-              <w:rPr>
-                <w:rFonts w:ascii="Arial" w:hAnsi="Arial" w:cs="Arial"/>
-                <w:lang w:eastAsia="ja-JP"/>
-              </w:rPr>
-              <w:t>Média</w:t>
-            </w:r>
-          </w:p>
-        </w:tc>
-        <w:tc>
-          <w:tcPr>
-            <w:tcW w:w="709" w:type="dxa"/>
-            <w:noWrap/>
-            <w:vAlign w:val="bottom"/>
-          </w:tcPr>
-          <w:p>
-            <w:pPr>
-              <w:widowControl/>
-              <w:spacing w:line="240" w:lineRule="auto"/>
-              <w:rPr>
-                <w:rFonts w:ascii="Arial" w:hAnsi="Arial" w:cs="Arial"/>
-                <w:lang w:eastAsia="ja-JP"/>
-              </w:rPr>
-            </w:pPr>
-          </w:p>
-        </w:tc>
-        <w:tc>
-          <w:tcPr>
-            <w:tcW w:w="1276" w:type="dxa"/>
-            <w:noWrap/>
-          </w:tcPr>
-          <w:p>
-            <w:r>
-              <w:rPr>
-                <w:rFonts w:ascii="Arial" w:hAnsi="Arial" w:cs="Arial"/>
-                <w:lang w:eastAsia="ja-JP"/>
-              </w:rPr>
-              <w:t>Completo</w:t>
-            </w:r>
-          </w:p>
-        </w:tc>
-        <w:tc>
-          <w:tcPr>
-            <w:tcW w:w="1276" w:type="dxa"/>
-            <w:noWrap/>
-            <w:vAlign w:val="bottom"/>
-          </w:tcPr>
-          <w:p>
-            <w:pPr>
-              <w:rPr>
-                <w:rFonts w:ascii="Arial" w:hAnsi="Arial" w:cs="Arial"/>
-              </w:rPr>
-            </w:pPr>
-            <w:hyperlink r:id="rId31" w:history="1">
-              <w:r>
-                <w:rPr>
-                  <w:rStyle w:val="Hyperlink"/>
-                  <w:rFonts w:ascii="Arial" w:hAnsi="Arial" w:cs="Arial"/>
-                </w:rPr>
-                <w:t>https://github.com/valtervasconcelos/Projeto_de_Software_1</w:t>
-              </w:r>
-            </w:hyperlink>
-          </w:p>
-        </w:tc>
-        <w:tc>
-          <w:tcPr>
-            <w:tcW w:w="851" w:type="dxa"/>
-            <w:noWrap/>
-            <w:vAlign w:val="bottom"/>
-          </w:tcPr>
-          <w:p>
-            <w:pPr>
-              <w:widowControl/>
-              <w:spacing w:line="240" w:lineRule="auto"/>
-              <w:rPr>
-                <w:rFonts w:ascii="Arial" w:hAnsi="Arial" w:cs="Arial"/>
-                <w:lang w:eastAsia="ja-JP"/>
-              </w:rPr>
-            </w:pPr>
-          </w:p>
-        </w:tc>
-        <w:tc>
-          <w:tcPr>
-            <w:tcW w:w="1134" w:type="dxa"/>
-            <w:noWrap/>
-          </w:tcPr>
-          <w:p>
-            <w:r>
-              <w:rPr>
-                <w:rFonts w:ascii="Arial" w:hAnsi="Arial" w:cs="Arial"/>
-                <w:lang w:eastAsia="ja-JP"/>
-              </w:rPr>
-              <w:t>Valter Vasconcelos / Edson Dias</w:t>
-            </w:r>
-          </w:p>
-        </w:tc>
-        <w:tc>
-          <w:tcPr>
-            <w:tcW w:w="850" w:type="dxa"/>
-            <w:noWrap/>
-            <w:vAlign w:val="bottom"/>
-          </w:tcPr>
-          <w:p>
-            <w:pPr>
-              <w:widowControl/>
-              <w:spacing w:line="240" w:lineRule="auto"/>
-              <w:jc w:val="center"/>
-              <w:rPr>
-                <w:rFonts w:ascii="Arial" w:hAnsi="Arial" w:cs="Arial"/>
-                <w:lang w:eastAsia="ja-JP"/>
-              </w:rPr>
-            </w:pPr>
-            <w:r>
-              <w:rPr>
-                <w:rFonts w:ascii="Arial" w:hAnsi="Arial" w:cs="Arial"/>
-                <w:lang w:eastAsia="ja-JP"/>
-              </w:rPr>
-              <w:t>0.15</w:t>
-            </w:r>
-          </w:p>
-        </w:tc>
-        <w:tc>
-          <w:tcPr>
-            <w:tcW w:w="709" w:type="dxa"/>
-            <w:noWrap/>
-            <w:vAlign w:val="bottom"/>
-          </w:tcPr>
-          <w:p>
-            <w:pPr>
-              <w:widowControl/>
-              <w:spacing w:line="240" w:lineRule="auto"/>
-              <w:jc w:val="center"/>
-              <w:rPr>
-                <w:rFonts w:ascii="Arial" w:hAnsi="Arial" w:cs="Arial"/>
-                <w:lang w:eastAsia="ja-JP"/>
-              </w:rPr>
-            </w:pPr>
-            <w:r>
-              <w:rPr>
-                <w:rFonts w:ascii="Arial" w:hAnsi="Arial" w:cs="Arial"/>
-                <w:lang w:eastAsia="ja-JP"/>
-              </w:rPr>
-              <w:t>0.15</w:t>
-            </w:r>
-          </w:p>
-        </w:tc>
-      </w:tr>
-      <w:tr>
-        <w:trPr>
-          <w:trHeight w:val="255"/>
-        </w:trPr>
-        <w:tc>
-          <w:tcPr>
-            <w:tcW w:w="1530" w:type="dxa"/>
-            <w:noWrap/>
-            <w:vAlign w:val="bottom"/>
-          </w:tcPr>
-          <w:p>
-            <w:pPr>
-              <w:rPr>
-                <w:rFonts w:ascii="Arial" w:hAnsi="Arial" w:cs="Arial"/>
-              </w:rPr>
-            </w:pPr>
-            <w:r>
-              <w:rPr>
-                <w:rFonts w:ascii="Arial" w:hAnsi="Arial" w:cs="Arial"/>
-              </w:rPr>
-              <w:t>Realizar Testes na Tela Incluir Cliente</w:t>
-            </w:r>
-          </w:p>
-        </w:tc>
-        <w:tc>
-          <w:tcPr>
-            <w:tcW w:w="880" w:type="dxa"/>
-            <w:noWrap/>
-            <w:vAlign w:val="bottom"/>
-          </w:tcPr>
-          <w:p>
-            <w:pPr>
-              <w:widowControl/>
-              <w:spacing w:line="240" w:lineRule="auto"/>
-              <w:rPr>
-                <w:rFonts w:ascii="Arial" w:hAnsi="Arial" w:cs="Arial"/>
-                <w:lang w:eastAsia="ja-JP"/>
-              </w:rPr>
-            </w:pPr>
-            <w:r>
-              <w:rPr>
-                <w:rFonts w:ascii="Arial" w:hAnsi="Arial" w:cs="Arial"/>
-                <w:lang w:eastAsia="ja-JP"/>
-              </w:rPr>
-              <w:t>Média</w:t>
-            </w:r>
-          </w:p>
-        </w:tc>
-        <w:tc>
-          <w:tcPr>
-            <w:tcW w:w="709" w:type="dxa"/>
-            <w:noWrap/>
-            <w:vAlign w:val="bottom"/>
-          </w:tcPr>
-          <w:p>
-            <w:pPr>
-              <w:widowControl/>
-              <w:spacing w:line="240" w:lineRule="auto"/>
-              <w:rPr>
-                <w:rFonts w:ascii="Arial" w:hAnsi="Arial" w:cs="Arial"/>
-                <w:lang w:eastAsia="ja-JP"/>
-              </w:rPr>
-            </w:pPr>
-          </w:p>
-        </w:tc>
-        <w:tc>
-          <w:tcPr>
-            <w:tcW w:w="1276" w:type="dxa"/>
-            <w:noWrap/>
-          </w:tcPr>
-          <w:p>
-            <w:r>
-              <w:rPr>
-                <w:rFonts w:ascii="Arial" w:hAnsi="Arial" w:cs="Arial"/>
-                <w:lang w:eastAsia="ja-JP"/>
-              </w:rPr>
-              <w:t>Incompleto</w:t>
+              <w:t>C</w:t>
+            </w:r>
+            <w:r>
+              <w:rPr>
+                <w:rFonts w:ascii="Arial" w:hAnsi="Arial" w:cs="Arial"/>
+                <w:lang w:eastAsia="ja-JP"/>
+              </w:rPr>
+              <w:t>ompleto</w:t>
             </w:r>
           </w:p>
         </w:tc>
@@ -7878,6 +7940,13 @@
       </w:tr>
     </w:tbl>
     <w:p/>
+    <w:p/>
+    <w:p/>
+    <w:p/>
+    <w:p/>
+    <w:p/>
+    <w:p/>
+    <w:p/>
     <w:p>
       <w:pPr>
         <w:pStyle w:val="Ttulo1"/>
@@ -7903,7 +7972,6 @@
         <w:rPr>
           <w:b w:val="0"/>
         </w:rPr>
-        <w:lastRenderedPageBreak/>
         <w:t>Tela Alterar Senha Gerência</w:t>
       </w:r>
       <w:r>
@@ -8440,7 +8508,7 @@
               <w:rStyle w:val="Nmerodepgina"/>
               <w:noProof/>
             </w:rPr>
-            <w:t>1</w:t>
+            <w:t>6</w:t>
           </w:r>
           <w:r>
             <w:rPr>

</xml_diff>